<commit_message>
filled out to-do item from 10/27 breakout session
</commit_message>
<xml_diff>
--- a/General Derivation Procedures_v3.1_CCUF workshop edits.docx
+++ b/General Derivation Procedures_v3.1_CCUF workshop edits.docx
@@ -690,7 +690,15 @@
         </w:pPrChange>
       </w:pPr>
       <w:r>
-        <w:t>Note that the mapping activities below may help a Technical Community determine whether a PP is capable of supporting cloud evaluations as-is or whether changes would be needed. This in turn would help determine whether evaluating a particular product type in a cloud setting is actually feasible.</w:t>
+        <w:t>Note that the mapping activities below may help a Technical Community determine whether a PP is capable of supporting cloud evaluations as-is or whether changes</w:t>
+      </w:r>
+      <w:ins w:id="80" w:author="Fisher, Justin M. [US-US]" w:date="2023-10-27T15:42:00Z">
+        <w:r>
+          <w:t xml:space="preserve"> to that PP</w:t>
+        </w:r>
+      </w:ins>
+      <w:r>
+        <w:t xml:space="preserve"> would be needed. This in turn would help determine whether evaluating a particular product type in a cloud setting is actually feasible.</w:t>
       </w:r>
     </w:p>
     <w:p>
@@ -703,11 +711,11 @@
         <w:spacing w:line="240" w:lineRule="auto"/>
         <w:contextualSpacing w:val="0"/>
         <w:rPr>
-          <w:ins w:id="80" w:author="Fisher, Justin M. [US-US]" w:date="2023-10-27T11:49:00Z"/>
+          <w:ins w:id="81" w:author="Fisher, Justin M. [US-US]" w:date="2023-10-27T11:49:00Z"/>
           <w:b/>
           <w:bCs/>
         </w:rPr>
-        <w:pPrChange w:id="81" w:author="Fisher, Justin M. [US-US]" w:date="2023-10-27T12:42:00Z">
+        <w:pPrChange w:id="82" w:author="Fisher, Justin M. [US-US]" w:date="2023-10-27T12:42:00Z">
           <w:pPr>
             <w:pStyle w:val="ListParagraph"/>
             <w:numPr>
@@ -717,8 +725,8 @@
           </w:pPr>
         </w:pPrChange>
       </w:pPr>
-      <w:commentRangeStart w:id="82"/>
-      <w:ins w:id="83" w:author="Fisher, Justin M. [US-US]" w:date="2023-10-27T11:49:00Z">
+      <w:commentRangeStart w:id="83"/>
+      <w:ins w:id="84" w:author="Fisher, Justin M. [US-US]" w:date="2023-10-27T11:49:00Z">
         <w:r>
           <w:rPr>
             <w:b/>
@@ -734,59 +742,59 @@
           <w:t>Standard/Security Controls for Mapping</w:t>
         </w:r>
       </w:ins>
-      <w:commentRangeEnd w:id="82"/>
-      <w:ins w:id="84" w:author="Fisher, Justin M. [US-US]" w:date="2023-10-27T12:39:00Z">
+      <w:commentRangeEnd w:id="83"/>
+      <w:ins w:id="85" w:author="Fisher, Justin M. [US-US]" w:date="2023-10-27T12:39:00Z">
         <w:r>
           <w:rPr>
             <w:rStyle w:val="CommentReference"/>
           </w:rPr>
-          <w:commentReference w:id="82"/>
-        </w:r>
-      </w:ins>
-    </w:p>
-    <w:p>
-      <w:pPr>
-        <w:spacing w:line="240" w:lineRule="auto"/>
-        <w:rPr>
-          <w:ins w:id="85" w:author="Fisher, Justin M. [US-US]" w:date="2023-10-27T11:49:00Z"/>
-        </w:rPr>
-        <w:pPrChange w:id="86" w:author="Fisher, Justin M. [US-US]" w:date="2023-10-27T12:42:00Z">
+          <w:commentReference w:id="83"/>
+        </w:r>
+      </w:ins>
+    </w:p>
+    <w:p>
+      <w:pPr>
+        <w:spacing w:line="240" w:lineRule="auto"/>
+        <w:rPr>
+          <w:ins w:id="86" w:author="Fisher, Justin M. [US-US]" w:date="2023-10-27T11:49:00Z"/>
+        </w:rPr>
+        <w:pPrChange w:id="87" w:author="Fisher, Justin M. [US-US]" w:date="2023-10-27T12:42:00Z">
           <w:pPr/>
         </w:pPrChange>
       </w:pPr>
-      <w:ins w:id="87" w:author="Fisher, Justin M. [US-US]" w:date="2023-10-27T11:49:00Z">
-        <w:r>
-          <w:t xml:space="preserve">Different nations use different standards, methodologies, and assessment schemes for approval of cloud infrastructure, platforms, and software. This may also tie into more general security controls that can be examined. For example, the US standard NIST SP 800-53 defines security controls for information systems across physical, personnel, procedural, and technical domains. The FedRAMP validation process ensures that cloud infrastructure, platforms, and software can be deployed in a manner that satisfies the 800-53 security controls that the program considers to be relevant to cloud systems. FedRAMP also defines Low, Moderate, and High assessment baselines with </w:t>
-        </w:r>
-      </w:ins>
-      <w:ins w:id="88" w:author="Fisher, Justin M. [US-US]" w:date="2023-10-27T12:02:00Z">
+      <w:ins w:id="88" w:author="Fisher, Justin M. [US-US]" w:date="2023-10-27T11:49:00Z">
+        <w:r>
+          <w:t xml:space="preserve">Different nations use different standards, methodologies, and assessment schemes for approval of cloud infrastructure, platforms, and software. This may also tie into more general security controls that can be examined. For example, the US standard NIST SP 800-53 defines security controls for information systems across physical, personnel, procedural, and technical domains. The FedRAMP validation process ensures that cloud infrastructure, platforms, and software can be deployed in a manner that satisfies the 800-53 security controls that the program considers to be relevant to cloud systems. FedRAMP also </w:t>
+        </w:r>
+        <w:r>
+          <w:lastRenderedPageBreak/>
+          <w:t xml:space="preserve">defines Low, Moderate, and High assessment baselines with </w:t>
+        </w:r>
+      </w:ins>
+      <w:ins w:id="89" w:author="Fisher, Justin M. [US-US]" w:date="2023-10-27T12:02:00Z">
         <w:r>
           <w:t>hierarchical</w:t>
         </w:r>
       </w:ins>
-      <w:ins w:id="89" w:author="Fisher, Justin M. [US-US]" w:date="2023-10-27T11:49:00Z">
+      <w:ins w:id="90" w:author="Fisher, Justin M. [US-US]" w:date="2023-10-27T11:49:00Z">
         <w:r>
           <w:t xml:space="preserve"> controls.</w:t>
         </w:r>
       </w:ins>
-      <w:ins w:id="90" w:author="Fisher, Justin M. [US-US]" w:date="2023-10-27T12:01:00Z">
+      <w:ins w:id="91" w:author="Fisher, Justin M. [US-US]" w:date="2023-10-27T12:01:00Z">
         <w:r>
           <w:t xml:space="preserve"> </w:t>
         </w:r>
         <w:r>
-          <w:t xml:space="preserve">In the MDM example </w:t>
-        </w:r>
-        <w:r>
-          <w:lastRenderedPageBreak/>
-          <w:t xml:space="preserve">discussed throughout this document, FedRAMP will be used as the </w:t>
-        </w:r>
-      </w:ins>
-      <w:ins w:id="91" w:author="Fisher, Justin M. [US-US]" w:date="2023-10-27T14:18:00Z">
+          <w:t xml:space="preserve">In the MDM example discussed throughout this document, FedRAMP will be used as the </w:t>
+        </w:r>
+      </w:ins>
+      <w:ins w:id="92" w:author="Fisher, Justin M. [US-US]" w:date="2023-10-27T14:18:00Z">
         <w:r>
           <w:t xml:space="preserve">cloud validation scheme for </w:t>
         </w:r>
       </w:ins>
-      <w:ins w:id="92" w:author="Fisher, Justin M. [US-US]" w:date="2023-10-27T12:01:00Z">
+      <w:ins w:id="93" w:author="Fisher, Justin M. [US-US]" w:date="2023-10-27T12:01:00Z">
         <w:r>
           <w:t>reference.</w:t>
         </w:r>
@@ -796,13 +804,13 @@
       <w:pPr>
         <w:spacing w:line="240" w:lineRule="auto"/>
         <w:rPr>
-          <w:ins w:id="93" w:author="Fisher, Justin M. [US-US]" w:date="2023-10-27T11:49:00Z"/>
-        </w:rPr>
-        <w:pPrChange w:id="94" w:author="Fisher, Justin M. [US-US]" w:date="2023-10-27T12:42:00Z">
+          <w:ins w:id="94" w:author="Fisher, Justin M. [US-US]" w:date="2023-10-27T11:49:00Z"/>
+        </w:rPr>
+        <w:pPrChange w:id="95" w:author="Fisher, Justin M. [US-US]" w:date="2023-10-27T12:42:00Z">
           <w:pPr/>
         </w:pPrChange>
       </w:pPr>
-      <w:ins w:id="95" w:author="Fisher, Justin M. [US-US]" w:date="2023-10-27T11:49:00Z">
+      <w:ins w:id="96" w:author="Fisher, Justin M. [US-US]" w:date="2023-10-27T11:49:00Z">
         <w:r>
           <w:t>The goal of this exercise is to attempt to answer the following questions:</w:t>
         </w:r>
@@ -818,9 +826,9 @@
         <w:spacing w:line="240" w:lineRule="auto"/>
         <w:contextualSpacing w:val="0"/>
         <w:rPr>
-          <w:ins w:id="96" w:author="Fisher, Justin M. [US-US]" w:date="2023-10-27T11:49:00Z"/>
-        </w:rPr>
-        <w:pPrChange w:id="97" w:author="Fisher, Justin M. [US-US]" w:date="2023-10-27T12:42:00Z">
+          <w:ins w:id="97" w:author="Fisher, Justin M. [US-US]" w:date="2023-10-27T11:49:00Z"/>
+        </w:rPr>
+        <w:pPrChange w:id="98" w:author="Fisher, Justin M. [US-US]" w:date="2023-10-27T12:42:00Z">
           <w:pPr>
             <w:pStyle w:val="ListParagraph"/>
             <w:numPr>
@@ -830,7 +838,7 @@
           </w:pPr>
         </w:pPrChange>
       </w:pPr>
-      <w:ins w:id="98" w:author="Fisher, Justin M. [US-US]" w:date="2023-10-27T11:49:00Z">
+      <w:ins w:id="99" w:author="Fisher, Justin M. [US-US]" w:date="2023-10-27T11:49:00Z">
         <w:r>
           <w:t>Is the environment the TOE is being deployed into capable of meeting the assumptions for the operational environment that the PP or PP-Module defines? That is, if the TOE is deployed on a platform or infrastructure that has been ‘certified’ through some separate cloud validation program, is that sufficient to say the operational environment is also suitable for CC, or would additional assurances be needed?</w:t>
         </w:r>
@@ -846,9 +854,9 @@
         <w:spacing w:line="240" w:lineRule="auto"/>
         <w:contextualSpacing w:val="0"/>
         <w:rPr>
-          <w:ins w:id="99" w:author="Fisher, Justin M. [US-US]" w:date="2023-10-27T11:49:00Z"/>
-        </w:rPr>
-        <w:pPrChange w:id="100" w:author="Fisher, Justin M. [US-US]" w:date="2023-10-27T12:42:00Z">
+          <w:ins w:id="100" w:author="Fisher, Justin M. [US-US]" w:date="2023-10-27T11:49:00Z"/>
+        </w:rPr>
+        <w:pPrChange w:id="101" w:author="Fisher, Justin M. [US-US]" w:date="2023-10-27T12:42:00Z">
           <w:pPr>
             <w:pStyle w:val="ListParagraph"/>
             <w:numPr>
@@ -858,19 +866,19 @@
           </w:pPr>
         </w:pPrChange>
       </w:pPr>
-      <w:commentRangeStart w:id="101"/>
-      <w:ins w:id="102" w:author="Fisher, Justin M. [US-US]" w:date="2023-10-27T11:49:00Z">
+      <w:commentRangeStart w:id="102"/>
+      <w:ins w:id="103" w:author="Fisher, Justin M. [US-US]" w:date="2023-10-27T11:49:00Z">
         <w:r>
           <w:t>If the TOE itself has already been certified through some separate cloud validation program, what is the extent to which the evidence from that certification can be reused for a CC evaluation (if any)?</w:t>
         </w:r>
       </w:ins>
-      <w:commentRangeEnd w:id="101"/>
-      <w:ins w:id="103" w:author="Fisher, Justin M. [US-US]" w:date="2023-10-27T11:55:00Z">
+      <w:commentRangeEnd w:id="102"/>
+      <w:ins w:id="104" w:author="Fisher, Justin M. [US-US]" w:date="2023-10-27T11:55:00Z">
         <w:r>
           <w:rPr>
             <w:rStyle w:val="CommentReference"/>
           </w:rPr>
-          <w:commentReference w:id="101"/>
+          <w:commentReference w:id="102"/>
         </w:r>
       </w:ins>
     </w:p>
@@ -884,9 +892,9 @@
         <w:spacing w:line="240" w:lineRule="auto"/>
         <w:contextualSpacing w:val="0"/>
         <w:rPr>
-          <w:ins w:id="104" w:author="Fisher, Justin M. [US-US]" w:date="2023-10-27T11:49:00Z"/>
-        </w:rPr>
-        <w:pPrChange w:id="105" w:author="Fisher, Justin M. [US-US]" w:date="2023-10-27T12:42:00Z">
+          <w:ins w:id="105" w:author="Fisher, Justin M. [US-US]" w:date="2023-10-27T11:49:00Z"/>
+        </w:rPr>
+        <w:pPrChange w:id="106" w:author="Fisher, Justin M. [US-US]" w:date="2023-10-27T12:42:00Z">
           <w:pPr>
             <w:pStyle w:val="ListParagraph"/>
             <w:numPr>
@@ -896,7 +904,7 @@
           </w:pPr>
         </w:pPrChange>
       </w:pPr>
-      <w:ins w:id="106" w:author="Fisher, Justin M. [US-US]" w:date="2023-10-27T11:49:00Z">
+      <w:ins w:id="107" w:author="Fisher, Justin M. [US-US]" w:date="2023-10-27T11:49:00Z">
         <w:r>
           <w:t>Are there any obvious gaps in the PP or PP-Module where requirements or tests would need to be added or modified specifically for the case of a cloud deployment?</w:t>
         </w:r>
@@ -906,18 +914,18 @@
       <w:pPr>
         <w:spacing w:line="240" w:lineRule="auto"/>
         <w:rPr>
-          <w:ins w:id="107" w:author="Fisher, Justin M. [US-US]" w:date="2023-10-27T11:49:00Z"/>
-        </w:rPr>
-        <w:pPrChange w:id="108" w:author="Fisher, Justin M. [US-US]" w:date="2023-10-27T12:42:00Z">
+          <w:ins w:id="108" w:author="Fisher, Justin M. [US-US]" w:date="2023-10-27T11:49:00Z"/>
+        </w:rPr>
+        <w:pPrChange w:id="109" w:author="Fisher, Justin M. [US-US]" w:date="2023-10-27T12:42:00Z">
           <w:pPr/>
         </w:pPrChange>
       </w:pPr>
-      <w:ins w:id="109" w:author="Fisher, Justin M. [US-US]" w:date="2023-10-27T11:49:00Z">
+      <w:ins w:id="110" w:author="Fisher, Justin M. [US-US]" w:date="2023-10-27T11:49:00Z">
         <w:r>
           <w:t>Once these questions have been answered for a particular cloud evaluation methodology, the idea is that the same logic could be applied to any other such methods that are used by other CCRA members.</w:t>
         </w:r>
       </w:ins>
-      <w:ins w:id="110" w:author="Fisher, Justin M. [US-US]" w:date="2023-10-27T12:01:00Z">
+      <w:ins w:id="111" w:author="Fisher, Justin M. [US-US]" w:date="2023-10-27T12:01:00Z">
         <w:r>
           <w:t xml:space="preserve"> </w:t>
         </w:r>
@@ -936,7 +944,7 @@
           <w:b/>
           <w:bCs/>
         </w:rPr>
-        <w:pPrChange w:id="111" w:author="Fisher, Justin M. [US-US]" w:date="2023-10-27T12:42:00Z">
+        <w:pPrChange w:id="112" w:author="Fisher, Justin M. [US-US]" w:date="2023-10-27T12:42:00Z">
           <w:pPr>
             <w:pStyle w:val="ListParagraph"/>
             <w:numPr>
@@ -957,16 +965,16 @@
     <w:p>
       <w:pPr>
         <w:spacing w:line="240" w:lineRule="auto"/>
-        <w:pPrChange w:id="112" w:author="Fisher, Justin M. [US-US]" w:date="2023-10-27T12:42:00Z">
+        <w:pPrChange w:id="113" w:author="Fisher, Justin M. [US-US]" w:date="2023-10-27T12:42:00Z">
           <w:pPr/>
         </w:pPrChange>
       </w:pPr>
-      <w:del w:id="113" w:author="Fisher, Justin M. [US-US]" w:date="2023-10-27T11:52:00Z">
+      <w:del w:id="114" w:author="Fisher, Justin M. [US-US]" w:date="2023-10-27T11:52:00Z">
         <w:r>
           <w:delText xml:space="preserve">Create </w:delText>
         </w:r>
       </w:del>
-      <w:ins w:id="114" w:author="Fisher, Justin M. [US-US]" w:date="2023-10-27T11:52:00Z">
+      <w:ins w:id="115" w:author="Fisher, Justin M. [US-US]" w:date="2023-10-27T11:52:00Z">
         <w:r>
           <w:t>Complete</w:t>
         </w:r>
@@ -977,7 +985,7 @@
       <w:r>
         <w:t>a mapping document (e.g. spreadsheet) that lists out each of the following</w:t>
       </w:r>
-      <w:ins w:id="115" w:author="Fisher, Justin M. [US-US]" w:date="2023-10-27T11:46:00Z">
+      <w:ins w:id="116" w:author="Fisher, Justin M. [US-US]" w:date="2023-10-27T11:46:00Z">
         <w:r>
           <w:t xml:space="preserve"> items in the PP or PP-Module being examined</w:t>
         </w:r>
@@ -995,7 +1003,7 @@
         </w:numPr>
         <w:spacing w:line="240" w:lineRule="auto"/>
         <w:contextualSpacing w:val="0"/>
-        <w:pPrChange w:id="116" w:author="Fisher, Justin M. [US-US]" w:date="2023-10-27T12:42:00Z">
+        <w:pPrChange w:id="117" w:author="Fisher, Justin M. [US-US]" w:date="2023-10-27T12:42:00Z">
           <w:pPr>
             <w:pStyle w:val="ListParagraph"/>
             <w:numPr>
@@ -1008,7 +1016,7 @@
       <w:r>
         <w:t>SFRs</w:t>
       </w:r>
-      <w:del w:id="117" w:author="Fisher, Justin M. [US-US]" w:date="2023-10-27T11:45:00Z">
+      <w:del w:id="118" w:author="Fisher, Justin M. [US-US]" w:date="2023-10-27T11:45:00Z">
         <w:r>
           <w:delText xml:space="preserve"> included in the PP or PP-Module</w:delText>
         </w:r>
@@ -1023,7 +1031,32 @@
         </w:numPr>
         <w:spacing w:line="240" w:lineRule="auto"/>
         <w:contextualSpacing w:val="0"/>
-        <w:pPrChange w:id="118" w:author="Fisher, Justin M. [US-US]" w:date="2023-10-27T12:42:00Z">
+        <w:rPr>
+          <w:ins w:id="119" w:author="Fisher, Justin M. [US-US]" w:date="2023-10-27T15:36:00Z"/>
+        </w:rPr>
+      </w:pPr>
+      <w:ins w:id="120" w:author="Fisher, Justin M. [US-US]" w:date="2023-10-27T15:36:00Z">
+        <w:r>
+          <w:t>Assumptions</w:t>
+        </w:r>
+        <w:r>
+          <w:t xml:space="preserve"> </w:t>
+        </w:r>
+      </w:ins>
+    </w:p>
+    <w:p>
+      <w:pPr>
+        <w:pStyle w:val="ListParagraph"/>
+        <w:numPr>
+          <w:ilvl w:val="0"/>
+          <w:numId w:val="3"/>
+        </w:numPr>
+        <w:spacing w:line="240" w:lineRule="auto"/>
+        <w:contextualSpacing w:val="0"/>
+        <w:rPr>
+          <w:del w:id="121" w:author="Fisher, Justin M. [US-US]" w:date="2023-10-27T15:36:00Z"/>
+        </w:rPr>
+        <w:pPrChange w:id="122" w:author="Fisher, Justin M. [US-US]" w:date="2023-10-27T12:42:00Z">
           <w:pPr>
             <w:pStyle w:val="ListParagraph"/>
             <w:numPr>
@@ -1036,7 +1069,7 @@
       <w:r>
         <w:t>SARs</w:t>
       </w:r>
-      <w:del w:id="119" w:author="Fisher, Justin M. [US-US]" w:date="2023-10-27T11:45:00Z">
+      <w:del w:id="123" w:author="Fisher, Justin M. [US-US]" w:date="2023-10-27T11:45:00Z">
         <w:r>
           <w:delText xml:space="preserve"> </w:delText>
         </w:r>
@@ -1057,7 +1090,7 @@
         </w:numPr>
         <w:spacing w:line="240" w:lineRule="auto"/>
         <w:contextualSpacing w:val="0"/>
-        <w:pPrChange w:id="120" w:author="Fisher, Justin M. [US-US]" w:date="2023-10-27T12:42:00Z">
+        <w:pPrChange w:id="124" w:author="Fisher, Justin M. [US-US]" w:date="2023-10-27T15:36:00Z">
           <w:pPr>
             <w:pStyle w:val="ListParagraph"/>
             <w:numPr>
@@ -1067,10 +1100,12 @@
           </w:pPr>
         </w:pPrChange>
       </w:pPr>
-      <w:r>
-        <w:t xml:space="preserve">Assumptions </w:t>
-      </w:r>
-      <w:del w:id="121" w:author="Fisher, Justin M. [US-US]" w:date="2023-10-27T11:46:00Z">
+      <w:del w:id="125" w:author="Fisher, Justin M. [US-US]" w:date="2023-10-27T15:36:00Z">
+        <w:r>
+          <w:delText xml:space="preserve">Assumptions </w:delText>
+        </w:r>
+      </w:del>
+      <w:del w:id="126" w:author="Fisher, Justin M. [US-US]" w:date="2023-10-27T11:46:00Z">
         <w:r>
           <w:delText xml:space="preserve">about the Operational Environment </w:delText>
         </w:r>
@@ -1086,23 +1121,23 @@
       <w:pPr>
         <w:spacing w:line="240" w:lineRule="auto"/>
         <w:rPr>
-          <w:ins w:id="122" w:author="Fisher, Justin M. [US-US]" w:date="2023-10-27T11:52:00Z"/>
-        </w:rPr>
-        <w:pPrChange w:id="123" w:author="Fisher, Justin M. [US-US]" w:date="2023-10-27T12:42:00Z">
+          <w:ins w:id="127" w:author="Fisher, Justin M. [US-US]" w:date="2023-10-27T11:52:00Z"/>
+        </w:rPr>
+        <w:pPrChange w:id="128" w:author="Fisher, Justin M. [US-US]" w:date="2023-10-27T12:42:00Z">
           <w:pPr/>
         </w:pPrChange>
       </w:pPr>
-      <w:ins w:id="124" w:author="Fisher, Justin M. [US-US]" w:date="2023-10-27T11:52:00Z">
+      <w:ins w:id="129" w:author="Fisher, Justin M. [US-US]" w:date="2023-10-27T11:52:00Z">
         <w:r>
           <w:t xml:space="preserve">A template for the mapping document along with a completed sample for the MDM PP is included as an appendix to this </w:t>
         </w:r>
       </w:ins>
-      <w:ins w:id="125" w:author="Fisher, Justin M. [US-US]" w:date="2023-10-27T11:53:00Z">
+      <w:ins w:id="130" w:author="Fisher, Justin M. [US-US]" w:date="2023-10-27T11:53:00Z">
         <w:r>
           <w:t>document</w:t>
         </w:r>
       </w:ins>
-      <w:ins w:id="126" w:author="Fisher, Justin M. [US-US]" w:date="2023-10-27T11:52:00Z">
+      <w:ins w:id="131" w:author="Fisher, Justin M. [US-US]" w:date="2023-10-27T11:52:00Z">
         <w:r>
           <w:t>.</w:t>
         </w:r>
@@ -1111,21 +1146,21 @@
     <w:p>
       <w:pPr>
         <w:spacing w:line="240" w:lineRule="auto"/>
-        <w:pPrChange w:id="127" w:author="Fisher, Justin M. [US-US]" w:date="2023-10-27T12:42:00Z">
+        <w:pPrChange w:id="132" w:author="Fisher, Justin M. [US-US]" w:date="2023-10-27T12:42:00Z">
           <w:pPr/>
         </w:pPrChange>
       </w:pPr>
-      <w:ins w:id="128" w:author="Fisher, Justin M. [US-US]" w:date="2023-10-27T11:49:00Z">
+      <w:ins w:id="133" w:author="Fisher, Justin M. [US-US]" w:date="2023-10-27T11:49:00Z">
         <w:r>
           <w:t xml:space="preserve">The sections below identify the process by which these should be aligned with the chosen </w:t>
         </w:r>
       </w:ins>
-      <w:ins w:id="129" w:author="Fisher, Justin M. [US-US]" w:date="2023-10-27T14:18:00Z">
+      <w:ins w:id="134" w:author="Fisher, Justin M. [US-US]" w:date="2023-10-27T14:18:00Z">
         <w:r>
           <w:t>cloud validation scheme</w:t>
         </w:r>
       </w:ins>
-      <w:ins w:id="130" w:author="Fisher, Justin M. [US-US]" w:date="2023-10-27T11:49:00Z">
+      <w:ins w:id="135" w:author="Fisher, Justin M. [US-US]" w:date="2023-10-27T11:49:00Z">
         <w:r>
           <w:t xml:space="preserve">. </w:t>
         </w:r>
@@ -1144,7 +1179,7 @@
           <w:b/>
           <w:bCs/>
         </w:rPr>
-        <w:pPrChange w:id="131" w:author="Fisher, Justin M. [US-US]" w:date="2023-10-27T12:42:00Z">
+        <w:pPrChange w:id="136" w:author="Fisher, Justin M. [US-US]" w:date="2023-10-27T12:42:00Z">
           <w:pPr>
             <w:pStyle w:val="ListParagraph"/>
             <w:numPr>
@@ -1161,7 +1196,7 @@
         </w:rPr>
         <w:t xml:space="preserve">Identify SFR </w:t>
       </w:r>
-      <w:del w:id="132" w:author="Fisher, Justin M. [US-US]" w:date="2023-10-27T12:31:00Z">
+      <w:del w:id="137" w:author="Fisher, Justin M. [US-US]" w:date="2023-10-27T12:31:00Z">
         <w:r>
           <w:rPr>
             <w:b/>
@@ -1170,7 +1205,7 @@
           <w:delText xml:space="preserve">impact </w:delText>
         </w:r>
       </w:del>
-      <w:ins w:id="133" w:author="Fisher, Justin M. [US-US]" w:date="2023-10-27T12:31:00Z">
+      <w:ins w:id="138" w:author="Fisher, Justin M. [US-US]" w:date="2023-10-27T12:31:00Z">
         <w:r>
           <w:rPr>
             <w:b/>
@@ -1193,7 +1228,7 @@
         </w:rPr>
         <w:t xml:space="preserve">on </w:t>
       </w:r>
-      <w:del w:id="134" w:author="Fisher, Justin M. [US-US]" w:date="2023-10-27T12:31:00Z">
+      <w:del w:id="139" w:author="Fisher, Justin M. [US-US]" w:date="2023-10-27T12:31:00Z">
         <w:r>
           <w:rPr>
             <w:b/>
@@ -1202,7 +1237,7 @@
           <w:delText xml:space="preserve">cloud </w:delText>
         </w:r>
       </w:del>
-      <w:ins w:id="135" w:author="Fisher, Justin M. [US-US]" w:date="2023-10-27T12:31:00Z">
+      <w:ins w:id="140" w:author="Fisher, Justin M. [US-US]" w:date="2023-10-27T12:31:00Z">
         <w:r>
           <w:rPr>
             <w:b/>
@@ -1218,7 +1253,7 @@
           <w:t xml:space="preserve">loud </w:t>
         </w:r>
       </w:ins>
-      <w:del w:id="136" w:author="Fisher, Justin M. [US-US]" w:date="2023-10-27T12:31:00Z">
+      <w:del w:id="141" w:author="Fisher, Justin M. [US-US]" w:date="2023-10-27T12:31:00Z">
         <w:r>
           <w:rPr>
             <w:b/>
@@ -1228,7 +1263,7 @@
         </w:r>
       </w:del>
       <w:proofErr w:type="gramStart"/>
-      <w:ins w:id="137" w:author="Fisher, Justin M. [US-US]" w:date="2023-10-27T12:31:00Z">
+      <w:ins w:id="142" w:author="Fisher, Justin M. [US-US]" w:date="2023-10-27T12:31:00Z">
         <w:r>
           <w:rPr>
             <w:b/>
@@ -1249,7 +1284,7 @@
     <w:p>
       <w:pPr>
         <w:spacing w:line="240" w:lineRule="auto"/>
-        <w:pPrChange w:id="138" w:author="Fisher, Justin M. [US-US]" w:date="2023-10-27T12:42:00Z">
+        <w:pPrChange w:id="143" w:author="Fisher, Justin M. [US-US]" w:date="2023-10-27T12:42:00Z">
           <w:pPr/>
         </w:pPrChange>
       </w:pPr>
@@ -1286,7 +1321,7 @@
         </w:numPr>
         <w:spacing w:line="240" w:lineRule="auto"/>
         <w:contextualSpacing w:val="0"/>
-        <w:pPrChange w:id="139" w:author="Fisher, Justin M. [US-US]" w:date="2023-10-27T12:42:00Z">
+        <w:pPrChange w:id="144" w:author="Fisher, Justin M. [US-US]" w:date="2023-10-27T12:42:00Z">
           <w:pPr>
             <w:pStyle w:val="ListParagraph"/>
             <w:numPr>
@@ -1310,17 +1345,17 @@
       <w:r>
         <w:t xml:space="preserve">? For example, </w:t>
       </w:r>
-      <w:ins w:id="140" w:author="Fisher, Justin M. [US-US]" w:date="2023-10-27T12:04:00Z">
+      <w:ins w:id="145" w:author="Fisher, Justin M. [US-US]" w:date="2023-10-27T12:04:00Z">
         <w:r>
           <w:t xml:space="preserve">a general-purpose operating system </w:t>
         </w:r>
       </w:ins>
-      <w:del w:id="141" w:author="Fisher, Justin M. [US-US]" w:date="2023-10-27T12:05:00Z">
+      <w:del w:id="146" w:author="Fisher, Justin M. [US-US]" w:date="2023-10-27T12:05:00Z">
         <w:r>
           <w:delText xml:space="preserve">software (e.g., App PP, MDM) allow for delegating </w:delText>
         </w:r>
       </w:del>
-      <w:ins w:id="142" w:author="Fisher, Justin M. [US-US]" w:date="2023-10-27T12:05:00Z">
+      <w:ins w:id="147" w:author="Fisher, Justin M. [US-US]" w:date="2023-10-27T12:05:00Z">
         <w:r>
           <w:t xml:space="preserve">in a cloud environment may rely on </w:t>
         </w:r>
@@ -1328,7 +1363,7 @@
       <w:r>
         <w:t xml:space="preserve">data </w:t>
       </w:r>
-      <w:del w:id="143" w:author="Fisher, Justin M. [US-US]" w:date="2023-10-27T12:05:00Z">
+      <w:del w:id="148" w:author="Fisher, Justin M. [US-US]" w:date="2023-10-27T12:05:00Z">
         <w:r>
           <w:delText xml:space="preserve">protection </w:delText>
         </w:r>
@@ -1336,12 +1371,12 @@
       <w:r>
         <w:t xml:space="preserve">at rest </w:t>
       </w:r>
-      <w:ins w:id="144" w:author="Fisher, Justin M. [US-US]" w:date="2023-10-27T12:05:00Z">
+      <w:ins w:id="149" w:author="Fisher, Justin M. [US-US]" w:date="2023-10-27T12:05:00Z">
         <w:r>
           <w:t>protection that is provided by an underlying storage volume</w:t>
         </w:r>
       </w:ins>
-      <w:del w:id="145" w:author="Fisher, Justin M. [US-US]" w:date="2023-10-27T12:05:00Z">
+      <w:del w:id="150" w:author="Fisher, Justin M. [US-US]" w:date="2023-10-27T12:05:00Z">
         <w:r>
           <w:delText>or in transit to a host operating system, which in a cloud context would likely be a virtual machine or container instance (</w:delText>
         </w:r>
@@ -1355,7 +1390,7 @@
       <w:r>
         <w:t>.</w:t>
       </w:r>
-      <w:ins w:id="146" w:author="Fisher, Justin M. [US-US]" w:date="2023-10-27T12:05:00Z">
+      <w:ins w:id="151" w:author="Fisher, Justin M. [US-US]" w:date="2023-10-27T12:05:00Z">
         <w:r>
           <w:t xml:space="preserve"> </w:t>
         </w:r>
@@ -1371,9 +1406,9 @@
         <w:spacing w:line="240" w:lineRule="auto"/>
         <w:contextualSpacing w:val="0"/>
         <w:rPr>
-          <w:ins w:id="147" w:author="Fisher, Justin M. [US-US]" w:date="2023-10-27T12:40:00Z"/>
-        </w:rPr>
-        <w:pPrChange w:id="148" w:author="Fisher, Justin M. [US-US]" w:date="2023-10-27T12:42:00Z">
+          <w:ins w:id="152" w:author="Fisher, Justin M. [US-US]" w:date="2023-10-27T12:40:00Z"/>
+        </w:rPr>
+        <w:pPrChange w:id="153" w:author="Fisher, Justin M. [US-US]" w:date="2023-10-27T12:42:00Z">
           <w:pPr>
             <w:pStyle w:val="ListParagraph"/>
             <w:numPr>
@@ -1386,12 +1421,12 @@
       <w:r>
         <w:t xml:space="preserve">Are there any evaluation activities that must be executed differently in a cloud environment, and does this potentially change based on the </w:t>
       </w:r>
-      <w:del w:id="149" w:author="Fisher, Justin M. [US-US]" w:date="2023-10-27T12:41:00Z">
+      <w:del w:id="154" w:author="Fisher, Justin M. [US-US]" w:date="2023-10-27T12:41:00Z">
         <w:r>
           <w:delText>cloud service provider</w:delText>
         </w:r>
       </w:del>
-      <w:ins w:id="150" w:author="Fisher, Justin M. [US-US]" w:date="2023-10-27T12:41:00Z">
+      <w:ins w:id="155" w:author="Fisher, Justin M. [US-US]" w:date="2023-10-27T12:41:00Z">
         <w:r>
           <w:t>CSP</w:t>
         </w:r>
@@ -1406,9 +1441,9 @@
         <w:spacing w:line="240" w:lineRule="auto"/>
         <w:contextualSpacing w:val="0"/>
         <w:rPr>
-          <w:ins w:id="151" w:author="Fisher, Justin M. [US-US]" w:date="2023-10-27T12:41:00Z"/>
-        </w:rPr>
-        <w:pPrChange w:id="152" w:author="Fisher, Justin M. [US-US]" w:date="2023-10-27T12:42:00Z">
+          <w:ins w:id="156" w:author="Fisher, Justin M. [US-US]" w:date="2023-10-27T12:41:00Z"/>
+        </w:rPr>
+        <w:pPrChange w:id="157" w:author="Fisher, Justin M. [US-US]" w:date="2023-10-27T12:42:00Z">
           <w:pPr>
             <w:pStyle w:val="ListParagraph"/>
           </w:pPr>
@@ -1418,77 +1453,77 @@
         <w:lastRenderedPageBreak/>
         <w:t xml:space="preserve">For example, </w:t>
       </w:r>
-      <w:del w:id="153" w:author="Fisher, Justin M. [US-US]" w:date="2023-10-27T12:11:00Z">
+      <w:del w:id="158" w:author="Fisher, Justin M. [US-US]" w:date="2023-10-27T12:11:00Z">
         <w:r>
           <w:delText xml:space="preserve">cryptographic algorithm validation </w:delText>
         </w:r>
       </w:del>
-      <w:del w:id="154" w:author="Fisher, Justin M. [US-US]" w:date="2023-10-27T12:08:00Z">
+      <w:del w:id="159" w:author="Fisher, Justin M. [US-US]" w:date="2023-10-27T12:08:00Z">
         <w:r>
           <w:delText xml:space="preserve">would need to be </w:delText>
         </w:r>
       </w:del>
-      <w:del w:id="155" w:author="Fisher, Justin M. [US-US]" w:date="2023-10-27T12:11:00Z">
+      <w:del w:id="160" w:author="Fisher, Justin M. [US-US]" w:date="2023-10-27T12:11:00Z">
         <w:r>
           <w:delText xml:space="preserve">executed on the actual cloud platform </w:delText>
         </w:r>
       </w:del>
-      <w:del w:id="156" w:author="Fisher, Justin M. [US-US]" w:date="2023-10-27T12:09:00Z">
+      <w:del w:id="161" w:author="Fisher, Justin M. [US-US]" w:date="2023-10-27T12:09:00Z">
         <w:r>
           <w:delText xml:space="preserve">if </w:delText>
         </w:r>
       </w:del>
-      <w:del w:id="157" w:author="Fisher, Justin M. [US-US]" w:date="2023-10-27T12:11:00Z">
+      <w:del w:id="162" w:author="Fisher, Justin M. [US-US]" w:date="2023-10-27T12:11:00Z">
         <w:r>
           <w:delText xml:space="preserve">the TOE relies on that platform for </w:delText>
         </w:r>
       </w:del>
-      <w:del w:id="158" w:author="Fisher, Justin M. [US-US]" w:date="2023-10-27T12:09:00Z">
+      <w:del w:id="163" w:author="Fisher, Justin M. [US-US]" w:date="2023-10-27T12:09:00Z">
         <w:r>
           <w:delText xml:space="preserve">any of </w:delText>
         </w:r>
       </w:del>
-      <w:del w:id="159" w:author="Fisher, Justin M. [US-US]" w:date="2023-10-27T12:11:00Z">
+      <w:del w:id="164" w:author="Fisher, Justin M. [US-US]" w:date="2023-10-27T12:11:00Z">
         <w:r>
           <w:delText>those services. This would require the evaluator to have detailed knowledge of the specific types of hardware</w:delText>
         </w:r>
       </w:del>
-      <w:del w:id="160" w:author="Fisher, Justin M. [US-US]" w:date="2023-10-27T12:08:00Z">
+      <w:del w:id="165" w:author="Fisher, Justin M. [US-US]" w:date="2023-10-27T12:08:00Z">
         <w:r>
           <w:delText>/</w:delText>
         </w:r>
       </w:del>
-      <w:del w:id="161" w:author="Fisher, Justin M. [US-US]" w:date="2023-10-27T12:11:00Z">
+      <w:del w:id="166" w:author="Fisher, Justin M. [US-US]" w:date="2023-10-27T12:11:00Z">
         <w:r>
           <w:delText xml:space="preserve">software </w:delText>
         </w:r>
       </w:del>
-      <w:del w:id="162" w:author="Fisher, Justin M. [US-US]" w:date="2023-10-27T12:08:00Z">
+      <w:del w:id="167" w:author="Fisher, Justin M. [US-US]" w:date="2023-10-27T12:08:00Z">
         <w:r>
           <w:delText xml:space="preserve">platforms </w:delText>
         </w:r>
       </w:del>
-      <w:del w:id="163" w:author="Fisher, Justin M. [US-US]" w:date="2023-10-27T12:11:00Z">
+      <w:del w:id="168" w:author="Fisher, Justin M. [US-US]" w:date="2023-10-27T12:11:00Z">
         <w:r>
           <w:delText xml:space="preserve">the TOE will run on in a given cloud instance </w:delText>
         </w:r>
       </w:del>
-      <w:del w:id="164" w:author="Fisher, Justin M. [US-US]" w:date="2023-10-27T12:08:00Z">
+      <w:del w:id="169" w:author="Fisher, Justin M. [US-US]" w:date="2023-10-27T12:08:00Z">
         <w:r>
           <w:delText xml:space="preserve">since they </w:delText>
         </w:r>
       </w:del>
-      <w:del w:id="165" w:author="Fisher, Justin M. [US-US]" w:date="2023-10-27T12:11:00Z">
+      <w:del w:id="170" w:author="Fisher, Justin M. [US-US]" w:date="2023-10-27T12:11:00Z">
         <w:r>
           <w:delText>cannot choose a specific piece of on-premise hardware to deploy on as the “evaluated configuration.”</w:delText>
         </w:r>
       </w:del>
-      <w:ins w:id="166" w:author="Fisher, Justin M. [US-US]" w:date="2023-10-27T12:12:00Z">
+      <w:ins w:id="171" w:author="Fisher, Justin M. [US-US]" w:date="2023-10-27T12:12:00Z">
         <w:r>
           <w:t>a</w:t>
         </w:r>
       </w:ins>
-      <w:ins w:id="167" w:author="Fisher, Justin M. [US-US]" w:date="2023-10-27T12:11:00Z">
+      <w:ins w:id="172" w:author="Fisher, Justin M. [US-US]" w:date="2023-10-27T12:11:00Z">
         <w:r>
           <w:t xml:space="preserve"> software application may rely on cryptographic services provided by a host operating system that runs on some physical hardware. When this application runs in a cloud environment, the end user of the application is not responsible for the physical hardware</w:t>
         </w:r>
@@ -1512,9 +1547,9 @@
         <w:spacing w:line="240" w:lineRule="auto"/>
         <w:contextualSpacing w:val="0"/>
         <w:rPr>
-          <w:del w:id="168" w:author="Fisher, Justin M. [US-US]" w:date="2023-10-27T12:48:00Z"/>
-        </w:rPr>
-        <w:pPrChange w:id="169" w:author="Fisher, Justin M. [US-US]" w:date="2023-10-27T12:42:00Z">
+          <w:del w:id="173" w:author="Fisher, Justin M. [US-US]" w:date="2023-10-27T12:48:00Z"/>
+        </w:rPr>
+        <w:pPrChange w:id="174" w:author="Fisher, Justin M. [US-US]" w:date="2023-10-27T12:42:00Z">
           <w:pPr>
             <w:pStyle w:val="ListParagraph"/>
             <w:numPr>
@@ -1535,7 +1570,7 @@
         <w:spacing w:line="240" w:lineRule="auto"/>
         <w:contextualSpacing w:val="0"/>
         <w:rPr>
-          <w:ins w:id="170" w:author="Fisher, Justin M. [US-US]" w:date="2023-10-27T12:50:00Z"/>
+          <w:ins w:id="175" w:author="Fisher, Justin M. [US-US]" w:date="2023-10-27T15:54:00Z"/>
         </w:rPr>
       </w:pPr>
       <w:r>
@@ -1544,12 +1579,12 @@
       <w:r>
         <w:t xml:space="preserve">For example, TLS testing requires extensive manipulation of network traffic and a </w:t>
       </w:r>
-      <w:del w:id="171" w:author="Fisher, Justin M. [US-US]" w:date="2023-10-27T12:14:00Z">
+      <w:del w:id="176" w:author="Fisher, Justin M. [US-US]" w:date="2023-10-27T12:14:00Z">
         <w:r>
           <w:delText xml:space="preserve">cloud service provider </w:delText>
         </w:r>
       </w:del>
-      <w:ins w:id="172" w:author="Fisher, Justin M. [US-US]" w:date="2023-10-27T12:14:00Z">
+      <w:ins w:id="177" w:author="Fisher, Justin M. [US-US]" w:date="2023-10-27T12:14:00Z">
         <w:r>
           <w:t xml:space="preserve">CSP </w:t>
         </w:r>
@@ -1557,12 +1592,12 @@
       <w:r>
         <w:t xml:space="preserve">may automatically deploy a traffic filtering firewall that discards invalid traffic before it can even reach the TOE. Depending on the </w:t>
       </w:r>
-      <w:del w:id="173" w:author="Fisher, Justin M. [US-US]" w:date="2023-10-27T12:16:00Z">
+      <w:del w:id="178" w:author="Fisher, Justin M. [US-US]" w:date="2023-10-27T12:16:00Z">
         <w:r>
           <w:delText xml:space="preserve">desired cloud </w:delText>
         </w:r>
       </w:del>
-      <w:ins w:id="174" w:author="Fisher, Justin M. [US-US]" w:date="2023-10-27T12:16:00Z">
+      <w:ins w:id="179" w:author="Fisher, Justin M. [US-US]" w:date="2023-10-27T12:16:00Z">
         <w:r>
           <w:t xml:space="preserve">test </w:t>
         </w:r>
@@ -1570,12 +1605,12 @@
       <w:r>
         <w:t xml:space="preserve">environment, it may require </w:t>
       </w:r>
-      <w:del w:id="175" w:author="Fisher, Justin M. [US-US]" w:date="2023-10-27T12:17:00Z">
+      <w:del w:id="180" w:author="Fisher, Justin M. [US-US]" w:date="2023-10-27T12:17:00Z">
         <w:r>
           <w:delText xml:space="preserve">special interaction </w:delText>
         </w:r>
       </w:del>
-      <w:ins w:id="176" w:author="Fisher, Justin M. [US-US]" w:date="2023-10-27T12:17:00Z">
+      <w:ins w:id="181" w:author="Fisher, Justin M. [US-US]" w:date="2023-10-27T12:17:00Z">
         <w:r>
           <w:t xml:space="preserve">coordination </w:t>
         </w:r>
@@ -1583,12 +1618,12 @@
       <w:r>
         <w:t xml:space="preserve">with the </w:t>
       </w:r>
-      <w:del w:id="177" w:author="Fisher, Justin M. [US-US]" w:date="2023-10-27T12:14:00Z">
+      <w:del w:id="182" w:author="Fisher, Justin M. [US-US]" w:date="2023-10-27T12:14:00Z">
         <w:r>
           <w:delText>cloud service provider</w:delText>
         </w:r>
       </w:del>
-      <w:ins w:id="178" w:author="Fisher, Justin M. [US-US]" w:date="2023-10-27T12:14:00Z">
+      <w:ins w:id="183" w:author="Fisher, Justin M. [US-US]" w:date="2023-10-27T12:14:00Z">
         <w:r>
           <w:t>CSP</w:t>
         </w:r>
@@ -1596,27 +1631,27 @@
       <w:r>
         <w:t xml:space="preserve"> </w:t>
       </w:r>
-      <w:del w:id="179" w:author="Fisher, Justin M. [US-US]" w:date="2023-10-27T12:14:00Z">
+      <w:del w:id="184" w:author="Fisher, Justin M. [US-US]" w:date="2023-10-27T12:14:00Z">
         <w:r>
           <w:delText>to temporarily disable this functionality in the test instance or there may be no workaround as this could be considered a critical feature that is always running in customer environments, even those designated as being for testing</w:delText>
         </w:r>
       </w:del>
-      <w:ins w:id="180" w:author="Fisher, Justin M. [US-US]" w:date="2023-10-27T12:14:00Z">
+      <w:ins w:id="185" w:author="Fisher, Justin M. [US-US]" w:date="2023-10-27T12:14:00Z">
         <w:r>
           <w:t xml:space="preserve">to ensure that the operational environment is configured in such a way that </w:t>
         </w:r>
       </w:ins>
-      <w:ins w:id="181" w:author="Fisher, Justin M. [US-US]" w:date="2023-10-27T12:15:00Z">
+      <w:ins w:id="186" w:author="Fisher, Justin M. [US-US]" w:date="2023-10-27T12:15:00Z">
         <w:r>
           <w:t>the evaluator can verify that the T</w:t>
         </w:r>
       </w:ins>
-      <w:ins w:id="182" w:author="Fisher, Justin M. [US-US]" w:date="2023-10-27T12:17:00Z">
+      <w:ins w:id="187" w:author="Fisher, Justin M. [US-US]" w:date="2023-10-27T12:17:00Z">
         <w:r>
           <w:t>OE</w:t>
         </w:r>
       </w:ins>
-      <w:ins w:id="183" w:author="Fisher, Justin M. [US-US]" w:date="2023-10-27T12:15:00Z">
+      <w:ins w:id="188" w:author="Fisher, Justin M. [US-US]" w:date="2023-10-27T12:15:00Z">
         <w:r>
           <w:t xml:space="preserve"> is performing the required function rather than an environmental component</w:t>
         </w:r>
@@ -1624,61 +1659,16 @@
       <w:r>
         <w:t>.</w:t>
       </w:r>
-      <w:ins w:id="184" w:author="Fisher, Justin M. [US-US]" w:date="2023-10-27T12:17:00Z">
-        <w:r>
-          <w:t xml:space="preserve"> </w:t>
-        </w:r>
-      </w:ins>
-      <w:ins w:id="185" w:author="Fisher, Justin M. [US-US]" w:date="2023-10-27T12:18:00Z">
-        <w:r>
-          <w:t xml:space="preserve">If there are any evaluation activities that cannot be performed as written </w:t>
-        </w:r>
-      </w:ins>
-      <w:ins w:id="186" w:author="Fisher, Justin M. [US-US]" w:date="2023-10-27T12:19:00Z">
-        <w:r>
-          <w:t>for a cloud evaluation, the PP author must provide alternative guidance for how the evaluation activity may be modified to show that the requirement is adequately met in a cloud environment.</w:t>
-        </w:r>
-      </w:ins>
-      <w:ins w:id="187" w:author="Fisher, Justin M. [US-US]" w:date="2023-10-27T12:22:00Z">
-        <w:r>
-          <w:t xml:space="preserve"> </w:t>
-        </w:r>
-      </w:ins>
-      <w:ins w:id="188" w:author="Fisher, Justin M. [US-US]" w:date="2023-10-27T12:50:00Z">
-        <w:r>
-          <w:t>The PP author must write any cloud-specifi</w:t>
-        </w:r>
-      </w:ins>
-      <w:ins w:id="189" w:author="Fisher, Justin M. [US-US]" w:date="2023-10-27T12:52:00Z">
-        <w:r>
-          <w:t>c</w:t>
-        </w:r>
-      </w:ins>
-      <w:ins w:id="190" w:author="Fisher, Justin M. [US-US]" w:date="2023-10-27T12:50:00Z">
-        <w:r>
-          <w:t xml:space="preserve"> evaluation activi</w:t>
-        </w:r>
-      </w:ins>
-      <w:ins w:id="191" w:author="Fisher, Justin M. [US-US]" w:date="2023-10-27T12:51:00Z">
-        <w:r>
-          <w:t xml:space="preserve">ties in a manner that is sufficiently generic to be achievable regardless of the CSP being used. </w:t>
-        </w:r>
-      </w:ins>
-      <w:ins w:id="192" w:author="Fisher, Justin M. [US-US]" w:date="2023-10-27T12:52:00Z">
-        <w:r>
-          <w:t>Evaluation activities should not implicitly ‘endorse’ a given set of CSPs by virtue of being the only ones for which guidance exists.</w:t>
-        </w:r>
-      </w:ins>
-    </w:p>
-    <w:p>
-      <w:pPr>
-        <w:pStyle w:val="ListParagraph"/>
-        <w:spacing w:line="240" w:lineRule="auto"/>
-        <w:contextualSpacing w:val="0"/>
-        <w:rPr>
-          <w:ins w:id="193" w:author="Fisher, Justin M. [US-US]" w:date="2023-10-27T12:48:00Z"/>
-        </w:rPr>
-        <w:pPrChange w:id="194" w:author="Fisher, Justin M. [US-US]" w:date="2023-10-27T12:50:00Z">
+    </w:p>
+    <w:p>
+      <w:pPr>
+        <w:pStyle w:val="ListParagraph"/>
+        <w:spacing w:line="240" w:lineRule="auto"/>
+        <w:contextualSpacing w:val="0"/>
+        <w:rPr>
+          <w:ins w:id="189" w:author="Fisher, Justin M. [US-US]" w:date="2023-10-27T12:50:00Z"/>
+        </w:rPr>
+        <w:pPrChange w:id="190" w:author="Fisher, Justin M. [US-US]" w:date="2023-10-27T15:54:00Z">
           <w:pPr>
             <w:pStyle w:val="ListParagraph"/>
             <w:numPr>
@@ -1690,148 +1680,56 @@
           </w:pPr>
         </w:pPrChange>
       </w:pPr>
-      <w:ins w:id="195" w:author="Fisher, Justin M. [US-US]" w:date="2023-10-27T12:22:00Z">
-        <w:r>
-          <w:t xml:space="preserve">It may be the case that </w:t>
-        </w:r>
-        <w:r>
-          <w:t xml:space="preserve">a requirement simply </w:t>
-        </w:r>
-      </w:ins>
-      <w:ins w:id="196" w:author="Fisher, Justin M. [US-US]" w:date="2023-10-27T12:25:00Z">
-        <w:r>
-          <w:t xml:space="preserve">does not apply to </w:t>
-        </w:r>
-      </w:ins>
-      <w:ins w:id="197" w:author="Fisher, Justin M. [US-US]" w:date="2023-10-27T12:22:00Z">
-        <w:r>
-          <w:t xml:space="preserve">a cloud environment, in which case the PP author could consider </w:t>
-        </w:r>
-      </w:ins>
-      <w:ins w:id="198" w:author="Fisher, Justin M. [US-US]" w:date="2023-10-27T12:24:00Z">
-        <w:r>
-          <w:t>defining th</w:t>
-        </w:r>
-      </w:ins>
-      <w:ins w:id="199" w:author="Fisher, Justin M. [US-US]" w:date="2023-10-27T12:26:00Z">
-        <w:r>
-          <w:t>at</w:t>
-        </w:r>
-      </w:ins>
-      <w:ins w:id="200" w:author="Fisher, Justin M. [US-US]" w:date="2023-10-27T12:24:00Z">
-        <w:r>
-          <w:t xml:space="preserve"> requirement as an implementation-based SFR</w:t>
-        </w:r>
-      </w:ins>
-      <w:ins w:id="201" w:author="Fisher, Justin M. [US-US]" w:date="2023-10-27T12:25:00Z">
-        <w:r>
-          <w:t xml:space="preserve"> that applies only to the </w:t>
-        </w:r>
-        <w:proofErr w:type="gramStart"/>
-        <w:r>
-          <w:t>on-premise</w:t>
-        </w:r>
-        <w:proofErr w:type="gramEnd"/>
-        <w:r>
-          <w:t xml:space="preserve"> use case.</w:t>
-        </w:r>
-      </w:ins>
-    </w:p>
-    <w:p>
-      <w:pPr>
-        <w:pStyle w:val="ListParagraph"/>
-        <w:spacing w:line="240" w:lineRule="auto"/>
-        <w:contextualSpacing w:val="0"/>
-        <w:rPr>
-          <w:del w:id="202" w:author="Fisher, Justin M. [US-US]" w:date="2023-10-27T12:50:00Z"/>
-        </w:rPr>
-        <w:pPrChange w:id="203" w:author="Fisher, Justin M. [US-US]" w:date="2023-10-27T12:48:00Z">
-          <w:pPr>
-            <w:pStyle w:val="ListParagraph"/>
-            <w:numPr>
-              <w:numId w:val="4"/>
-            </w:numPr>
-            <w:ind w:hanging="360"/>
-          </w:pPr>
-        </w:pPrChange>
-      </w:pPr>
-    </w:p>
-    <w:p>
-      <w:pPr>
-        <w:pStyle w:val="ListParagraph"/>
-        <w:numPr>
-          <w:ilvl w:val="0"/>
-          <w:numId w:val="4"/>
-        </w:numPr>
-        <w:spacing w:line="240" w:lineRule="auto"/>
-        <w:contextualSpacing w:val="0"/>
-        <w:pPrChange w:id="204" w:author="Fisher, Justin M. [US-US]" w:date="2023-10-27T12:42:00Z">
-          <w:pPr>
-            <w:pStyle w:val="ListParagraph"/>
-            <w:numPr>
-              <w:numId w:val="4"/>
-            </w:numPr>
-            <w:ind w:hanging="360"/>
-          </w:pPr>
-        </w:pPrChange>
-      </w:pPr>
-      <w:r>
-        <w:t>Are there any critical functions that are missing because of the PP or PP-Module’s</w:t>
-      </w:r>
-      <w:ins w:id="205" w:author="Fisher, Justin M. [US-US]" w:date="2023-10-27T12:26:00Z">
-        <w:r>
-          <w:t xml:space="preserve"> current</w:t>
-        </w:r>
-      </w:ins>
-      <w:r>
-        <w:t xml:space="preserve"> expectation that the TOE is deployed </w:t>
-      </w:r>
-      <w:del w:id="206" w:author="Fisher, Justin M. [US-US]" w:date="2023-10-27T12:21:00Z">
-        <w:r>
-          <w:delText xml:space="preserve">as </w:delText>
-        </w:r>
-      </w:del>
-      <w:ins w:id="207" w:author="Fisher, Justin M. [US-US]" w:date="2023-10-27T12:21:00Z">
-        <w:r>
-          <w:t xml:space="preserve">in an </w:t>
-        </w:r>
-      </w:ins>
-      <w:proofErr w:type="gramStart"/>
-      <w:r>
-        <w:t>on-premise</w:t>
-      </w:r>
-      <w:proofErr w:type="gramEnd"/>
-      <w:ins w:id="208" w:author="Fisher, Justin M. [US-US]" w:date="2023-10-27T12:21:00Z">
-        <w:r>
-          <w:t xml:space="preserve"> environment</w:t>
-        </w:r>
-      </w:ins>
-      <w:r>
-        <w:t>?</w:t>
-      </w:r>
-      <w:ins w:id="209" w:author="Fisher, Justin M. [US-US]" w:date="2023-10-27T12:21:00Z">
-        <w:r>
-          <w:t xml:space="preserve"> If so, PP authors should work with technical subject matter experts to define implementation-based SFRs that apply only to the cloud use case</w:t>
-        </w:r>
-      </w:ins>
-      <w:ins w:id="210" w:author="Fisher, Justin M. [US-US]" w:date="2023-10-27T12:26:00Z">
-        <w:r>
-          <w:t xml:space="preserve"> such that the desired functionality can be covered in this situation</w:t>
-        </w:r>
-      </w:ins>
-      <w:ins w:id="211" w:author="Fisher, Justin M. [US-US]" w:date="2023-10-27T12:21:00Z">
-        <w:r>
-          <w:t>.</w:t>
-        </w:r>
-      </w:ins>
-    </w:p>
-    <w:p>
-      <w:pPr>
-        <w:spacing w:line="240" w:lineRule="auto"/>
-        <w:rPr>
-          <w:ins w:id="212" w:author="Fisher, Justin M. [US-US]" w:date="2023-10-27T13:43:00Z"/>
-        </w:rPr>
-        <w:pPrChange w:id="213" w:author="Fisher, Justin M. [US-US]" w:date="2023-10-27T13:43:00Z">
+      <w:ins w:id="191" w:author="Fisher, Justin M. [US-US]" w:date="2023-10-27T12:18:00Z">
+        <w:r>
+          <w:t xml:space="preserve">If there are any evaluation activities that cannot be performed as written </w:t>
+        </w:r>
+      </w:ins>
+      <w:ins w:id="192" w:author="Fisher, Justin M. [US-US]" w:date="2023-10-27T12:19:00Z">
+        <w:r>
+          <w:t>for a cloud evaluation, the PP author must provide alternative guidance for how the evaluation activity may be modified to show that the requirement is adequately met in a cloud environment.</w:t>
+        </w:r>
+      </w:ins>
+      <w:ins w:id="193" w:author="Fisher, Justin M. [US-US]" w:date="2023-10-27T12:22:00Z">
+        <w:r>
+          <w:t xml:space="preserve"> </w:t>
+        </w:r>
+      </w:ins>
+      <w:ins w:id="194" w:author="Fisher, Justin M. [US-US]" w:date="2023-10-27T12:50:00Z">
+        <w:r>
+          <w:t>The PP author must write any cloud-specifi</w:t>
+        </w:r>
+      </w:ins>
+      <w:ins w:id="195" w:author="Fisher, Justin M. [US-US]" w:date="2023-10-27T12:52:00Z">
+        <w:r>
+          <w:t>c</w:t>
+        </w:r>
+      </w:ins>
+      <w:ins w:id="196" w:author="Fisher, Justin M. [US-US]" w:date="2023-10-27T12:50:00Z">
+        <w:r>
+          <w:t xml:space="preserve"> evaluation activi</w:t>
+        </w:r>
+      </w:ins>
+      <w:ins w:id="197" w:author="Fisher, Justin M. [US-US]" w:date="2023-10-27T12:51:00Z">
+        <w:r>
+          <w:t xml:space="preserve">ties in a manner that is sufficiently generic to be achievable regardless of the CSP being used. </w:t>
+        </w:r>
+      </w:ins>
+      <w:ins w:id="198" w:author="Fisher, Justin M. [US-US]" w:date="2023-10-27T12:52:00Z">
+        <w:r>
+          <w:t>Evaluation activities should not implicitly ‘endorse’ a given set of CSPs by virtue of being the only ones for which guidance exists.</w:t>
+        </w:r>
+      </w:ins>
+    </w:p>
+    <w:p>
+      <w:pPr>
+        <w:pStyle w:val="ListParagraph"/>
+        <w:spacing w:line="240" w:lineRule="auto"/>
+        <w:contextualSpacing w:val="0"/>
+        <w:rPr>
+          <w:ins w:id="199" w:author="Fisher, Justin M. [US-US]" w:date="2023-10-27T12:48:00Z"/>
+        </w:rPr>
+        <w:pPrChange w:id="200" w:author="Fisher, Justin M. [US-US]" w:date="2023-10-27T12:50:00Z">
           <w:pPr>
             <w:pStyle w:val="ListParagraph"/>
             <w:numPr>
@@ -1839,60 +1737,213 @@
             </w:numPr>
             <w:spacing w:line="240" w:lineRule="auto"/>
             <w:ind w:hanging="360"/>
-          </w:pPr>
-        </w:pPrChange>
-      </w:pPr>
-      <w:ins w:id="214" w:author="Fisher, Justin M. [US-US]" w:date="2023-10-27T13:43:00Z">
+            <w:contextualSpacing w:val="0"/>
+          </w:pPr>
+        </w:pPrChange>
+      </w:pPr>
+      <w:ins w:id="201" w:author="Fisher, Justin M. [US-US]" w:date="2023-10-27T12:22:00Z">
+        <w:r>
+          <w:t xml:space="preserve">It may be the case that </w:t>
+        </w:r>
+        <w:r>
+          <w:t xml:space="preserve">a requirement simply </w:t>
+        </w:r>
+      </w:ins>
+      <w:ins w:id="202" w:author="Fisher, Justin M. [US-US]" w:date="2023-10-27T12:25:00Z">
+        <w:r>
+          <w:t xml:space="preserve">does not apply to </w:t>
+        </w:r>
+      </w:ins>
+      <w:ins w:id="203" w:author="Fisher, Justin M. [US-US]" w:date="2023-10-27T12:22:00Z">
+        <w:r>
+          <w:t xml:space="preserve">a cloud environment, in which case the PP author could consider </w:t>
+        </w:r>
+      </w:ins>
+      <w:ins w:id="204" w:author="Fisher, Justin M. [US-US]" w:date="2023-10-27T12:24:00Z">
+        <w:r>
+          <w:t>defining th</w:t>
+        </w:r>
+      </w:ins>
+      <w:ins w:id="205" w:author="Fisher, Justin M. [US-US]" w:date="2023-10-27T12:26:00Z">
+        <w:r>
+          <w:t>at</w:t>
+        </w:r>
+      </w:ins>
+      <w:ins w:id="206" w:author="Fisher, Justin M. [US-US]" w:date="2023-10-27T12:24:00Z">
+        <w:r>
+          <w:t xml:space="preserve"> requirement as an implementation-based SFR</w:t>
+        </w:r>
+      </w:ins>
+      <w:ins w:id="207" w:author="Fisher, Justin M. [US-US]" w:date="2023-10-27T12:25:00Z">
+        <w:r>
+          <w:t xml:space="preserve"> that applies only to the </w:t>
+        </w:r>
+        <w:proofErr w:type="gramStart"/>
+        <w:r>
+          <w:t>on-premise</w:t>
+        </w:r>
+        <w:proofErr w:type="gramEnd"/>
+        <w:r>
+          <w:t xml:space="preserve"> use case.</w:t>
+        </w:r>
+      </w:ins>
+    </w:p>
+    <w:p>
+      <w:pPr>
+        <w:pStyle w:val="ListParagraph"/>
+        <w:spacing w:line="240" w:lineRule="auto"/>
+        <w:contextualSpacing w:val="0"/>
+        <w:rPr>
+          <w:del w:id="208" w:author="Fisher, Justin M. [US-US]" w:date="2023-10-27T12:50:00Z"/>
+        </w:rPr>
+        <w:pPrChange w:id="209" w:author="Fisher, Justin M. [US-US]" w:date="2023-10-27T12:48:00Z">
+          <w:pPr>
+            <w:pStyle w:val="ListParagraph"/>
+            <w:numPr>
+              <w:numId w:val="4"/>
+            </w:numPr>
+            <w:ind w:hanging="360"/>
+          </w:pPr>
+        </w:pPrChange>
+      </w:pPr>
+    </w:p>
+    <w:p>
+      <w:pPr>
+        <w:pStyle w:val="ListParagraph"/>
+        <w:numPr>
+          <w:ilvl w:val="0"/>
+          <w:numId w:val="4"/>
+        </w:numPr>
+        <w:spacing w:line="240" w:lineRule="auto"/>
+        <w:contextualSpacing w:val="0"/>
+        <w:pPrChange w:id="210" w:author="Fisher, Justin M. [US-US]" w:date="2023-10-27T12:42:00Z">
+          <w:pPr>
+            <w:pStyle w:val="ListParagraph"/>
+            <w:numPr>
+              <w:numId w:val="4"/>
+            </w:numPr>
+            <w:ind w:hanging="360"/>
+          </w:pPr>
+        </w:pPrChange>
+      </w:pPr>
+      <w:r>
+        <w:t>Are there any critical functions that are missing because of the PP or PP-Module’s</w:t>
+      </w:r>
+      <w:ins w:id="211" w:author="Fisher, Justin M. [US-US]" w:date="2023-10-27T12:26:00Z">
+        <w:r>
+          <w:t xml:space="preserve"> current</w:t>
+        </w:r>
+      </w:ins>
+      <w:r>
+        <w:t xml:space="preserve"> expectation that the TOE is deployed </w:t>
+      </w:r>
+      <w:del w:id="212" w:author="Fisher, Justin M. [US-US]" w:date="2023-10-27T12:21:00Z">
+        <w:r>
+          <w:delText xml:space="preserve">as </w:delText>
+        </w:r>
+      </w:del>
+      <w:ins w:id="213" w:author="Fisher, Justin M. [US-US]" w:date="2023-10-27T12:21:00Z">
+        <w:r>
+          <w:t xml:space="preserve">in an </w:t>
+        </w:r>
+      </w:ins>
+      <w:proofErr w:type="gramStart"/>
+      <w:r>
+        <w:t>on-premise</w:t>
+      </w:r>
+      <w:proofErr w:type="gramEnd"/>
+      <w:ins w:id="214" w:author="Fisher, Justin M. [US-US]" w:date="2023-10-27T12:21:00Z">
+        <w:r>
+          <w:t xml:space="preserve"> environment</w:t>
+        </w:r>
+      </w:ins>
+      <w:r>
+        <w:t>?</w:t>
+      </w:r>
+      <w:ins w:id="215" w:author="Fisher, Justin M. [US-US]" w:date="2023-10-27T12:21:00Z">
+        <w:r>
+          <w:t xml:space="preserve"> If so, PP authors should work with technical subject matter experts to define implementation-based SFRs that apply only to the cloud use case</w:t>
+        </w:r>
+      </w:ins>
+      <w:ins w:id="216" w:author="Fisher, Justin M. [US-US]" w:date="2023-10-27T12:26:00Z">
+        <w:r>
+          <w:t xml:space="preserve"> such that the desired functionality can be covered in this situation</w:t>
+        </w:r>
+      </w:ins>
+      <w:ins w:id="217" w:author="Fisher, Justin M. [US-US]" w:date="2023-10-27T12:21:00Z">
+        <w:r>
+          <w:t>.</w:t>
+        </w:r>
+      </w:ins>
+    </w:p>
+    <w:p>
+      <w:pPr>
+        <w:spacing w:line="240" w:lineRule="auto"/>
+        <w:rPr>
+          <w:ins w:id="218" w:author="Fisher, Justin M. [US-US]" w:date="2023-10-27T13:43:00Z"/>
+        </w:rPr>
+        <w:pPrChange w:id="219" w:author="Fisher, Justin M. [US-US]" w:date="2023-10-27T13:43:00Z">
+          <w:pPr>
+            <w:pStyle w:val="ListParagraph"/>
+            <w:numPr>
+              <w:numId w:val="4"/>
+            </w:numPr>
+            <w:spacing w:line="240" w:lineRule="auto"/>
+            <w:ind w:hanging="360"/>
+          </w:pPr>
+        </w:pPrChange>
+      </w:pPr>
+      <w:ins w:id="220" w:author="Fisher, Justin M. [US-US]" w:date="2023-10-27T13:43:00Z">
         <w:r>
           <w:t xml:space="preserve">Note that mappings to the desired cloud validation </w:t>
         </w:r>
       </w:ins>
-      <w:ins w:id="215" w:author="Fisher, Justin M. [US-US]" w:date="2023-10-27T14:18:00Z">
+      <w:ins w:id="221" w:author="Fisher, Justin M. [US-US]" w:date="2023-10-27T14:18:00Z">
         <w:r>
           <w:t>scheme</w:t>
         </w:r>
       </w:ins>
-      <w:ins w:id="216" w:author="Fisher, Justin M. [US-US]" w:date="2023-10-27T13:43:00Z">
+      <w:ins w:id="222" w:author="Fisher, Justin M. [US-US]" w:date="2023-10-27T13:43:00Z">
         <w:r>
           <w:t xml:space="preserve"> </w:t>
         </w:r>
       </w:ins>
-      <w:ins w:id="217" w:author="Fisher, Justin M. [US-US]" w:date="2023-10-27T14:58:00Z">
+      <w:ins w:id="223" w:author="Fisher, Justin M. [US-US]" w:date="2023-10-27T14:58:00Z">
         <w:r>
           <w:t>are</w:t>
         </w:r>
       </w:ins>
-      <w:ins w:id="218" w:author="Fisher, Justin M. [US-US]" w:date="2023-10-27T13:43:00Z">
+      <w:ins w:id="224" w:author="Fisher, Justin M. [US-US]" w:date="2023-10-27T13:43:00Z">
         <w:r>
           <w:t xml:space="preserve"> not critical here, at least not from a CC perspective. The expectation is that</w:t>
         </w:r>
       </w:ins>
-      <w:ins w:id="219" w:author="Fisher, Justin M. [US-US]" w:date="2023-10-27T14:58:00Z">
+      <w:ins w:id="225" w:author="Fisher, Justin M. [US-US]" w:date="2023-10-27T14:58:00Z">
         <w:r>
           <w:t xml:space="preserve"> if the TOE has already been validated against a cloud validation scheme,</w:t>
         </w:r>
       </w:ins>
-      <w:ins w:id="220" w:author="Fisher, Justin M. [US-US]" w:date="2023-10-27T13:43:00Z">
+      <w:ins w:id="226" w:author="Fisher, Justin M. [US-US]" w:date="2023-10-27T13:43:00Z">
         <w:r>
           <w:t xml:space="preserve"> there will be </w:t>
         </w:r>
       </w:ins>
-      <w:ins w:id="221" w:author="Fisher, Justin M. [US-US]" w:date="2023-10-27T14:58:00Z">
+      <w:ins w:id="227" w:author="Fisher, Justin M. [US-US]" w:date="2023-10-27T14:58:00Z">
         <w:r>
           <w:t xml:space="preserve">little to no </w:t>
         </w:r>
       </w:ins>
-      <w:ins w:id="222" w:author="Fisher, Justin M. [US-US]" w:date="2023-10-27T13:43:00Z">
+      <w:ins w:id="228" w:author="Fisher, Justin M. [US-US]" w:date="2023-10-27T13:43:00Z">
         <w:r>
           <w:t xml:space="preserve">re-use of </w:t>
         </w:r>
       </w:ins>
-      <w:ins w:id="223" w:author="Fisher, Justin M. [US-US]" w:date="2023-10-27T14:58:00Z">
+      <w:ins w:id="229" w:author="Fisher, Justin M. [US-US]" w:date="2023-10-27T14:58:00Z">
         <w:r>
           <w:t xml:space="preserve">that </w:t>
         </w:r>
       </w:ins>
-      <w:ins w:id="224" w:author="Fisher, Justin M. [US-US]" w:date="2023-10-27T13:43:00Z">
+      <w:ins w:id="230" w:author="Fisher, Justin M. [US-US]" w:date="2023-10-27T13:43:00Z">
         <w:r>
           <w:t>evidence because of how tailored the CC requirements are to specific tests. There may be some value to vendors pursuing cloud certification *after* a CC evaluation because the specific evidence could be reusable in a more general context, but the relationship likely does not flow both ways.</w:t>
         </w:r>
@@ -1904,24 +1955,24 @@
         <w:spacing w:line="240" w:lineRule="auto"/>
         <w:contextualSpacing w:val="0"/>
         <w:rPr>
-          <w:del w:id="225" w:author="Fisher, Justin M. [US-US]" w:date="2023-10-27T11:48:00Z"/>
-        </w:rPr>
-        <w:pPrChange w:id="226" w:author="Fisher, Justin M. [US-US]" w:date="2023-10-27T12:42:00Z">
-          <w:pPr>
-            <w:pStyle w:val="ListParagraph"/>
-          </w:pPr>
-        </w:pPrChange>
-      </w:pPr>
-    </w:p>
-    <w:p>
-      <w:pPr>
-        <w:pStyle w:val="ListParagraph"/>
-        <w:spacing w:line="240" w:lineRule="auto"/>
-        <w:contextualSpacing w:val="0"/>
-        <w:rPr>
-          <w:del w:id="227" w:author="Fisher, Justin M. [US-US]" w:date="2023-10-27T11:48:00Z"/>
-        </w:rPr>
-        <w:pPrChange w:id="228" w:author="Fisher, Justin M. [US-US]" w:date="2023-10-27T12:42:00Z">
+          <w:del w:id="231" w:author="Fisher, Justin M. [US-US]" w:date="2023-10-27T11:48:00Z"/>
+        </w:rPr>
+        <w:pPrChange w:id="232" w:author="Fisher, Justin M. [US-US]" w:date="2023-10-27T12:42:00Z">
+          <w:pPr>
+            <w:pStyle w:val="ListParagraph"/>
+          </w:pPr>
+        </w:pPrChange>
+      </w:pPr>
+    </w:p>
+    <w:p>
+      <w:pPr>
+        <w:pStyle w:val="ListParagraph"/>
+        <w:spacing w:line="240" w:lineRule="auto"/>
+        <w:contextualSpacing w:val="0"/>
+        <w:rPr>
+          <w:del w:id="233" w:author="Fisher, Justin M. [US-US]" w:date="2023-10-27T11:48:00Z"/>
+        </w:rPr>
+        <w:pPrChange w:id="234" w:author="Fisher, Justin M. [US-US]" w:date="2023-10-27T12:42:00Z">
           <w:pPr>
             <w:pStyle w:val="ListParagraph"/>
           </w:pPr>
@@ -1939,11 +1990,11 @@
         <w:ind w:left="0"/>
         <w:contextualSpacing w:val="0"/>
         <w:rPr>
-          <w:del w:id="229" w:author="Fisher, Justin M. [US-US]" w:date="2023-10-27T11:48:00Z"/>
+          <w:del w:id="235" w:author="Fisher, Justin M. [US-US]" w:date="2023-10-27T11:48:00Z"/>
           <w:b/>
           <w:bCs/>
         </w:rPr>
-        <w:pPrChange w:id="230" w:author="Fisher, Justin M. [US-US]" w:date="2023-10-27T12:42:00Z">
+        <w:pPrChange w:id="236" w:author="Fisher, Justin M. [US-US]" w:date="2023-10-27T12:42:00Z">
           <w:pPr>
             <w:pStyle w:val="ListParagraph"/>
             <w:numPr>
@@ -1953,7 +2004,7 @@
           </w:pPr>
         </w:pPrChange>
       </w:pPr>
-      <w:del w:id="231" w:author="Fisher, Justin M. [US-US]" w:date="2023-10-27T11:48:00Z">
+      <w:del w:id="237" w:author="Fisher, Justin M. [US-US]" w:date="2023-10-27T11:48:00Z">
         <w:r>
           <w:rPr>
             <w:b/>
@@ -1974,13 +2025,13 @@
       <w:pPr>
         <w:spacing w:line="240" w:lineRule="auto"/>
         <w:rPr>
-          <w:del w:id="232" w:author="Fisher, Justin M. [US-US]" w:date="2023-10-27T11:48:00Z"/>
-        </w:rPr>
-        <w:pPrChange w:id="233" w:author="Fisher, Justin M. [US-US]" w:date="2023-10-27T12:42:00Z">
+          <w:del w:id="238" w:author="Fisher, Justin M. [US-US]" w:date="2023-10-27T11:48:00Z"/>
+        </w:rPr>
+        <w:pPrChange w:id="239" w:author="Fisher, Justin M. [US-US]" w:date="2023-10-27T12:42:00Z">
           <w:pPr/>
         </w:pPrChange>
       </w:pPr>
-      <w:del w:id="234" w:author="Fisher, Justin M. [US-US]" w:date="2023-10-27T11:48:00Z">
+      <w:del w:id="240" w:author="Fisher, Justin M. [US-US]" w:date="2023-10-27T11:48:00Z">
         <w:r>
           <w:delText>Different nations use different standards, methodologies, and assessment schemes for approval of cloud infrastructure, platforms, and software. This may also tie into more general security control</w:delText>
         </w:r>
@@ -2002,13 +2053,13 @@
       <w:pPr>
         <w:spacing w:line="240" w:lineRule="auto"/>
         <w:rPr>
-          <w:del w:id="235" w:author="Fisher, Justin M. [US-US]" w:date="2023-10-27T11:48:00Z"/>
-        </w:rPr>
-        <w:pPrChange w:id="236" w:author="Fisher, Justin M. [US-US]" w:date="2023-10-27T12:42:00Z">
+          <w:del w:id="241" w:author="Fisher, Justin M. [US-US]" w:date="2023-10-27T11:48:00Z"/>
+        </w:rPr>
+        <w:pPrChange w:id="242" w:author="Fisher, Justin M. [US-US]" w:date="2023-10-27T12:42:00Z">
           <w:pPr/>
         </w:pPrChange>
       </w:pPr>
-      <w:del w:id="237" w:author="Fisher, Justin M. [US-US]" w:date="2023-10-27T11:48:00Z">
+      <w:del w:id="243" w:author="Fisher, Justin M. [US-US]" w:date="2023-10-27T11:48:00Z">
         <w:r>
           <w:delText>The goal of this exercise is to attempt to answer the following questions:</w:delText>
         </w:r>
@@ -2025,9 +2076,9 @@
         <w:ind w:left="0"/>
         <w:contextualSpacing w:val="0"/>
         <w:rPr>
-          <w:del w:id="238" w:author="Fisher, Justin M. [US-US]" w:date="2023-10-27T11:48:00Z"/>
-        </w:rPr>
-        <w:pPrChange w:id="239" w:author="Fisher, Justin M. [US-US]" w:date="2023-10-27T12:42:00Z">
+          <w:del w:id="244" w:author="Fisher, Justin M. [US-US]" w:date="2023-10-27T11:48:00Z"/>
+        </w:rPr>
+        <w:pPrChange w:id="245" w:author="Fisher, Justin M. [US-US]" w:date="2023-10-27T12:42:00Z">
           <w:pPr>
             <w:pStyle w:val="ListParagraph"/>
             <w:numPr>
@@ -2037,7 +2088,7 @@
           </w:pPr>
         </w:pPrChange>
       </w:pPr>
-      <w:del w:id="240" w:author="Fisher, Justin M. [US-US]" w:date="2023-10-27T11:48:00Z">
+      <w:del w:id="246" w:author="Fisher, Justin M. [US-US]" w:date="2023-10-27T11:48:00Z">
         <w:r>
           <w:delText>Is the environment the TOE is being deployed into capable of meeting the assumptions for the operational environment that the PP or PP-Module defines? That is, if the TOE is deployed on a platform or infrastructure that has been ‘certified’ through some separate cloud validation program, is that sufficient to say the operational environment is also suitable for CC, or would additional assurances be needed?</w:delText>
         </w:r>
@@ -2054,9 +2105,9 @@
         <w:ind w:left="0"/>
         <w:contextualSpacing w:val="0"/>
         <w:rPr>
-          <w:del w:id="241" w:author="Fisher, Justin M. [US-US]" w:date="2023-10-27T11:48:00Z"/>
-        </w:rPr>
-        <w:pPrChange w:id="242" w:author="Fisher, Justin M. [US-US]" w:date="2023-10-27T12:42:00Z">
+          <w:del w:id="247" w:author="Fisher, Justin M. [US-US]" w:date="2023-10-27T11:48:00Z"/>
+        </w:rPr>
+        <w:pPrChange w:id="248" w:author="Fisher, Justin M. [US-US]" w:date="2023-10-27T12:42:00Z">
           <w:pPr>
             <w:pStyle w:val="ListParagraph"/>
             <w:numPr>
@@ -2066,7 +2117,7 @@
           </w:pPr>
         </w:pPrChange>
       </w:pPr>
-      <w:del w:id="243" w:author="Fisher, Justin M. [US-US]" w:date="2023-10-27T11:48:00Z">
+      <w:del w:id="249" w:author="Fisher, Justin M. [US-US]" w:date="2023-10-27T11:48:00Z">
         <w:r>
           <w:delText xml:space="preserve">If the TOE itself has already been certified through some separate cloud validation program, </w:delText>
         </w:r>
@@ -2086,9 +2137,9 @@
         <w:ind w:left="0"/>
         <w:contextualSpacing w:val="0"/>
         <w:rPr>
-          <w:del w:id="244" w:author="Fisher, Justin M. [US-US]" w:date="2023-10-27T11:48:00Z"/>
-        </w:rPr>
-        <w:pPrChange w:id="245" w:author="Fisher, Justin M. [US-US]" w:date="2023-10-27T12:42:00Z">
+          <w:del w:id="250" w:author="Fisher, Justin M. [US-US]" w:date="2023-10-27T11:48:00Z"/>
+        </w:rPr>
+        <w:pPrChange w:id="251" w:author="Fisher, Justin M. [US-US]" w:date="2023-10-27T12:42:00Z">
           <w:pPr>
             <w:pStyle w:val="ListParagraph"/>
             <w:numPr>
@@ -2098,7 +2149,7 @@
           </w:pPr>
         </w:pPrChange>
       </w:pPr>
-      <w:del w:id="246" w:author="Fisher, Justin M. [US-US]" w:date="2023-10-27T11:48:00Z">
+      <w:del w:id="252" w:author="Fisher, Justin M. [US-US]" w:date="2023-10-27T11:48:00Z">
         <w:r>
           <w:delText>Are there any obvious gaps in the PP or PP-Module where requirements or tests would need to be added or modified specifically for the case of a cloud deployment?</w:delText>
         </w:r>
@@ -2108,13 +2159,13 @@
       <w:pPr>
         <w:spacing w:line="240" w:lineRule="auto"/>
         <w:rPr>
-          <w:del w:id="247" w:author="Fisher, Justin M. [US-US]" w:date="2023-10-27T11:48:00Z"/>
-        </w:rPr>
-        <w:pPrChange w:id="248" w:author="Fisher, Justin M. [US-US]" w:date="2023-10-27T12:42:00Z">
+          <w:del w:id="253" w:author="Fisher, Justin M. [US-US]" w:date="2023-10-27T11:48:00Z"/>
+        </w:rPr>
+        <w:pPrChange w:id="254" w:author="Fisher, Justin M. [US-US]" w:date="2023-10-27T12:42:00Z">
           <w:pPr/>
         </w:pPrChange>
       </w:pPr>
-      <w:del w:id="249" w:author="Fisher, Justin M. [US-US]" w:date="2023-10-27T11:48:00Z">
+      <w:del w:id="255" w:author="Fisher, Justin M. [US-US]" w:date="2023-10-27T11:48:00Z">
         <w:r>
           <w:delText>Once these questions have been answered for a particular cloud evaluation methodology, the idea is that the same logic could be applied to any other such methods that are used by other CCRA members.</w:delText>
         </w:r>
@@ -2124,9 +2175,9 @@
       <w:pPr>
         <w:spacing w:line="240" w:lineRule="auto"/>
         <w:rPr>
-          <w:del w:id="250" w:author="Fisher, Justin M. [US-US]" w:date="2023-10-27T13:43:00Z"/>
-        </w:rPr>
-        <w:pPrChange w:id="251" w:author="Fisher, Justin M. [US-US]" w:date="2023-10-27T12:42:00Z">
+          <w:del w:id="256" w:author="Fisher, Justin M. [US-US]" w:date="2023-10-27T13:43:00Z"/>
+        </w:rPr>
+        <w:pPrChange w:id="257" w:author="Fisher, Justin M. [US-US]" w:date="2023-10-27T12:42:00Z">
           <w:pPr>
             <w:ind w:left="360"/>
           </w:pPr>
@@ -2146,7 +2197,7 @@
           <w:b/>
           <w:bCs/>
         </w:rPr>
-        <w:pPrChange w:id="252" w:author="Fisher, Justin M. [US-US]" w:date="2023-10-27T12:42:00Z">
+        <w:pPrChange w:id="258" w:author="Fisher, Justin M. [US-US]" w:date="2023-10-27T12:42:00Z">
           <w:pPr>
             <w:pStyle w:val="ListParagraph"/>
             <w:numPr>
@@ -2163,7 +2214,7 @@
         </w:rPr>
         <w:t xml:space="preserve">Determine Appropriateness of </w:t>
       </w:r>
-      <w:del w:id="253" w:author="Fisher, Justin M. [US-US]" w:date="2023-10-27T12:30:00Z">
+      <w:del w:id="259" w:author="Fisher, Justin M. [US-US]" w:date="2023-10-27T12:30:00Z">
         <w:r>
           <w:rPr>
             <w:b/>
@@ -2172,7 +2223,7 @@
           <w:delText>SPD</w:delText>
         </w:r>
       </w:del>
-      <w:ins w:id="254" w:author="Fisher, Justin M. [US-US]" w:date="2023-10-27T12:30:00Z">
+      <w:ins w:id="260" w:author="Fisher, Justin M. [US-US]" w:date="2023-10-27T12:30:00Z">
         <w:r>
           <w:rPr>
             <w:b/>
@@ -2186,18 +2237,18 @@
       <w:pPr>
         <w:spacing w:line="240" w:lineRule="auto"/>
         <w:rPr>
-          <w:ins w:id="255" w:author="Fisher, Justin M. [US-US]" w:date="2023-10-27T14:07:00Z"/>
+          <w:ins w:id="261" w:author="Fisher, Justin M. [US-US]" w:date="2023-10-27T14:07:00Z"/>
         </w:rPr>
       </w:pPr>
       <w:r>
         <w:t xml:space="preserve">The Security Problem </w:t>
       </w:r>
-      <w:del w:id="256" w:author="Fisher, Justin M. [US-US]" w:date="2023-10-27T12:31:00Z">
+      <w:del w:id="262" w:author="Fisher, Justin M. [US-US]" w:date="2023-10-27T12:31:00Z">
         <w:r>
           <w:delText xml:space="preserve">Description </w:delText>
         </w:r>
       </w:del>
-      <w:ins w:id="257" w:author="Fisher, Justin M. [US-US]" w:date="2023-10-27T12:31:00Z">
+      <w:ins w:id="263" w:author="Fisher, Justin M. [US-US]" w:date="2023-10-27T12:31:00Z">
         <w:r>
           <w:t>Definition (SPD)</w:t>
         </w:r>
@@ -2212,46 +2263,46 @@
     <w:p>
       <w:pPr>
         <w:spacing w:line="240" w:lineRule="auto"/>
-        <w:pPrChange w:id="258" w:author="Fisher, Justin M. [US-US]" w:date="2023-10-27T12:42:00Z">
+        <w:pPrChange w:id="264" w:author="Fisher, Justin M. [US-US]" w:date="2023-10-27T12:42:00Z">
           <w:pPr/>
         </w:pPrChange>
       </w:pPr>
-      <w:ins w:id="259" w:author="Fisher, Justin M. [US-US]" w:date="2023-10-27T14:07:00Z">
+      <w:ins w:id="265" w:author="Fisher, Justin M. [US-US]" w:date="2023-10-27T14:07:00Z">
         <w:r>
           <w:t xml:space="preserve">The purpose of this activity is to </w:t>
         </w:r>
       </w:ins>
-      <w:ins w:id="260" w:author="Fisher, Justin M. [US-US]" w:date="2023-10-27T14:10:00Z">
+      <w:ins w:id="266" w:author="Fisher, Justin M. [US-US]" w:date="2023-10-27T14:10:00Z">
         <w:r>
           <w:t xml:space="preserve">consider what an appropriate operational environment would be for the TOE </w:t>
         </w:r>
       </w:ins>
-      <w:ins w:id="261" w:author="Fisher, Justin M. [US-US]" w:date="2023-10-27T14:16:00Z">
+      <w:ins w:id="267" w:author="Fisher, Justin M. [US-US]" w:date="2023-10-27T14:16:00Z">
         <w:r>
           <w:t xml:space="preserve">in a cloud setting </w:t>
         </w:r>
       </w:ins>
-      <w:ins w:id="262" w:author="Fisher, Justin M. [US-US]" w:date="2023-10-27T14:10:00Z">
+      <w:ins w:id="268" w:author="Fisher, Justin M. [US-US]" w:date="2023-10-27T14:10:00Z">
         <w:r>
           <w:t xml:space="preserve">based on </w:t>
         </w:r>
       </w:ins>
-      <w:ins w:id="263" w:author="Fisher, Justin M. [US-US]" w:date="2023-10-27T14:15:00Z">
+      <w:ins w:id="269" w:author="Fisher, Justin M. [US-US]" w:date="2023-10-27T14:15:00Z">
         <w:r>
           <w:t>the assumptions defined in the PP. In the context of cloud evaluations</w:t>
         </w:r>
       </w:ins>
-      <w:ins w:id="264" w:author="Fisher, Justin M. [US-US]" w:date="2023-10-27T14:16:00Z">
+      <w:ins w:id="270" w:author="Fisher, Justin M. [US-US]" w:date="2023-10-27T14:16:00Z">
         <w:r>
           <w:t xml:space="preserve"> specifically</w:t>
         </w:r>
       </w:ins>
-      <w:ins w:id="265" w:author="Fisher, Justin M. [US-US]" w:date="2023-10-27T14:15:00Z">
+      <w:ins w:id="271" w:author="Fisher, Justin M. [US-US]" w:date="2023-10-27T14:15:00Z">
         <w:r>
           <w:t xml:space="preserve">, it is important for the </w:t>
         </w:r>
       </w:ins>
-      <w:ins w:id="266" w:author="Fisher, Justin M. [US-US]" w:date="2023-10-27T14:16:00Z">
+      <w:ins w:id="272" w:author="Fisher, Justin M. [US-US]" w:date="2023-10-27T14:16:00Z">
         <w:r>
           <w:t>end user to have confidence that these assumptions are adequately met since not all aspects of the operational environment will be in their direct control.</w:t>
         </w:r>
@@ -2261,13 +2312,13 @@
       <w:pPr>
         <w:spacing w:line="240" w:lineRule="auto"/>
         <w:rPr>
-          <w:del w:id="267" w:author="Fisher, Justin M. [US-US]" w:date="2023-10-27T13:48:00Z"/>
-        </w:rPr>
-        <w:pPrChange w:id="268" w:author="Fisher, Justin M. [US-US]" w:date="2023-10-27T12:42:00Z">
+          <w:del w:id="273" w:author="Fisher, Justin M. [US-US]" w:date="2023-10-27T13:48:00Z"/>
+        </w:rPr>
+        <w:pPrChange w:id="274" w:author="Fisher, Justin M. [US-US]" w:date="2023-10-27T12:42:00Z">
           <w:pPr/>
         </w:pPrChange>
       </w:pPr>
-      <w:del w:id="269" w:author="Fisher, Justin M. [US-US]" w:date="2023-10-27T13:48:00Z">
+      <w:del w:id="275" w:author="Fisher, Justin M. [US-US]" w:date="2023-10-27T13:48:00Z">
         <w:r>
           <w:lastRenderedPageBreak/>
           <w:delText>For a</w:delText>
@@ -2286,14 +2337,14 @@
     <w:p>
       <w:pPr>
         <w:spacing w:line="240" w:lineRule="auto"/>
-        <w:pPrChange w:id="270" w:author="Fisher, Justin M. [US-US]" w:date="2023-10-27T12:42:00Z">
+        <w:pPrChange w:id="276" w:author="Fisher, Justin M. [US-US]" w:date="2023-10-27T12:42:00Z">
           <w:pPr/>
         </w:pPrChange>
       </w:pPr>
       <w:r>
         <w:t xml:space="preserve">To determine the appropriateness of the existing SPD, </w:t>
       </w:r>
-      <w:ins w:id="271" w:author="Fisher, Justin M. [US-US]" w:date="2023-10-27T13:48:00Z">
+      <w:ins w:id="277" w:author="Fisher, Justin M. [US-US]" w:date="2023-10-27T13:48:00Z">
         <w:r>
           <w:t xml:space="preserve">the PP author should </w:t>
         </w:r>
@@ -2311,7 +2362,7 @@
         </w:numPr>
         <w:spacing w:line="240" w:lineRule="auto"/>
         <w:contextualSpacing w:val="0"/>
-        <w:pPrChange w:id="272" w:author="Fisher, Justin M. [US-US]" w:date="2023-10-27T12:42:00Z">
+        <w:pPrChange w:id="278" w:author="Fisher, Justin M. [US-US]" w:date="2023-10-27T12:42:00Z">
           <w:pPr>
             <w:pStyle w:val="ListParagraph"/>
             <w:numPr>
@@ -2321,20 +2372,20 @@
           </w:pPr>
         </w:pPrChange>
       </w:pPr>
-      <w:bookmarkStart w:id="273" w:name="_Hlk149036924"/>
+      <w:bookmarkStart w:id="279" w:name="_Hlk149036924"/>
       <w:r>
         <w:t xml:space="preserve">For each assumption in the PP or PP-Module, determine if it applies to any cloud-specific use cases. If </w:t>
       </w:r>
       <w:r>
         <w:t>the assumption is not affected by a cloud deployment, then no further consideration is needed for it.</w:t>
       </w:r>
-      <w:ins w:id="274" w:author="Fisher, Justin M. [US-US]" w:date="2023-10-27T13:49:00Z">
+      <w:ins w:id="280" w:author="Fisher, Justin M. [US-US]" w:date="2023-10-27T13:49:00Z">
         <w:r>
           <w:t xml:space="preserve"> </w:t>
         </w:r>
       </w:ins>
     </w:p>
-    <w:bookmarkEnd w:id="273"/>
+    <w:bookmarkEnd w:id="279"/>
     <w:p>
       <w:pPr>
         <w:pStyle w:val="ListParagraph"/>
@@ -2345,7 +2396,7 @@
           <w:i/>
           <w:iCs/>
         </w:rPr>
-        <w:pPrChange w:id="275" w:author="Fisher, Justin M. [US-US]" w:date="2023-10-27T13:58:00Z">
+        <w:pPrChange w:id="281" w:author="Fisher, Justin M. [US-US]" w:date="2023-10-27T13:58:00Z">
           <w:pPr>
             <w:pStyle w:val="ListParagraph"/>
             <w:ind w:left="1440"/>
@@ -2366,7 +2417,7 @@
         </w:rPr>
         <w:t xml:space="preserve">If there is an assumption that an environmental component is configured to communicate with the TOE to receive information from it, this is not cloud-specific because </w:t>
       </w:r>
-      <w:del w:id="276" w:author="Fisher, Justin M. [US-US]" w:date="2023-10-27T13:59:00Z">
+      <w:del w:id="282" w:author="Fisher, Justin M. [US-US]" w:date="2023-10-27T13:59:00Z">
         <w:r>
           <w:rPr>
             <w:i/>
@@ -2375,7 +2426,7 @@
           <w:delText xml:space="preserve">the </w:delText>
         </w:r>
       </w:del>
-      <w:ins w:id="277" w:author="Fisher, Justin M. [US-US]" w:date="2023-10-27T13:59:00Z">
+      <w:ins w:id="283" w:author="Fisher, Justin M. [US-US]" w:date="2023-10-27T13:59:00Z">
         <w:r>
           <w:rPr>
             <w:i/>
@@ -2384,7 +2435,7 @@
           <w:t xml:space="preserve">an </w:t>
         </w:r>
       </w:ins>
-      <w:del w:id="278" w:author="Fisher, Justin M. [US-US]" w:date="2023-10-27T13:59:00Z">
+      <w:del w:id="284" w:author="Fisher, Justin M. [US-US]" w:date="2023-10-27T13:59:00Z">
         <w:r>
           <w:rPr>
             <w:i/>
@@ -2393,7 +2444,7 @@
           <w:delText xml:space="preserve">onus </w:delText>
         </w:r>
       </w:del>
-      <w:ins w:id="279" w:author="Fisher, Justin M. [US-US]" w:date="2023-10-27T13:59:00Z">
+      <w:ins w:id="285" w:author="Fisher, Justin M. [US-US]" w:date="2023-10-27T13:59:00Z">
         <w:r>
           <w:rPr>
             <w:i/>
@@ -2416,7 +2467,7 @@
         </w:rPr>
         <w:t>for that configuration</w:t>
       </w:r>
-      <w:del w:id="280" w:author="Fisher, Justin M. [US-US]" w:date="2023-10-27T13:59:00Z">
+      <w:del w:id="286" w:author="Fisher, Justin M. [US-US]" w:date="2023-10-27T13:59:00Z">
         <w:r>
           <w:rPr>
             <w:i/>
@@ -2442,7 +2493,7 @@
         </w:numPr>
         <w:spacing w:line="240" w:lineRule="auto"/>
         <w:contextualSpacing w:val="0"/>
-        <w:pPrChange w:id="281" w:author="Fisher, Justin M. [US-US]" w:date="2023-10-27T12:42:00Z">
+        <w:pPrChange w:id="287" w:author="Fisher, Justin M. [US-US]" w:date="2023-10-27T12:42:00Z">
           <w:pPr>
             <w:pStyle w:val="ListParagraph"/>
             <w:numPr>
@@ -2461,7 +2512,7 @@
       <w:r>
         <w:t xml:space="preserve">or if it is a </w:t>
       </w:r>
-      <w:ins w:id="282" w:author="Fisher, Justin M. [US-US]" w:date="2023-10-27T13:49:00Z">
+      <w:ins w:id="288" w:author="Fisher, Justin M. [US-US]" w:date="2023-10-27T13:49:00Z">
         <w:r>
           <w:t xml:space="preserve">more </w:t>
         </w:r>
@@ -2469,12 +2520,12 @@
       <w:r>
         <w:t>general statement</w:t>
       </w:r>
-      <w:ins w:id="283" w:author="Fisher, Justin M. [US-US]" w:date="2023-10-27T13:49:00Z">
+      <w:ins w:id="289" w:author="Fisher, Justin M. [US-US]" w:date="2023-10-27T13:49:00Z">
         <w:r>
           <w:t xml:space="preserve"> that could be made more gr</w:t>
         </w:r>
       </w:ins>
-      <w:ins w:id="284" w:author="Fisher, Justin M. [US-US]" w:date="2023-10-27T13:50:00Z">
+      <w:ins w:id="290" w:author="Fisher, Justin M. [US-US]" w:date="2023-10-27T13:50:00Z">
         <w:r>
           <w:t>anular</w:t>
         </w:r>
@@ -2482,12 +2533,12 @@
       <w:r>
         <w:t>.</w:t>
       </w:r>
-      <w:ins w:id="285" w:author="Fisher, Justin M. [US-US]" w:date="2023-10-27T13:52:00Z">
+      <w:ins w:id="291" w:author="Fisher, Justin M. [US-US]" w:date="2023-10-27T13:52:00Z">
         <w:r>
           <w:t xml:space="preserve"> It is important to decompose assumptions to their lowest level so that all applicabl</w:t>
         </w:r>
       </w:ins>
-      <w:ins w:id="286" w:author="Fisher, Justin M. [US-US]" w:date="2023-10-27T13:53:00Z">
+      <w:ins w:id="292" w:author="Fisher, Justin M. [US-US]" w:date="2023-10-27T13:53:00Z">
         <w:r>
           <w:t>e security controls can be considered in the context of whether a cloud validation of the environment is sufficient to demonstrate that it can satisfy the assumptions.</w:t>
         </w:r>
@@ -2500,7 +2551,7 @@
         <w:ind w:left="1080"/>
         <w:contextualSpacing w:val="0"/>
         <w:rPr>
-          <w:ins w:id="287" w:author="Fisher, Justin M. [US-US]" w:date="2023-10-27T13:55:00Z"/>
+          <w:ins w:id="293" w:author="Fisher, Justin M. [US-US]" w:date="2023-10-27T13:55:00Z"/>
           <w:i/>
           <w:iCs/>
         </w:rPr>
@@ -2527,16 +2578,16 @@
         <w:ind w:left="1080"/>
         <w:contextualSpacing w:val="0"/>
         <w:rPr>
-          <w:del w:id="288" w:author="Fisher, Justin M. [US-US]" w:date="2023-10-27T13:56:00Z"/>
-        </w:rPr>
-        <w:pPrChange w:id="289" w:author="Fisher, Justin M. [US-US]" w:date="2023-10-27T13:58:00Z">
+          <w:del w:id="294" w:author="Fisher, Justin M. [US-US]" w:date="2023-10-27T13:56:00Z"/>
+        </w:rPr>
+        <w:pPrChange w:id="295" w:author="Fisher, Justin M. [US-US]" w:date="2023-10-27T13:58:00Z">
           <w:pPr>
             <w:pStyle w:val="ListParagraph"/>
             <w:ind w:left="1440"/>
           </w:pPr>
         </w:pPrChange>
       </w:pPr>
-      <w:ins w:id="290" w:author="Fisher, Justin M. [US-US]" w:date="2023-10-27T13:56:00Z">
+      <w:ins w:id="296" w:author="Fisher, Justin M. [US-US]" w:date="2023-10-27T13:56:00Z">
         <w:r>
           <w:rPr>
             <w:i/>
@@ -2545,7 +2596,7 @@
           <w:t xml:space="preserve">On </w:t>
         </w:r>
       </w:ins>
-      <w:ins w:id="291" w:author="Fisher, Justin M. [US-US]" w:date="2023-10-27T13:57:00Z">
+      <w:ins w:id="297" w:author="Fisher, Justin M. [US-US]" w:date="2023-10-27T13:57:00Z">
         <w:r>
           <w:rPr>
             <w:i/>
@@ -2554,7 +2605,7 @@
           <w:t xml:space="preserve">the other hand, </w:t>
         </w:r>
       </w:ins>
-      <w:del w:id="292" w:author="Fisher, Justin M. [US-US]" w:date="2023-10-27T13:55:00Z">
+      <w:del w:id="298" w:author="Fisher, Justin M. [US-US]" w:date="2023-10-27T13:55:00Z">
         <w:r>
           <w:rPr>
             <w:i/>
@@ -2563,7 +2614,7 @@
           <w:delText xml:space="preserve"> </w:delText>
         </w:r>
       </w:del>
-      <w:del w:id="293" w:author="Fisher, Justin M. [US-US]" w:date="2023-10-27T13:57:00Z">
+      <w:del w:id="299" w:author="Fisher, Justin M. [US-US]" w:date="2023-10-27T13:57:00Z">
         <w:r>
           <w:rPr>
             <w:i/>
@@ -2572,7 +2623,7 @@
           <w:delText>A</w:delText>
         </w:r>
       </w:del>
-      <w:ins w:id="294" w:author="Fisher, Justin M. [US-US]" w:date="2023-10-27T13:57:00Z">
+      <w:ins w:id="300" w:author="Fisher, Justin M. [US-US]" w:date="2023-10-27T13:57:00Z">
         <w:r>
           <w:rPr>
             <w:i/>
@@ -2581,7 +2632,7 @@
           <w:t xml:space="preserve">a </w:t>
         </w:r>
       </w:ins>
-      <w:del w:id="295" w:author="Fisher, Justin M. [US-US]" w:date="2023-10-27T13:57:00Z">
+      <w:del w:id="301" w:author="Fisher, Justin M. [US-US]" w:date="2023-10-27T13:57:00Z">
         <w:r>
           <w:rPr>
             <w:i/>
@@ -2590,7 +2641,7 @@
           <w:delText xml:space="preserve">n </w:delText>
         </w:r>
       </w:del>
-      <w:ins w:id="296" w:author="Fisher, Justin M. [US-US]" w:date="2023-10-27T13:57:00Z">
+      <w:ins w:id="302" w:author="Fisher, Justin M. [US-US]" w:date="2023-10-27T13:57:00Z">
         <w:r>
           <w:rPr>
             <w:i/>
@@ -2613,7 +2664,7 @@
         </w:rPr>
         <w:t>assumption that administrators are non-malicious is not granular because there are several ways in which malicious administration can be safeguarded against.</w:t>
       </w:r>
-      <w:ins w:id="297" w:author="Fisher, Justin M. [US-US]" w:date="2023-10-27T13:56:00Z">
+      <w:ins w:id="303" w:author="Fisher, Justin M. [US-US]" w:date="2023-10-27T13:56:00Z">
         <w:r>
           <w:rPr>
             <w:i/>
@@ -2630,9 +2681,9 @@
         <w:ind w:left="1080"/>
         <w:contextualSpacing w:val="0"/>
         <w:rPr>
-          <w:del w:id="298" w:author="Fisher, Justin M. [US-US]" w:date="2023-10-27T13:55:00Z"/>
-        </w:rPr>
-        <w:pPrChange w:id="299" w:author="Fisher, Justin M. [US-US]" w:date="2023-10-27T13:58:00Z">
+          <w:del w:id="304" w:author="Fisher, Justin M. [US-US]" w:date="2023-10-27T13:55:00Z"/>
+        </w:rPr>
+        <w:pPrChange w:id="305" w:author="Fisher, Justin M. [US-US]" w:date="2023-10-27T13:58:00Z">
           <w:pPr>
             <w:pStyle w:val="ListParagraph"/>
             <w:numPr>
@@ -2642,7 +2693,7 @@
           </w:pPr>
         </w:pPrChange>
       </w:pPr>
-      <w:del w:id="300" w:author="Fisher, Justin M. [US-US]" w:date="2023-10-27T13:55:00Z">
+      <w:del w:id="306" w:author="Fisher, Justin M. [US-US]" w:date="2023-10-27T13:55:00Z">
         <w:r>
           <w:delText xml:space="preserve">If the assumption is not currently </w:delText>
         </w:r>
@@ -2656,53 +2707,6 @@
         <w:pStyle w:val="ListParagraph"/>
         <w:ind w:left="1080"/>
         <w:contextualSpacing w:val="0"/>
-        <w:rPr>
-          <w:i/>
-          <w:iCs/>
-          <w:rPrChange w:id="301" w:author="Fisher, Justin M. [US-US]" w:date="2023-10-27T13:56:00Z">
-            <w:rPr/>
-          </w:rPrChange>
-        </w:rPr>
-        <w:pPrChange w:id="302" w:author="Fisher, Justin M. [US-US]" w:date="2023-10-27T13:58:00Z">
-          <w:pPr>
-            <w:pStyle w:val="ListParagraph"/>
-            <w:ind w:left="1440"/>
-          </w:pPr>
-        </w:pPrChange>
-      </w:pPr>
-      <w:del w:id="303" w:author="Fisher, Justin M. [US-US]" w:date="2023-10-27T13:56:00Z">
-        <w:r>
-          <w:rPr>
-            <w:i/>
-            <w:iCs/>
-            <w:rPrChange w:id="304" w:author="Fisher, Justin M. [US-US]" w:date="2023-10-27T13:56:00Z">
-              <w:rPr/>
-            </w:rPrChange>
-          </w:rPr>
-          <w:delText>Example:</w:delText>
-        </w:r>
-        <w:r>
-          <w:rPr>
-            <w:i/>
-            <w:iCs/>
-            <w:rPrChange w:id="305" w:author="Fisher, Justin M. [US-US]" w:date="2023-10-27T13:56:00Z">
-              <w:rPr/>
-            </w:rPrChange>
-          </w:rPr>
-          <w:delText xml:space="preserve"> An assumption that administrators are not willfully hostile can be further broken down into </w:delText>
-        </w:r>
-      </w:del>
-      <w:r>
-        <w:rPr>
-          <w:i/>
-          <w:iCs/>
-          <w:rPrChange w:id="306" w:author="Fisher, Justin M. [US-US]" w:date="2023-10-27T13:56:00Z">
-            <w:rPr/>
-          </w:rPrChange>
-        </w:rPr>
-        <w:t>assumptions that privilege escalation by non-administrators are prevented, such as by physical security controls on the infrastructure, adequate credential protection, adequate enforcement of logical data separation mechanisms, and routine penetration testing against the overall system to ensure the continuous validation of these things.</w:t>
-      </w:r>
-      <w:r>
         <w:rPr>
           <w:i/>
           <w:iCs/>
@@ -2710,6 +2714,53 @@
             <w:rPr/>
           </w:rPrChange>
         </w:rPr>
+        <w:pPrChange w:id="308" w:author="Fisher, Justin M. [US-US]" w:date="2023-10-27T13:58:00Z">
+          <w:pPr>
+            <w:pStyle w:val="ListParagraph"/>
+            <w:ind w:left="1440"/>
+          </w:pPr>
+        </w:pPrChange>
+      </w:pPr>
+      <w:del w:id="309" w:author="Fisher, Justin M. [US-US]" w:date="2023-10-27T13:56:00Z">
+        <w:r>
+          <w:rPr>
+            <w:i/>
+            <w:iCs/>
+            <w:rPrChange w:id="310" w:author="Fisher, Justin M. [US-US]" w:date="2023-10-27T13:56:00Z">
+              <w:rPr/>
+            </w:rPrChange>
+          </w:rPr>
+          <w:delText>Example:</w:delText>
+        </w:r>
+        <w:r>
+          <w:rPr>
+            <w:i/>
+            <w:iCs/>
+            <w:rPrChange w:id="311" w:author="Fisher, Justin M. [US-US]" w:date="2023-10-27T13:56:00Z">
+              <w:rPr/>
+            </w:rPrChange>
+          </w:rPr>
+          <w:delText xml:space="preserve"> An assumption that administrators are not willfully hostile can be further broken down into </w:delText>
+        </w:r>
+      </w:del>
+      <w:r>
+        <w:rPr>
+          <w:i/>
+          <w:iCs/>
+          <w:rPrChange w:id="312" w:author="Fisher, Justin M. [US-US]" w:date="2023-10-27T13:56:00Z">
+            <w:rPr/>
+          </w:rPrChange>
+        </w:rPr>
+        <w:t>assumptions that privilege escalation by non-administrators are prevented, such as by physical security controls on the infrastructure, adequate credential protection, adequate enforcement of logical data separation mechanisms, and routine penetration testing against the overall system to ensure the continuous validation of these things.</w:t>
+      </w:r>
+      <w:r>
+        <w:rPr>
+          <w:i/>
+          <w:iCs/>
+          <w:rPrChange w:id="313" w:author="Fisher, Justin M. [US-US]" w:date="2023-10-27T13:56:00Z">
+            <w:rPr/>
+          </w:rPrChange>
+        </w:rPr>
         <w:t xml:space="preserve"> It can also include background checks or other vetting of administrators and split control that requires approval of administrative decisions.</w:t>
       </w:r>
     </w:p>
@@ -2722,7 +2773,7 @@
         </w:numPr>
         <w:spacing w:line="240" w:lineRule="auto"/>
         <w:contextualSpacing w:val="0"/>
-        <w:pPrChange w:id="308" w:author="Fisher, Justin M. [US-US]" w:date="2023-10-27T12:42:00Z">
+        <w:pPrChange w:id="314" w:author="Fisher, Justin M. [US-US]" w:date="2023-10-27T12:42:00Z">
           <w:pPr>
             <w:pStyle w:val="ListParagraph"/>
             <w:numPr>
@@ -2743,12 +2794,12 @@
       <w:r>
         <w:t xml:space="preserve"> the assumptions related to cloud deployments are listed out in their most granular form, review the chosen </w:t>
       </w:r>
-      <w:del w:id="309" w:author="Fisher, Justin M. [US-US]" w:date="2023-10-27T14:18:00Z">
+      <w:del w:id="315" w:author="Fisher, Justin M. [US-US]" w:date="2023-10-27T14:18:00Z">
         <w:r>
           <w:delText xml:space="preserve">baseline </w:delText>
         </w:r>
       </w:del>
-      <w:ins w:id="310" w:author="Fisher, Justin M. [US-US]" w:date="2023-10-27T14:18:00Z">
+      <w:ins w:id="316" w:author="Fisher, Justin M. [US-US]" w:date="2023-10-27T14:18:00Z">
         <w:r>
           <w:t>scheme</w:t>
         </w:r>
@@ -2770,7 +2821,7 @@
           <w:i/>
           <w:iCs/>
         </w:rPr>
-        <w:pPrChange w:id="311" w:author="Fisher, Justin M. [US-US]" w:date="2023-10-27T12:42:00Z">
+        <w:pPrChange w:id="317" w:author="Fisher, Justin M. [US-US]" w:date="2023-10-27T12:42:00Z">
           <w:pPr>
             <w:pStyle w:val="ListParagraph"/>
             <w:ind w:left="1080"/>
@@ -2798,7 +2849,7 @@
         </w:rPr>
         <w:t xml:space="preserve">non-malicious administrator assumption outlined above and using FedRAMP as the chosen </w:t>
       </w:r>
-      <w:del w:id="312" w:author="Fisher, Justin M. [US-US]" w:date="2023-10-27T14:19:00Z">
+      <w:del w:id="318" w:author="Fisher, Justin M. [US-US]" w:date="2023-10-27T14:19:00Z">
         <w:r>
           <w:rPr>
             <w:i/>
@@ -2807,7 +2858,7 @@
           <w:delText>baseline</w:delText>
         </w:r>
       </w:del>
-      <w:ins w:id="313" w:author="Fisher, Justin M. [US-US]" w:date="2023-10-27T14:19:00Z">
+      <w:ins w:id="319" w:author="Fisher, Justin M. [US-US]" w:date="2023-10-27T14:19:00Z">
         <w:r>
           <w:rPr>
             <w:i/>
@@ -2830,7 +2881,7 @@
         </w:rPr>
         <w:t xml:space="preserve">used to show </w:t>
       </w:r>
-      <w:ins w:id="314" w:author="Fisher, Justin M. [US-US]" w:date="2023-10-27T13:57:00Z">
+      <w:ins w:id="320" w:author="Fisher, Justin M. [US-US]" w:date="2023-10-27T13:57:00Z">
         <w:r>
           <w:rPr>
             <w:i/>
@@ -2860,7 +2911,7 @@
           <w:i/>
           <w:iCs/>
         </w:rPr>
-        <w:pPrChange w:id="315" w:author="Fisher, Justin M. [US-US]" w:date="2023-10-27T12:42:00Z">
+        <w:pPrChange w:id="321" w:author="Fisher, Justin M. [US-US]" w:date="2023-10-27T12:42:00Z">
           <w:pPr>
             <w:pStyle w:val="ListParagraph"/>
             <w:numPr>
@@ -2899,7 +2950,7 @@
           <w:i/>
           <w:iCs/>
         </w:rPr>
-        <w:pPrChange w:id="316" w:author="Fisher, Justin M. [US-US]" w:date="2023-10-27T12:42:00Z">
+        <w:pPrChange w:id="322" w:author="Fisher, Justin M. [US-US]" w:date="2023-10-27T12:42:00Z">
           <w:pPr>
             <w:pStyle w:val="ListParagraph"/>
             <w:numPr>
@@ -2938,7 +2989,7 @@
           <w:i/>
           <w:iCs/>
         </w:rPr>
-        <w:pPrChange w:id="317" w:author="Fisher, Justin M. [US-US]" w:date="2023-10-27T12:42:00Z">
+        <w:pPrChange w:id="323" w:author="Fisher, Justin M. [US-US]" w:date="2023-10-27T12:42:00Z">
           <w:pPr>
             <w:pStyle w:val="ListParagraph"/>
             <w:numPr>
@@ -2977,7 +3028,7 @@
           <w:i/>
           <w:iCs/>
         </w:rPr>
-        <w:pPrChange w:id="318" w:author="Fisher, Justin M. [US-US]" w:date="2023-10-27T12:42:00Z">
+        <w:pPrChange w:id="324" w:author="Fisher, Justin M. [US-US]" w:date="2023-10-27T12:42:00Z">
           <w:pPr>
             <w:pStyle w:val="ListParagraph"/>
             <w:numPr>
@@ -3016,7 +3067,7 @@
           <w:i/>
           <w:iCs/>
         </w:rPr>
-        <w:pPrChange w:id="319" w:author="Fisher, Justin M. [US-US]" w:date="2023-10-27T12:42:00Z">
+        <w:pPrChange w:id="325" w:author="Fisher, Justin M. [US-US]" w:date="2023-10-27T12:42:00Z">
           <w:pPr>
             <w:pStyle w:val="ListParagraph"/>
             <w:numPr>
@@ -3045,11 +3096,11 @@
         <w:spacing w:line="240" w:lineRule="auto"/>
         <w:contextualSpacing w:val="0"/>
         <w:rPr>
-          <w:del w:id="320" w:author="Fisher, Justin M. [US-US]" w:date="2023-10-27T13:59:00Z"/>
+          <w:del w:id="326" w:author="Fisher, Justin M. [US-US]" w:date="2023-10-27T13:59:00Z"/>
           <w:i/>
           <w:iCs/>
         </w:rPr>
-        <w:pPrChange w:id="321" w:author="Fisher, Justin M. [US-US]" w:date="2023-10-27T12:42:00Z">
+        <w:pPrChange w:id="327" w:author="Fisher, Justin M. [US-US]" w:date="2023-10-27T12:42:00Z">
           <w:pPr>
             <w:pStyle w:val="ListParagraph"/>
             <w:numPr>
@@ -3077,17 +3128,17 @@
         </w:numPr>
         <w:spacing w:line="240" w:lineRule="auto"/>
         <w:contextualSpacing w:val="0"/>
-        <w:pPrChange w:id="322" w:author="Fisher, Justin M. [US-US]" w:date="2023-10-27T13:59:00Z">
-          <w:pPr>
-            <w:pStyle w:val="ListParagraph"/>
-          </w:pPr>
-        </w:pPrChange>
-      </w:pPr>
-    </w:p>
-    <w:p>
-      <w:pPr>
-        <w:spacing w:line="240" w:lineRule="auto"/>
-        <w:pPrChange w:id="323" w:author="Fisher, Justin M. [US-US]" w:date="2023-10-27T12:42:00Z">
+        <w:pPrChange w:id="328" w:author="Fisher, Justin M. [US-US]" w:date="2023-10-27T13:59:00Z">
+          <w:pPr>
+            <w:pStyle w:val="ListParagraph"/>
+          </w:pPr>
+        </w:pPrChange>
+      </w:pPr>
+    </w:p>
+    <w:p>
+      <w:pPr>
+        <w:spacing w:line="240" w:lineRule="auto"/>
+        <w:pPrChange w:id="329" w:author="Fisher, Justin M. [US-US]" w:date="2023-10-27T12:42:00Z">
           <w:pPr/>
         </w:pPrChange>
       </w:pPr>
@@ -3106,7 +3157,7 @@
       <w:pPr>
         <w:spacing w:line="240" w:lineRule="auto"/>
         <w:ind w:left="720"/>
-        <w:pPrChange w:id="324" w:author="Fisher, Justin M. [US-US]" w:date="2023-10-27T12:42:00Z">
+        <w:pPrChange w:id="330" w:author="Fisher, Justin M. [US-US]" w:date="2023-10-27T12:42:00Z">
           <w:pPr>
             <w:ind w:left="720"/>
           </w:pPr>
@@ -3126,7 +3177,7 @@
         </w:rPr>
         <w:t xml:space="preserve"> FedRAMP High plus additional supplementing with AC-3(2) would be needed to provide assurance that trusted administrator assumption would be met in the TOE’s chosen operational environment</w:t>
       </w:r>
-      <w:ins w:id="325" w:author="Fisher, Justin M. [US-US]" w:date="2023-10-27T14:22:00Z">
+      <w:ins w:id="331" w:author="Fisher, Justin M. [US-US]" w:date="2023-10-27T14:22:00Z">
         <w:r>
           <w:rPr>
             <w:i/>
@@ -3147,7 +3198,7 @@
       <w:pPr>
         <w:spacing w:line="240" w:lineRule="auto"/>
         <w:rPr>
-          <w:ins w:id="326" w:author="Fisher, Justin M. [US-US]" w:date="2023-10-27T14:31:00Z"/>
+          <w:ins w:id="332" w:author="Fisher, Justin M. [US-US]" w:date="2023-10-27T14:31:00Z"/>
         </w:rPr>
       </w:pPr>
       <w:r>
@@ -3173,25 +3224,25 @@
       <w:pPr>
         <w:spacing w:line="240" w:lineRule="auto"/>
         <w:rPr>
-          <w:ins w:id="327" w:author="Fisher, Justin M. [US-US]" w:date="2023-10-27T14:33:00Z"/>
-        </w:rPr>
-      </w:pPr>
-      <w:ins w:id="328" w:author="Fisher, Justin M. [US-US]" w:date="2023-10-27T14:31:00Z">
+          <w:ins w:id="333" w:author="Fisher, Justin M. [US-US]" w:date="2023-10-27T14:33:00Z"/>
+        </w:rPr>
+      </w:pPr>
+      <w:ins w:id="334" w:author="Fisher, Justin M. [US-US]" w:date="2023-10-27T14:31:00Z">
         <w:r>
           <w:t xml:space="preserve">Many </w:t>
         </w:r>
       </w:ins>
-      <w:ins w:id="329" w:author="Fisher, Justin M. [US-US]" w:date="2023-10-27T14:32:00Z">
+      <w:ins w:id="335" w:author="Fisher, Justin M. [US-US]" w:date="2023-10-27T14:32:00Z">
         <w:r>
           <w:t>PP assumptions are</w:t>
         </w:r>
       </w:ins>
-      <w:ins w:id="330" w:author="Fisher, Justin M. [US-US]" w:date="2023-10-27T14:33:00Z">
+      <w:ins w:id="336" w:author="Fisher, Justin M. [US-US]" w:date="2023-10-27T14:33:00Z">
         <w:r>
           <w:t xml:space="preserve"> similar if not identical between PPs. For example, assumptions regarding trusted administrators or physical protection of the TOE are generally present in PPs with very similar wording between them. The MDM PP is no exception. The decomposition and mappings done for t</w:t>
         </w:r>
       </w:ins>
-      <w:ins w:id="331" w:author="Fisher, Justin M. [US-US]" w:date="2023-10-27T14:34:00Z">
+      <w:ins w:id="337" w:author="Fisher, Justin M. [US-US]" w:date="2023-10-27T14:34:00Z">
         <w:r>
           <w:t>his PP could potentially be usable in other PPs without needing to come up with separate rationale for what is essentially the same process.</w:t>
         </w:r>
@@ -3201,10 +3252,10 @@
       <w:pPr>
         <w:spacing w:line="240" w:lineRule="auto"/>
         <w:rPr>
-          <w:ins w:id="332" w:author="Fisher, Justin M. [US-US]" w:date="2023-10-27T14:36:00Z"/>
-        </w:rPr>
-      </w:pPr>
-      <w:ins w:id="333" w:author="Fisher, Justin M. [US-US]" w:date="2023-10-27T14:34:00Z">
+          <w:ins w:id="338" w:author="Fisher, Justin M. [US-US]" w:date="2023-10-27T14:36:00Z"/>
+        </w:rPr>
+      </w:pPr>
+      <w:ins w:id="339" w:author="Fisher, Justin M. [US-US]" w:date="2023-10-27T14:34:00Z">
         <w:r>
           <w:t xml:space="preserve">Additionally, there are some assumptions (addressed by operational environment objectives) that are specific to cloud environments and do not apply to </w:t>
         </w:r>
@@ -3217,7 +3268,7 @@
           <w:t xml:space="preserve"> use cases. Existing P</w:t>
         </w:r>
       </w:ins>
-      <w:ins w:id="334" w:author="Fisher, Justin M. [US-US]" w:date="2023-10-27T14:35:00Z">
+      <w:ins w:id="340" w:author="Fisher, Justin M. [US-US]" w:date="2023-10-27T14:35:00Z">
         <w:r>
           <w:t xml:space="preserve">Ps, therefore, do not have any reference to these since they were not written with cloud evaluations in mind. The </w:t>
         </w:r>
@@ -3230,26 +3281,26 @@
           <w:t xml:space="preserve"> working group has compiled some sample assumptions and environmental objectives that could be considered for inclusion in PPs that support cloud evaluations; these are listed </w:t>
         </w:r>
       </w:ins>
-      <w:ins w:id="335" w:author="Fisher, Justin M. [US-US]" w:date="2023-10-27T14:36:00Z">
+      <w:ins w:id="341" w:author="Fisher, Justin M. [US-US]" w:date="2023-10-27T14:36:00Z">
         <w:r>
           <w:t xml:space="preserve">in </w:t>
         </w:r>
-        <w:commentRangeStart w:id="336"/>
+        <w:commentRangeStart w:id="342"/>
         <w:r>
           <w:t xml:space="preserve">Appendix A </w:t>
         </w:r>
-        <w:commentRangeEnd w:id="336"/>
+        <w:commentRangeEnd w:id="342"/>
         <w:r>
           <w:rPr>
             <w:rStyle w:val="CommentReference"/>
           </w:rPr>
-          <w:commentReference w:id="336"/>
+          <w:commentReference w:id="342"/>
         </w:r>
         <w:r>
           <w:t>below</w:t>
         </w:r>
       </w:ins>
-      <w:ins w:id="337" w:author="Fisher, Justin M. [US-US]" w:date="2023-10-27T14:35:00Z">
+      <w:ins w:id="343" w:author="Fisher, Justin M. [US-US]" w:date="2023-10-27T14:35:00Z">
         <w:r>
           <w:t xml:space="preserve">. Note that this approach is </w:t>
         </w:r>
@@ -3270,7 +3321,7 @@
           <w:t xml:space="preserve">, which has assumptions and environmental security objectives that only apply in </w:t>
         </w:r>
       </w:ins>
-      <w:ins w:id="338" w:author="Fisher, Justin M. [US-US]" w:date="2023-10-27T14:36:00Z">
+      <w:ins w:id="344" w:author="Fisher, Justin M. [US-US]" w:date="2023-10-27T14:36:00Z">
         <w:r>
           <w:t xml:space="preserve">certain situations, such as when the TOE is distributed or when the TOE is virtualized. </w:t>
         </w:r>
@@ -3280,9 +3331,9 @@
       <w:pPr>
         <w:spacing w:line="240" w:lineRule="auto"/>
         <w:rPr>
-          <w:del w:id="339" w:author="Fisher, Justin M. [US-US]" w:date="2023-10-27T14:36:00Z"/>
-        </w:rPr>
-        <w:pPrChange w:id="340" w:author="Fisher, Justin M. [US-US]" w:date="2023-10-27T12:42:00Z">
+          <w:del w:id="345" w:author="Fisher, Justin M. [US-US]" w:date="2023-10-27T14:36:00Z"/>
+        </w:rPr>
+        <w:pPrChange w:id="346" w:author="Fisher, Justin M. [US-US]" w:date="2023-10-27T12:42:00Z">
           <w:pPr/>
         </w:pPrChange>
       </w:pPr>
@@ -3291,13 +3342,13 @@
       <w:pPr>
         <w:spacing w:line="240" w:lineRule="auto"/>
         <w:rPr>
-          <w:del w:id="341" w:author="Fisher, Justin M. [US-US]" w:date="2023-10-27T14:36:00Z"/>
-        </w:rPr>
-        <w:pPrChange w:id="342" w:author="Fisher, Justin M. [US-US]" w:date="2023-10-27T12:42:00Z">
+          <w:del w:id="347" w:author="Fisher, Justin M. [US-US]" w:date="2023-10-27T14:36:00Z"/>
+        </w:rPr>
+        <w:pPrChange w:id="348" w:author="Fisher, Justin M. [US-US]" w:date="2023-10-27T12:42:00Z">
           <w:pPr/>
         </w:pPrChange>
       </w:pPr>
-      <w:del w:id="343" w:author="Fisher, Justin M. [US-US]" w:date="2023-10-27T14:36:00Z">
+      <w:del w:id="349" w:author="Fisher, Justin M. [US-US]" w:date="2023-10-27T14:36:00Z">
         <w:r>
           <w:delText>To summarize:</w:delText>
         </w:r>
@@ -3313,9 +3364,9 @@
         <w:spacing w:line="240" w:lineRule="auto"/>
         <w:contextualSpacing w:val="0"/>
         <w:rPr>
-          <w:del w:id="344" w:author="Fisher, Justin M. [US-US]" w:date="2023-10-27T14:36:00Z"/>
-        </w:rPr>
-        <w:pPrChange w:id="345" w:author="Fisher, Justin M. [US-US]" w:date="2023-10-27T12:42:00Z">
+          <w:del w:id="350" w:author="Fisher, Justin M. [US-US]" w:date="2023-10-27T14:36:00Z"/>
+        </w:rPr>
+        <w:pPrChange w:id="351" w:author="Fisher, Justin M. [US-US]" w:date="2023-10-27T12:42:00Z">
           <w:pPr>
             <w:pStyle w:val="ListParagraph"/>
             <w:numPr>
@@ -3325,7 +3376,7 @@
           </w:pPr>
         </w:pPrChange>
       </w:pPr>
-      <w:del w:id="346" w:author="Fisher, Justin M. [US-US]" w:date="2023-10-27T14:36:00Z">
+      <w:del w:id="352" w:author="Fisher, Justin M. [US-US]" w:date="2023-10-27T14:36:00Z">
         <w:r>
           <w:delText xml:space="preserve">For </w:delText>
         </w:r>
@@ -3359,9 +3410,9 @@
         <w:spacing w:line="240" w:lineRule="auto"/>
         <w:contextualSpacing w:val="0"/>
         <w:rPr>
-          <w:del w:id="347" w:author="Fisher, Justin M. [US-US]" w:date="2023-10-27T14:36:00Z"/>
-        </w:rPr>
-        <w:pPrChange w:id="348" w:author="Fisher, Justin M. [US-US]" w:date="2023-10-27T12:42:00Z">
+          <w:del w:id="353" w:author="Fisher, Justin M. [US-US]" w:date="2023-10-27T14:36:00Z"/>
+        </w:rPr>
+        <w:pPrChange w:id="354" w:author="Fisher, Justin M. [US-US]" w:date="2023-10-27T12:42:00Z">
           <w:pPr>
             <w:pStyle w:val="ListParagraph"/>
             <w:numPr>
@@ -3371,7 +3422,7 @@
           </w:pPr>
         </w:pPrChange>
       </w:pPr>
-      <w:del w:id="349" w:author="Fisher, Justin M. [US-US]" w:date="2023-10-27T14:36:00Z">
+      <w:del w:id="355" w:author="Fisher, Justin M. [US-US]" w:date="2023-10-27T14:36:00Z">
         <w:r>
           <w:delText xml:space="preserve">For </w:delText>
         </w:r>
@@ -3399,9 +3450,9 @@
         <w:spacing w:line="240" w:lineRule="auto"/>
         <w:contextualSpacing w:val="0"/>
         <w:rPr>
-          <w:del w:id="350" w:author="Fisher, Justin M. [US-US]" w:date="2023-10-27T14:36:00Z"/>
-        </w:rPr>
-        <w:pPrChange w:id="351" w:author="Fisher, Justin M. [US-US]" w:date="2023-10-27T12:42:00Z">
+          <w:del w:id="356" w:author="Fisher, Justin M. [US-US]" w:date="2023-10-27T14:36:00Z"/>
+        </w:rPr>
+        <w:pPrChange w:id="357" w:author="Fisher, Justin M. [US-US]" w:date="2023-10-27T12:42:00Z">
           <w:pPr>
             <w:pStyle w:val="ListParagraph"/>
             <w:numPr>
@@ -3411,7 +3462,7 @@
           </w:pPr>
         </w:pPrChange>
       </w:pPr>
-      <w:del w:id="352" w:author="Fisher, Justin M. [US-US]" w:date="2023-10-27T14:36:00Z">
+      <w:del w:id="358" w:author="Fisher, Justin M. [US-US]" w:date="2023-10-27T14:36:00Z">
         <w:r>
           <w:delText xml:space="preserve">For </w:delText>
         </w:r>
@@ -3432,19 +3483,19 @@
     <w:p>
       <w:pPr>
         <w:spacing w:line="240" w:lineRule="auto"/>
-        <w:pPrChange w:id="353" w:author="Fisher, Justin M. [US-US]" w:date="2023-10-27T12:42:00Z">
+        <w:pPrChange w:id="359" w:author="Fisher, Justin M. [US-US]" w:date="2023-10-27T12:42:00Z">
           <w:pPr/>
         </w:pPrChange>
       </w:pPr>
       <w:r>
         <w:t xml:space="preserve">Note also that the shared security model must be considered when looking at assumptions. Responsibility for secure deployment and configuration of the TOE may involve collaboration of up to four different groups (infrastructure vendor, platform vendor, software vendor, end user). The roles and responsibilities must be considered on a PP or PP-Module level because the trusted personnel will differ based on what layer of the cloud stack the TOE sits on. This may also vary from vendor to vendor or from product to product. For example, a </w:t>
       </w:r>
-      <w:del w:id="354" w:author="Fisher, Justin M. [US-US]" w:date="2023-10-27T14:37:00Z">
+      <w:del w:id="360" w:author="Fisher, Justin M. [US-US]" w:date="2023-10-27T14:37:00Z">
         <w:r>
           <w:delText>cloud service provider</w:delText>
         </w:r>
       </w:del>
-      <w:ins w:id="355" w:author="Fisher, Justin M. [US-US]" w:date="2023-10-27T14:37:00Z">
+      <w:ins w:id="361" w:author="Fisher, Justin M. [US-US]" w:date="2023-10-27T14:37:00Z">
         <w:r>
           <w:t>CSP</w:t>
         </w:r>
@@ -3466,7 +3517,7 @@
           <w:b/>
           <w:bCs/>
         </w:rPr>
-        <w:pPrChange w:id="356" w:author="Fisher, Justin M. [US-US]" w:date="2023-10-27T12:42:00Z">
+        <w:pPrChange w:id="362" w:author="Fisher, Justin M. [US-US]" w:date="2023-10-27T12:42:00Z">
           <w:pPr>
             <w:pStyle w:val="ListParagraph"/>
             <w:numPr>
@@ -3488,13 +3539,13 @@
       <w:pPr>
         <w:spacing w:line="240" w:lineRule="auto"/>
         <w:rPr>
-          <w:ins w:id="357" w:author="Fisher, Justin M. [US-US]" w:date="2023-10-27T14:51:00Z"/>
+          <w:ins w:id="363" w:author="Fisher, Justin M. [US-US]" w:date="2023-10-27T14:51:00Z"/>
         </w:rPr>
       </w:pPr>
       <w:r>
         <w:t xml:space="preserve">While the number and level of SARs can vary widely depending on the scheme or organization authoring the PPs and PP-Configurations, </w:t>
       </w:r>
-      <w:del w:id="358" w:author="Fisher, Justin M. [US-US]" w:date="2023-10-27T14:40:00Z">
+      <w:del w:id="364" w:author="Fisher, Justin M. [US-US]" w:date="2023-10-27T14:40:00Z">
         <w:r>
           <w:delText xml:space="preserve">there is a </w:delText>
         </w:r>
@@ -3502,12 +3553,12 @@
           <w:delText xml:space="preserve">proposed </w:delText>
         </w:r>
       </w:del>
-      <w:ins w:id="359" w:author="Fisher, Justin M. [US-US]" w:date="2023-10-27T14:40:00Z">
+      <w:ins w:id="365" w:author="Fisher, Justin M. [US-US]" w:date="2023-10-27T14:40:00Z">
         <w:r>
           <w:t xml:space="preserve">the </w:t>
         </w:r>
       </w:ins>
-      <w:del w:id="360" w:author="Fisher, Justin M. [US-US]" w:date="2023-10-27T14:40:00Z">
+      <w:del w:id="366" w:author="Fisher, Justin M. [US-US]" w:date="2023-10-27T14:40:00Z">
         <w:r>
           <w:delText>set</w:delText>
         </w:r>
@@ -3515,7 +3566,7 @@
           <w:delText xml:space="preserve"> </w:delText>
         </w:r>
       </w:del>
-      <w:ins w:id="361" w:author="Fisher, Justin M. [US-US]" w:date="2023-10-27T14:40:00Z">
+      <w:ins w:id="367" w:author="Fisher, Justin M. [US-US]" w:date="2023-10-27T14:40:00Z">
         <w:r>
           <w:t xml:space="preserve">SARs </w:t>
         </w:r>
@@ -3526,7 +3577,7 @@
       <w:r>
         <w:t xml:space="preserve"> </w:t>
       </w:r>
-      <w:del w:id="362" w:author="Fisher, Justin M. [US-US]" w:date="2023-10-27T14:40:00Z">
+      <w:del w:id="368" w:author="Fisher, Justin M. [US-US]" w:date="2023-10-27T14:40:00Z">
         <w:r>
           <w:delText xml:space="preserve">that </w:delText>
         </w:r>
@@ -3549,7 +3600,7 @@
       <w:r>
         <w:t xml:space="preserve">baseline for </w:t>
       </w:r>
-      <w:ins w:id="363" w:author="Fisher, Justin M. [US-US]" w:date="2023-10-27T14:40:00Z">
+      <w:ins w:id="369" w:author="Fisher, Justin M. [US-US]" w:date="2023-10-27T14:40:00Z">
         <w:r>
           <w:t xml:space="preserve">how a cloud evaluation affects the </w:t>
         </w:r>
@@ -3557,27 +3608,27 @@
       <w:r>
         <w:t xml:space="preserve">evidence that laboratories will be expected to produce. </w:t>
       </w:r>
-      <w:ins w:id="364" w:author="Fisher, Justin M. [US-US]" w:date="2023-10-27T14:41:00Z">
+      <w:ins w:id="370" w:author="Fisher, Justin M. [US-US]" w:date="2023-10-27T14:41:00Z">
         <w:r>
           <w:t xml:space="preserve">The extent to which a cloud evaluation affects this evidence is not expected to vary by technology type, but further analysis of individual PPs would be needed to confirm this. </w:t>
         </w:r>
       </w:ins>
-      <w:ins w:id="365" w:author="Fisher, Justin M. [US-US]" w:date="2023-10-27T14:42:00Z">
+      <w:ins w:id="371" w:author="Fisher, Justin M. [US-US]" w:date="2023-10-27T14:42:00Z">
         <w:r>
           <w:t>For example, when the TOE is evaluated in the cloud</w:t>
         </w:r>
       </w:ins>
-      <w:ins w:id="366" w:author="Fisher, Justin M. [US-US]" w:date="2023-10-27T14:43:00Z">
+      <w:ins w:id="372" w:author="Fisher, Justin M. [US-US]" w:date="2023-10-27T14:43:00Z">
         <w:r>
           <w:t xml:space="preserve"> against the MDM PP</w:t>
         </w:r>
       </w:ins>
-      <w:ins w:id="367" w:author="Fisher, Justin M. [US-US]" w:date="2023-10-27T14:42:00Z">
+      <w:ins w:id="373" w:author="Fisher, Justin M. [US-US]" w:date="2023-10-27T14:42:00Z">
         <w:r>
           <w:t>, additional installation guidance may be needed for initial depl</w:t>
         </w:r>
       </w:ins>
-      <w:ins w:id="368" w:author="Fisher, Justin M. [US-US]" w:date="2023-10-27T14:43:00Z">
+      <w:ins w:id="374" w:author="Fisher, Justin M. [US-US]" w:date="2023-10-27T14:43:00Z">
         <w:r>
           <w:t xml:space="preserve">oyment </w:t>
         </w:r>
@@ -3595,10 +3646,10 @@
       <w:pPr>
         <w:spacing w:line="240" w:lineRule="auto"/>
         <w:rPr>
-          <w:ins w:id="369" w:author="Fisher, Justin M. [US-US]" w:date="2023-10-27T14:56:00Z"/>
-        </w:rPr>
-      </w:pPr>
-      <w:ins w:id="370" w:author="Fisher, Justin M. [US-US]" w:date="2023-10-27T14:52:00Z">
+          <w:ins w:id="375" w:author="Fisher, Justin M. [US-US]" w:date="2023-10-30T08:46:00Z"/>
+        </w:rPr>
+      </w:pPr>
+      <w:ins w:id="376" w:author="Fisher, Justin M. [US-US]" w:date="2023-10-27T14:52:00Z">
         <w:r>
           <w:lastRenderedPageBreak/>
           <w:t xml:space="preserve">This process was followed for the MDM PP to determine how </w:t>
@@ -3607,106 +3658,21 @@
           <w:t xml:space="preserve">evaluation activities for its SARs would be affected in the case where a TOE is evaluated in the cloud. The following are considerations for </w:t>
         </w:r>
       </w:ins>
-      <w:ins w:id="371" w:author="Fisher, Justin M. [US-US]" w:date="2023-10-27T14:53:00Z">
+      <w:ins w:id="377" w:author="Fisher, Justin M. [US-US]" w:date="2023-10-27T14:53:00Z">
         <w:r>
           <w:t xml:space="preserve">PP authors </w:t>
         </w:r>
       </w:ins>
-      <w:ins w:id="372" w:author="Fisher, Justin M. [US-US]" w:date="2023-10-27T14:55:00Z">
+      <w:ins w:id="378" w:author="Fisher, Justin M. [US-US]" w:date="2023-10-27T14:55:00Z">
         <w:r>
           <w:t>for how</w:t>
         </w:r>
       </w:ins>
-      <w:ins w:id="373" w:author="Fisher, Justin M. [US-US]" w:date="2023-10-27T14:56:00Z">
+      <w:ins w:id="379" w:author="Fisher, Justin M. [US-US]" w:date="2023-10-27T14:56:00Z">
         <w:r>
           <w:t xml:space="preserve"> to incorporate cloud evaluation guidance into SAR evaluation activities:</w:t>
         </w:r>
       </w:ins>
-    </w:p>
-    <w:p>
-      <w:pPr>
-        <w:spacing w:line="240" w:lineRule="auto"/>
-        <w:rPr>
-          <w:ins w:id="374" w:author="Fisher, Justin M. [US-US]" w:date="2023-10-27T14:52:00Z"/>
-        </w:rPr>
-      </w:pPr>
-      <w:commentRangeStart w:id="375"/>
-      <w:ins w:id="376" w:author="Fisher, Justin M. [US-US]" w:date="2023-10-27T14:56:00Z">
-        <w:r>
-          <w:t>[FILL OUT]</w:t>
-        </w:r>
-        <w:commentRangeEnd w:id="375"/>
-        <w:r>
-          <w:rPr>
-            <w:rStyle w:val="CommentReference"/>
-          </w:rPr>
-          <w:commentReference w:id="375"/>
-        </w:r>
-      </w:ins>
-    </w:p>
-    <w:p>
-      <w:pPr>
-        <w:spacing w:line="240" w:lineRule="auto"/>
-        <w:rPr>
-          <w:ins w:id="377" w:author="Fisher, Justin M. [US-US]" w:date="2023-10-27T14:40:00Z"/>
-        </w:rPr>
-      </w:pPr>
-    </w:p>
-    <w:p>
-      <w:pPr>
-        <w:spacing w:line="240" w:lineRule="auto"/>
-        <w:rPr>
-          <w:del w:id="378" w:author="Fisher, Justin M. [US-US]" w:date="2023-10-27T14:49:00Z"/>
-        </w:rPr>
-        <w:pPrChange w:id="379" w:author="Fisher, Justin M. [US-US]" w:date="2023-10-27T12:42:00Z">
-          <w:pPr/>
-        </w:pPrChange>
-      </w:pPr>
-      <w:commentRangeStart w:id="380"/>
-      <w:del w:id="381" w:author="Fisher, Justin M. [US-US]" w:date="2023-10-27T14:42:00Z">
-        <w:r>
-          <w:delText>This evidence will generally not vary significantly by technology type, aside from the specific contents of any test or evaluation report</w:delText>
-        </w:r>
-        <w:r>
-          <w:delText>; however, further analysis of other technology types is needed</w:delText>
-        </w:r>
-        <w:r>
-          <w:delText xml:space="preserve">. </w:delText>
-        </w:r>
-      </w:del>
-      <w:del w:id="382" w:author="Fisher, Justin M. [US-US]" w:date="2023-10-27T14:49:00Z">
-        <w:r>
-          <w:delText>In general, if this exercise has been completed for another PP or PP-Module, a similar approach can be used as a baseline.</w:delText>
-        </w:r>
-      </w:del>
-    </w:p>
-    <w:p>
-      <w:pPr>
-        <w:spacing w:line="240" w:lineRule="auto"/>
-        <w:pPrChange w:id="383" w:author="Fisher, Justin M. [US-US]" w:date="2023-10-27T12:42:00Z">
-          <w:pPr/>
-        </w:pPrChange>
-      </w:pPr>
-      <w:r>
-        <w:t xml:space="preserve">Listed below </w:t>
-      </w:r>
-      <w:r>
-        <w:t>is a</w:t>
-      </w:r>
-      <w:r>
-        <w:t xml:space="preserve"> set of </w:t>
-      </w:r>
-      <w:r>
-        <w:t xml:space="preserve">SARs and a high-level assessment of whether there is any impact from a cloud validation standpoint as opposed to the traditional </w:t>
-      </w:r>
-      <w:proofErr w:type="gramStart"/>
-      <w:r>
-        <w:t>on-premise</w:t>
-      </w:r>
-      <w:proofErr w:type="gramEnd"/>
-      <w:r>
-        <w:t xml:space="preserve"> deployment model.</w:t>
-      </w:r>
     </w:p>
     <w:p>
       <w:pPr>
@@ -3717,7 +3683,552 @@
         </w:numPr>
         <w:spacing w:line="240" w:lineRule="auto"/>
         <w:contextualSpacing w:val="0"/>
-        <w:pPrChange w:id="384" w:author="Fisher, Justin M. [US-US]" w:date="2023-10-27T12:42:00Z">
+        <w:rPr>
+          <w:ins w:id="380" w:author="Fisher, Justin M. [US-US]" w:date="2023-10-30T08:49:00Z"/>
+        </w:rPr>
+      </w:pPr>
+      <w:ins w:id="381" w:author="Fisher, Justin M. [US-US]" w:date="2023-10-30T08:46:00Z">
+        <w:r>
+          <w:t>Class ASE (Security Target)</w:t>
+        </w:r>
+      </w:ins>
+      <w:ins w:id="382" w:author="Fisher, Justin M. [US-US]" w:date="2023-10-30T08:47:00Z">
+        <w:r>
+          <w:t xml:space="preserve"> – PP authors should make it clear that any cloud-based evaluation of the TOE should clearly state the operational environment in which the TOE was tested to the greatest degree that is feasible. This is expected to include the claimed CSPs, regions, and </w:t>
+        </w:r>
+      </w:ins>
+      <w:ins w:id="383" w:author="Fisher, Justin M. [US-US]" w:date="2023-10-30T08:48:00Z">
+        <w:r>
+          <w:t xml:space="preserve">hardware machine pools where applicable. If the CSP has functionality that the TOE relies on to support the enforcement of its security claims, such as data-at-rest protection, </w:t>
+        </w:r>
+      </w:ins>
+      <w:ins w:id="384" w:author="Fisher, Justin M. [US-US]" w:date="2023-10-30T08:49:00Z">
+        <w:r>
+          <w:t xml:space="preserve">these </w:t>
+        </w:r>
+      </w:ins>
+      <w:ins w:id="385" w:author="Fisher, Justin M. [US-US]" w:date="2023-10-30T08:48:00Z">
+        <w:r>
+          <w:t>should be referenced in the physical boundary of the TOE as security-relevant interface</w:t>
+        </w:r>
+      </w:ins>
+      <w:ins w:id="386" w:author="Fisher, Justin M. [US-US]" w:date="2023-10-30T08:49:00Z">
+        <w:r>
+          <w:t>s</w:t>
+        </w:r>
+      </w:ins>
+      <w:ins w:id="387" w:author="Fisher, Justin M. [US-US]" w:date="2023-10-30T08:48:00Z">
+        <w:r>
+          <w:t xml:space="preserve"> to </w:t>
+        </w:r>
+      </w:ins>
+      <w:ins w:id="388" w:author="Fisher, Justin M. [US-US]" w:date="2023-10-30T08:49:00Z">
+        <w:r>
+          <w:t>the cloud.</w:t>
+        </w:r>
+      </w:ins>
+    </w:p>
+    <w:p>
+      <w:pPr>
+        <w:pStyle w:val="ListParagraph"/>
+        <w:spacing w:line="240" w:lineRule="auto"/>
+        <w:contextualSpacing w:val="0"/>
+        <w:rPr>
+          <w:ins w:id="389" w:author="Fisher, Justin M. [US-US]" w:date="2023-10-30T08:46:00Z"/>
+        </w:rPr>
+        <w:pPrChange w:id="390" w:author="Fisher, Justin M. [US-US]" w:date="2023-10-30T08:49:00Z">
+          <w:pPr>
+            <w:pStyle w:val="ListParagraph"/>
+            <w:numPr>
+              <w:numId w:val="6"/>
+            </w:numPr>
+            <w:spacing w:line="240" w:lineRule="auto"/>
+            <w:ind w:hanging="360"/>
+          </w:pPr>
+        </w:pPrChange>
+      </w:pPr>
+      <w:ins w:id="391" w:author="Fisher, Justin M. [US-US]" w:date="2023-10-30T08:49:00Z">
+        <w:r>
+          <w:t xml:space="preserve">On an individual SFR level, if the method by which the TOE meets an SFR differs when it is being evaluated in the cloud, the PP author must </w:t>
+        </w:r>
+      </w:ins>
+      <w:ins w:id="392" w:author="Fisher, Justin M. [US-US]" w:date="2023-10-30T08:50:00Z">
+        <w:r>
+          <w:t>e</w:t>
+        </w:r>
+      </w:ins>
+      <w:ins w:id="393" w:author="Fisher, Justin M. [US-US]" w:date="2023-10-30T08:49:00Z">
+        <w:r>
+          <w:t xml:space="preserve">nsure that </w:t>
+        </w:r>
+      </w:ins>
+      <w:ins w:id="394" w:author="Fisher, Justin M. [US-US]" w:date="2023-10-30T08:50:00Z">
+        <w:r>
+          <w:t>evaluation activities have appropriate guidance for what the Security Target needs to document when making these claims.</w:t>
+        </w:r>
+      </w:ins>
+      <w:ins w:id="395" w:author="Fisher, Justin M. [US-US]" w:date="2023-10-30T09:43:00Z">
+        <w:r>
+          <w:t xml:space="preserve"> Any implementation-based SFRs that are only claimed when the TOE is evaluated in the</w:t>
+        </w:r>
+      </w:ins>
+      <w:ins w:id="396" w:author="Fisher, Justin M. [US-US]" w:date="2023-10-30T09:44:00Z">
+        <w:r>
+          <w:t xml:space="preserve"> cloud or only when it is evaluated </w:t>
+        </w:r>
+        <w:proofErr w:type="gramStart"/>
+        <w:r>
+          <w:t>on-premise</w:t>
+        </w:r>
+        <w:proofErr w:type="gramEnd"/>
+        <w:r>
+          <w:t xml:space="preserve"> must also indicate clearly when those SFRs are expected to apply.</w:t>
+        </w:r>
+      </w:ins>
+    </w:p>
+    <w:p>
+      <w:pPr>
+        <w:pStyle w:val="ListParagraph"/>
+        <w:numPr>
+          <w:ilvl w:val="0"/>
+          <w:numId w:val="6"/>
+        </w:numPr>
+        <w:spacing w:line="240" w:lineRule="auto"/>
+        <w:contextualSpacing w:val="0"/>
+        <w:rPr>
+          <w:ins w:id="397" w:author="Fisher, Justin M. [US-US]" w:date="2023-10-30T08:46:00Z"/>
+        </w:rPr>
+        <w:pPrChange w:id="398" w:author="Fisher, Justin M. [US-US]" w:date="2023-10-30T08:46:00Z">
+          <w:pPr>
+            <w:pStyle w:val="ListParagraph"/>
+            <w:numPr>
+              <w:numId w:val="6"/>
+            </w:numPr>
+            <w:spacing w:line="240" w:lineRule="auto"/>
+            <w:ind w:hanging="360"/>
+          </w:pPr>
+        </w:pPrChange>
+      </w:pPr>
+      <w:ins w:id="399" w:author="Fisher, Justin M. [US-US]" w:date="2023-10-30T08:46:00Z">
+        <w:r>
+          <w:t>Class ADV (Development)</w:t>
+        </w:r>
+      </w:ins>
+      <w:ins w:id="400" w:author="Fisher, Justin M. [US-US]" w:date="2023-10-30T08:50:00Z">
+        <w:r>
+          <w:t xml:space="preserve"> – </w:t>
+        </w:r>
+      </w:ins>
+      <w:ins w:id="401" w:author="Fisher, Justin M. [US-US]" w:date="2023-10-30T08:51:00Z">
+        <w:r>
+          <w:t>Since the TOE’s evaluation in the cloud may rely on other cloud services to support the enf</w:t>
+        </w:r>
+      </w:ins>
+      <w:ins w:id="402" w:author="Fisher, Justin M. [US-US]" w:date="2023-10-30T08:52:00Z">
+        <w:r>
+          <w:t xml:space="preserve">orcement of the TOE’s claimed security functionality, </w:t>
+        </w:r>
+      </w:ins>
+      <w:ins w:id="403" w:author="Fisher, Justin M. [US-US]" w:date="2023-10-30T08:50:00Z">
+        <w:r>
+          <w:t xml:space="preserve">PP authors should </w:t>
+        </w:r>
+      </w:ins>
+      <w:ins w:id="404" w:author="Fisher, Justin M. [US-US]" w:date="2023-10-30T08:51:00Z">
+        <w:r>
+          <w:t>ensure that discussion on the TOE’s interfaces to the cloud are described in the context of the functional specification.</w:t>
+        </w:r>
+      </w:ins>
+      <w:ins w:id="405" w:author="Fisher, Justin M. [US-US]" w:date="2023-10-30T09:01:00Z">
+        <w:r>
+          <w:t xml:space="preserve"> If the required ADV SARs include a TOE design specification or architectural description, PP authors should provide guidance as to what is </w:t>
+        </w:r>
+      </w:ins>
+      <w:ins w:id="406" w:author="Fisher, Justin M. [US-US]" w:date="2023-10-30T09:07:00Z">
+        <w:r>
+          <w:t xml:space="preserve">necessary to document about how the cloud version of the TOE differs from a traditional </w:t>
+        </w:r>
+        <w:proofErr w:type="gramStart"/>
+        <w:r>
+          <w:t>on-premise</w:t>
+        </w:r>
+        <w:proofErr w:type="gramEnd"/>
+        <w:r>
+          <w:t xml:space="preserve"> architecture.</w:t>
+        </w:r>
+      </w:ins>
+    </w:p>
+    <w:p>
+      <w:pPr>
+        <w:pStyle w:val="ListParagraph"/>
+        <w:numPr>
+          <w:ilvl w:val="0"/>
+          <w:numId w:val="6"/>
+        </w:numPr>
+        <w:spacing w:line="240" w:lineRule="auto"/>
+        <w:contextualSpacing w:val="0"/>
+        <w:rPr>
+          <w:ins w:id="407" w:author="Fisher, Justin M. [US-US]" w:date="2023-10-30T08:46:00Z"/>
+        </w:rPr>
+        <w:pPrChange w:id="408" w:author="Fisher, Justin M. [US-US]" w:date="2023-10-30T08:46:00Z">
+          <w:pPr>
+            <w:pStyle w:val="ListParagraph"/>
+            <w:numPr>
+              <w:numId w:val="6"/>
+            </w:numPr>
+            <w:spacing w:line="240" w:lineRule="auto"/>
+            <w:ind w:hanging="360"/>
+          </w:pPr>
+        </w:pPrChange>
+      </w:pPr>
+      <w:ins w:id="409" w:author="Fisher, Justin M. [US-US]" w:date="2023-10-30T08:46:00Z">
+        <w:r>
+          <w:t>Class AGD (Guidance)</w:t>
+        </w:r>
+      </w:ins>
+      <w:ins w:id="410" w:author="Fisher, Justin M. [US-US]" w:date="2023-10-30T09:07:00Z">
+        <w:r>
+          <w:t xml:space="preserve"> </w:t>
+        </w:r>
+      </w:ins>
+      <w:ins w:id="411" w:author="Fisher, Justin M. [US-US]" w:date="2023-10-30T09:08:00Z">
+        <w:r>
+          <w:t>–</w:t>
+        </w:r>
+      </w:ins>
+      <w:ins w:id="412" w:author="Fisher, Justin M. [US-US]" w:date="2023-10-30T09:07:00Z">
+        <w:r>
+          <w:t xml:space="preserve"> </w:t>
+        </w:r>
+      </w:ins>
+      <w:ins w:id="413" w:author="Fisher, Justin M. [US-US]" w:date="2023-10-30T09:08:00Z">
+        <w:r>
+          <w:t xml:space="preserve">Preparatory procedures will differ significantly between cloud-based and </w:t>
+        </w:r>
+        <w:proofErr w:type="gramStart"/>
+        <w:r>
+          <w:t>on-premise</w:t>
+        </w:r>
+        <w:proofErr w:type="gramEnd"/>
+        <w:r>
+          <w:t xml:space="preserve"> TOEs. The PP author must provide guidance for the preparatory procedures that </w:t>
+        </w:r>
+      </w:ins>
+      <w:ins w:id="414" w:author="Fisher, Justin M. [US-US]" w:date="2023-10-30T09:23:00Z">
+        <w:r>
+          <w:t xml:space="preserve">are needed for the TOE to be deployed in its claimed cloud environments. This may involve separate sections for separate CSPs if multiple CSPs are claimed in the evaluated configuration. </w:t>
+        </w:r>
+      </w:ins>
+      <w:ins w:id="415" w:author="Fisher, Justin M. [US-US]" w:date="2023-10-30T09:24:00Z">
+        <w:r>
+          <w:t xml:space="preserve">The guidance may assume that the intended reader has basic familiarity with deploying cloud products; the PP author’s focus should be </w:t>
+        </w:r>
+      </w:ins>
+      <w:ins w:id="416" w:author="Fisher, Justin M. [US-US]" w:date="2023-10-30T09:25:00Z">
+        <w:r>
+          <w:t xml:space="preserve">to ensure </w:t>
+        </w:r>
+      </w:ins>
+      <w:ins w:id="417" w:author="Fisher, Justin M. [US-US]" w:date="2023-10-30T09:24:00Z">
+        <w:r>
+          <w:t xml:space="preserve">that guidance </w:t>
+        </w:r>
+      </w:ins>
+      <w:ins w:id="418" w:author="Fisher, Justin M. [US-US]" w:date="2023-10-30T09:25:00Z">
+        <w:r>
+          <w:t>developers understand the need for the guidance to instruct users on how to replicate the evaluated configuration to the greatest extent possible.</w:t>
+        </w:r>
+      </w:ins>
+    </w:p>
+    <w:p>
+      <w:pPr>
+        <w:pStyle w:val="ListParagraph"/>
+        <w:numPr>
+          <w:ilvl w:val="0"/>
+          <w:numId w:val="6"/>
+        </w:numPr>
+        <w:spacing w:line="240" w:lineRule="auto"/>
+        <w:contextualSpacing w:val="0"/>
+        <w:rPr>
+          <w:ins w:id="419" w:author="Fisher, Justin M. [US-US]" w:date="2023-10-30T08:46:00Z"/>
+        </w:rPr>
+        <w:pPrChange w:id="420" w:author="Fisher, Justin M. [US-US]" w:date="2023-10-30T08:46:00Z">
+          <w:pPr>
+            <w:pStyle w:val="ListParagraph"/>
+            <w:numPr>
+              <w:numId w:val="6"/>
+            </w:numPr>
+            <w:spacing w:line="240" w:lineRule="auto"/>
+            <w:ind w:hanging="360"/>
+          </w:pPr>
+        </w:pPrChange>
+      </w:pPr>
+      <w:ins w:id="421" w:author="Fisher, Justin M. [US-US]" w:date="2023-10-30T08:46:00Z">
+        <w:r>
+          <w:t>Class ALC (Lifecycle)</w:t>
+        </w:r>
+      </w:ins>
+      <w:ins w:id="422" w:author="Fisher, Justin M. [US-US]" w:date="2023-10-30T09:26:00Z">
+        <w:r>
+          <w:t xml:space="preserve"> – The TOE and its operational environment cannot be assumed to be static in a cloud environment. Identification of both the TOE and its operational environment is therefore critical for the user to understand the trade</w:t>
+        </w:r>
+      </w:ins>
+      <w:ins w:id="423" w:author="Fisher, Justin M. [US-US]" w:date="2023-10-30T09:27:00Z">
+        <w:r>
+          <w:t>offs between compliance with the evaluated configuration of the TOE and any subsequent security or feature enhancements that may be made after it has been certified. PP authors are encouraged to include lifecycle evaluation activitie</w:t>
+        </w:r>
+      </w:ins>
+      <w:ins w:id="424" w:author="Fisher, Justin M. [US-US]" w:date="2023-10-30T09:28:00Z">
+        <w:r>
+          <w:t xml:space="preserve">s for how </w:t>
+        </w:r>
+        <w:r>
+          <w:t xml:space="preserve">the TOE and its environmental dependencies are identified in the evaluated configuration and how updates are delivered both to the TOE and to its underlying operational environment. It </w:t>
+        </w:r>
+      </w:ins>
+      <w:ins w:id="425" w:author="Fisher, Justin M. [US-US]" w:date="2023-10-30T09:29:00Z">
+        <w:r>
+          <w:t>may be the case that the CSP is responsible for back-end updates to the TOE’s operational environment. The PP author should emphasize that this be clearly expressed in the life cycle docum</w:t>
+        </w:r>
+      </w:ins>
+      <w:ins w:id="426" w:author="Fisher, Justin M. [US-US]" w:date="2023-10-30T09:30:00Z">
+        <w:r>
+          <w:t>entation so that the evaluation laboratory can validate how the TOE developer takes these environmental changes into consideration when managing the life cycle of their own product</w:t>
+        </w:r>
+      </w:ins>
+      <w:ins w:id="427" w:author="Fisher, Justin M. [US-US]" w:date="2023-10-30T09:42:00Z">
+        <w:r>
+          <w:t xml:space="preserve"> and how such changes are communicated to end users</w:t>
+        </w:r>
+      </w:ins>
+      <w:ins w:id="428" w:author="Fisher, Justin M. [US-US]" w:date="2023-10-30T09:30:00Z">
+        <w:r>
+          <w:t>.</w:t>
+        </w:r>
+      </w:ins>
+    </w:p>
+    <w:p>
+      <w:pPr>
+        <w:pStyle w:val="ListParagraph"/>
+        <w:numPr>
+          <w:ilvl w:val="0"/>
+          <w:numId w:val="6"/>
+        </w:numPr>
+        <w:spacing w:line="240" w:lineRule="auto"/>
+        <w:contextualSpacing w:val="0"/>
+        <w:rPr>
+          <w:ins w:id="429" w:author="Fisher, Justin M. [US-US]" w:date="2023-10-30T08:46:00Z"/>
+        </w:rPr>
+        <w:pPrChange w:id="430" w:author="Fisher, Justin M. [US-US]" w:date="2023-10-30T08:46:00Z">
+          <w:pPr>
+            <w:pStyle w:val="ListParagraph"/>
+            <w:numPr>
+              <w:numId w:val="6"/>
+            </w:numPr>
+            <w:spacing w:line="240" w:lineRule="auto"/>
+            <w:ind w:hanging="360"/>
+          </w:pPr>
+        </w:pPrChange>
+      </w:pPr>
+      <w:ins w:id="431" w:author="Fisher, Justin M. [US-US]" w:date="2023-10-30T08:46:00Z">
+        <w:r>
+          <w:t>Class ATE (Testing)</w:t>
+        </w:r>
+      </w:ins>
+      <w:ins w:id="432" w:author="Fisher, Justin M. [US-US]" w:date="2023-10-30T09:42:00Z">
+        <w:r>
+          <w:t xml:space="preserve"> – As discussed previously, functional testing of SFR claims may or may not be different when the TOE is evaluated in the cloud. </w:t>
+        </w:r>
+      </w:ins>
+      <w:ins w:id="433" w:author="Fisher, Justin M. [US-US]" w:date="2023-10-30T09:43:00Z">
+        <w:r>
+          <w:t xml:space="preserve">For cases where </w:t>
+        </w:r>
+        <w:proofErr w:type="gramStart"/>
+        <w:r>
+          <w:t>on-premise</w:t>
+        </w:r>
+        <w:proofErr w:type="gramEnd"/>
+        <w:r>
+          <w:t xml:space="preserve"> and cloud </w:t>
+        </w:r>
+        <w:r>
+          <w:lastRenderedPageBreak/>
+          <w:t xml:space="preserve">evaluation of a given SFR may differ, the PP author is expected to provide clear guidance as to the </w:t>
+        </w:r>
+      </w:ins>
+      <w:ins w:id="434" w:author="Fisher, Justin M. [US-US]" w:date="2023-10-30T09:44:00Z">
+        <w:r>
+          <w:t xml:space="preserve">evaluation </w:t>
+        </w:r>
+      </w:ins>
+      <w:ins w:id="435" w:author="Fisher, Justin M. [US-US]" w:date="2023-10-30T09:43:00Z">
+        <w:r>
+          <w:t>activities that are different for each</w:t>
+        </w:r>
+      </w:ins>
+      <w:ins w:id="436" w:author="Fisher, Justin M. [US-US]" w:date="2023-10-30T09:44:00Z">
+        <w:r>
+          <w:t xml:space="preserve"> use case</w:t>
+        </w:r>
+      </w:ins>
+      <w:ins w:id="437" w:author="Fisher, Justin M. [US-US]" w:date="2023-10-30T09:43:00Z">
+        <w:r>
+          <w:t>.</w:t>
+        </w:r>
+      </w:ins>
+    </w:p>
+    <w:p>
+      <w:pPr>
+        <w:pStyle w:val="ListParagraph"/>
+        <w:numPr>
+          <w:ilvl w:val="0"/>
+          <w:numId w:val="6"/>
+        </w:numPr>
+        <w:spacing w:line="240" w:lineRule="auto"/>
+        <w:contextualSpacing w:val="0"/>
+        <w:rPr>
+          <w:ins w:id="438" w:author="Fisher, Justin M. [US-US]" w:date="2023-10-27T14:56:00Z"/>
+        </w:rPr>
+        <w:pPrChange w:id="439" w:author="Fisher, Justin M. [US-US]" w:date="2023-10-30T08:46:00Z">
+          <w:pPr>
+            <w:spacing w:line="240" w:lineRule="auto"/>
+          </w:pPr>
+        </w:pPrChange>
+      </w:pPr>
+      <w:ins w:id="440" w:author="Fisher, Justin M. [US-US]" w:date="2023-10-30T08:46:00Z">
+        <w:r>
+          <w:t>Class AVA (Vulnerability Analysis)</w:t>
+        </w:r>
+      </w:ins>
+      <w:ins w:id="441" w:author="Fisher, Justin M. [US-US]" w:date="2023-10-30T09:45:00Z">
+        <w:r>
+          <w:t xml:space="preserve"> – A vulnerability analysis of a cloud product may involve many dependencies that the TOE relies on in a way that an </w:t>
+        </w:r>
+        <w:proofErr w:type="gramStart"/>
+        <w:r>
+          <w:t>on-premise</w:t>
+        </w:r>
+        <w:proofErr w:type="gramEnd"/>
+        <w:r>
+          <w:t xml:space="preserve"> TOE may not be able to. </w:t>
+        </w:r>
+      </w:ins>
+      <w:ins w:id="442" w:author="Fisher, Justin M. [US-US]" w:date="2023-10-30T09:51:00Z">
+        <w:r>
+          <w:t xml:space="preserve">Frequent </w:t>
+        </w:r>
+      </w:ins>
+      <w:ins w:id="443" w:author="Fisher, Justin M. [US-US]" w:date="2023-10-30T09:45:00Z">
+        <w:r>
+          <w:t xml:space="preserve">changes to environmental configuration </w:t>
+        </w:r>
+      </w:ins>
+      <w:ins w:id="444" w:author="Fisher, Justin M. [US-US]" w:date="2023-10-30T09:51:00Z">
+        <w:r>
+          <w:t xml:space="preserve">on the CSP side may not be in the control of end users and will continually change the versions of dependent components that </w:t>
+        </w:r>
+      </w:ins>
+      <w:ins w:id="445" w:author="Fisher, Justin M. [US-US]" w:date="2023-10-30T09:52:00Z">
+        <w:r>
+          <w:t xml:space="preserve">the TOE relies upon. PP authors should provide guidance to </w:t>
+        </w:r>
+        <w:r>
+          <w:t>evaluators to identify the dependencies that the TOE has in the cloud (for each claimed CSP) and conduct vulnerability research on the latest versions of those dependencies, as well a</w:t>
+        </w:r>
+      </w:ins>
+      <w:ins w:id="446" w:author="Fisher, Justin M. [US-US]" w:date="2023-10-30T09:53:00Z">
+        <w:r>
+          <w:t>s any potential vulnerabilities that are specific to the claimed CSPs. Additionally, guidance for penetration testing should be given with the understanding that the TOE may not be deployed in a fully close</w:t>
+        </w:r>
+      </w:ins>
+      <w:ins w:id="447" w:author="Fisher, Justin M. [US-US]" w:date="2023-10-30T09:54:00Z">
+        <w:r>
+          <w:t>d environment and as such there may be limitation on the rules of engagement that must be followed with the CSP. It is expected that validation schemes will provide guidance on the penetration test efforts that will be accepted for cloud evaluations, and PP authors should inco</w:t>
+        </w:r>
+      </w:ins>
+      <w:ins w:id="448" w:author="Fisher, Justin M. [US-US]" w:date="2023-10-30T09:55:00Z">
+        <w:r>
+          <w:t>rporate such guidance into PPs for consistency.</w:t>
+        </w:r>
+      </w:ins>
+    </w:p>
+    <w:p>
+      <w:pPr>
+        <w:spacing w:line="240" w:lineRule="auto"/>
+        <w:rPr>
+          <w:ins w:id="449" w:author="Fisher, Justin M. [US-US]" w:date="2023-10-27T14:52:00Z"/>
+        </w:rPr>
+      </w:pPr>
+      <w:commentRangeStart w:id="450"/>
+      <w:ins w:id="451" w:author="Fisher, Justin M. [US-US]" w:date="2023-10-30T09:02:00Z">
+        <w:r>
+          <w:t>An example of this as applied to recommendations for the MDM PP is listed below.</w:t>
+        </w:r>
+      </w:ins>
+    </w:p>
+    <w:p>
+      <w:pPr>
+        <w:spacing w:line="240" w:lineRule="auto"/>
+        <w:rPr>
+          <w:del w:id="452" w:author="Fisher, Justin M. [US-US]" w:date="2023-10-27T14:49:00Z"/>
+        </w:rPr>
+        <w:pPrChange w:id="453" w:author="Fisher, Justin M. [US-US]" w:date="2023-10-27T12:42:00Z">
+          <w:pPr/>
+        </w:pPrChange>
+      </w:pPr>
+      <w:del w:id="454" w:author="Fisher, Justin M. [US-US]" w:date="2023-10-27T14:42:00Z">
+        <w:r>
+          <w:delText>This evidence will generally not vary significantly by technology type, aside from the specific contents of any test or evaluation report</w:delText>
+        </w:r>
+        <w:r>
+          <w:delText>; however, further analysis of other technology types is needed</w:delText>
+        </w:r>
+        <w:r>
+          <w:delText xml:space="preserve">. </w:delText>
+        </w:r>
+      </w:del>
+      <w:del w:id="455" w:author="Fisher, Justin M. [US-US]" w:date="2023-10-27T14:49:00Z">
+        <w:r>
+          <w:delText>In general, if this exercise has been completed for another PP or PP-Module, a similar approach can be used as a baseline.</w:delText>
+        </w:r>
+      </w:del>
+    </w:p>
+    <w:p>
+      <w:pPr>
+        <w:spacing w:line="240" w:lineRule="auto"/>
+        <w:rPr>
+          <w:del w:id="456" w:author="Fisher, Justin M. [US-US]" w:date="2023-10-30T09:02:00Z"/>
+        </w:rPr>
+        <w:pPrChange w:id="457" w:author="Fisher, Justin M. [US-US]" w:date="2023-10-27T12:42:00Z">
+          <w:pPr/>
+        </w:pPrChange>
+      </w:pPr>
+      <w:del w:id="458" w:author="Fisher, Justin M. [US-US]" w:date="2023-10-30T09:02:00Z">
+        <w:r>
+          <w:delText xml:space="preserve">Listed below </w:delText>
+        </w:r>
+        <w:r>
+          <w:delText>is a</w:delText>
+        </w:r>
+        <w:r>
+          <w:delText xml:space="preserve"> set of </w:delText>
+        </w:r>
+        <w:r>
+          <w:delText>SARs and a high-level assessment of whether there is any impact from a cloud validation standpoint as opposed to the traditional on-premise deployment model.</w:delText>
+        </w:r>
+      </w:del>
+    </w:p>
+    <w:p>
+      <w:pPr>
+        <w:pStyle w:val="ListParagraph"/>
+        <w:numPr>
+          <w:ilvl w:val="0"/>
+          <w:numId w:val="6"/>
+        </w:numPr>
+        <w:spacing w:line="240" w:lineRule="auto"/>
+        <w:contextualSpacing w:val="0"/>
+        <w:pPrChange w:id="459" w:author="Fisher, Justin M. [US-US]" w:date="2023-10-27T12:42:00Z">
           <w:pPr>
             <w:pStyle w:val="ListParagraph"/>
             <w:numPr>
@@ -3743,7 +4254,7 @@
         </w:numPr>
         <w:spacing w:line="240" w:lineRule="auto"/>
         <w:contextualSpacing w:val="0"/>
-        <w:pPrChange w:id="385" w:author="Fisher, Justin M. [US-US]" w:date="2023-10-27T12:42:00Z">
+        <w:pPrChange w:id="460" w:author="Fisher, Justin M. [US-US]" w:date="2023-10-27T12:42:00Z">
           <w:pPr>
             <w:pStyle w:val="ListParagraph"/>
             <w:numPr>
@@ -3774,7 +4285,7 @@
         </w:numPr>
         <w:spacing w:line="240" w:lineRule="auto"/>
         <w:contextualSpacing w:val="0"/>
-        <w:pPrChange w:id="386" w:author="Fisher, Justin M. [US-US]" w:date="2023-10-27T12:42:00Z">
+        <w:pPrChange w:id="461" w:author="Fisher, Justin M. [US-US]" w:date="2023-10-27T12:42:00Z">
           <w:pPr>
             <w:pStyle w:val="ListParagraph"/>
             <w:numPr>
@@ -3805,7 +4316,7 @@
         </w:numPr>
         <w:spacing w:line="240" w:lineRule="auto"/>
         <w:contextualSpacing w:val="0"/>
-        <w:pPrChange w:id="387" w:author="Fisher, Justin M. [US-US]" w:date="2023-10-27T12:42:00Z">
+        <w:pPrChange w:id="462" w:author="Fisher, Justin M. [US-US]" w:date="2023-10-27T12:42:00Z">
           <w:pPr>
             <w:pStyle w:val="ListParagraph"/>
             <w:numPr>
@@ -3831,7 +4342,7 @@
         </w:numPr>
         <w:spacing w:line="240" w:lineRule="auto"/>
         <w:contextualSpacing w:val="0"/>
-        <w:pPrChange w:id="388" w:author="Fisher, Justin M. [US-US]" w:date="2023-10-27T12:42:00Z">
+        <w:pPrChange w:id="463" w:author="Fisher, Justin M. [US-US]" w:date="2023-10-27T12:42:00Z">
           <w:pPr>
             <w:pStyle w:val="ListParagraph"/>
             <w:numPr>
@@ -3857,7 +4368,7 @@
         </w:numPr>
         <w:spacing w:line="240" w:lineRule="auto"/>
         <w:contextualSpacing w:val="0"/>
-        <w:pPrChange w:id="389" w:author="Fisher, Justin M. [US-US]" w:date="2023-10-27T12:42:00Z">
+        <w:pPrChange w:id="464" w:author="Fisher, Justin M. [US-US]" w:date="2023-10-27T12:42:00Z">
           <w:pPr>
             <w:pStyle w:val="ListParagraph"/>
             <w:numPr>
@@ -3883,7 +4394,7 @@
         </w:numPr>
         <w:spacing w:line="240" w:lineRule="auto"/>
         <w:contextualSpacing w:val="0"/>
-        <w:pPrChange w:id="390" w:author="Fisher, Justin M. [US-US]" w:date="2023-10-27T12:42:00Z">
+        <w:pPrChange w:id="465" w:author="Fisher, Justin M. [US-US]" w:date="2023-10-27T12:42:00Z">
           <w:pPr>
             <w:pStyle w:val="ListParagraph"/>
             <w:numPr>
@@ -3912,20 +4423,24 @@
         <w:t>will not be affected by the environment it is deployed in. However, in the cloud context specifically, it may be appropriate to require that the operational environment does have some safeguards in place that are assessed through a vulnerability assessment and penetration testing process.</w:t>
       </w:r>
       <w:r>
-        <w:t xml:space="preserve"> Additionally, a cloud deployment of the TOE may involve third-party dependencies that must be considered, and penetration testing of the TOE in the cloud environment may require special accommodation from the cloud service provider.</w:t>
-      </w:r>
-      <w:commentRangeEnd w:id="380"/>
+        <w:t xml:space="preserve"> </w:t>
+      </w:r>
+      <w:r>
+        <w:lastRenderedPageBreak/>
+        <w:t>Additionally, a cloud deployment of the TOE may involve third-party dependencies that must be considered, and penetration testing of the TOE in the cloud environment may require special accommodation from the cloud service provider.</w:t>
+      </w:r>
+      <w:commentRangeEnd w:id="450"/>
       <w:r>
         <w:rPr>
           <w:rStyle w:val="CommentReference"/>
         </w:rPr>
-        <w:commentReference w:id="380"/>
-      </w:r>
-    </w:p>
-    <w:p>
-      <w:pPr>
-        <w:spacing w:line="240" w:lineRule="auto"/>
-        <w:pPrChange w:id="391" w:author="Fisher, Justin M. [US-US]" w:date="2023-10-27T12:42:00Z">
+        <w:commentReference w:id="450"/>
+      </w:r>
+    </w:p>
+    <w:p>
+      <w:pPr>
+        <w:spacing w:line="240" w:lineRule="auto"/>
+        <w:pPrChange w:id="466" w:author="Fisher, Justin M. [US-US]" w:date="2023-10-27T12:42:00Z">
           <w:pPr/>
         </w:pPrChange>
       </w:pPr>
@@ -3945,7 +4460,7 @@
         </w:numPr>
         <w:spacing w:line="240" w:lineRule="auto"/>
         <w:contextualSpacing w:val="0"/>
-        <w:pPrChange w:id="392" w:author="Fisher, Justin M. [US-US]" w:date="2023-10-27T12:42:00Z">
+        <w:pPrChange w:id="467" w:author="Fisher, Justin M. [US-US]" w:date="2023-10-27T12:42:00Z">
           <w:pPr>
             <w:pStyle w:val="ListParagraph"/>
             <w:numPr>
@@ -3956,11 +4471,7 @@
         </w:pPrChange>
       </w:pPr>
       <w:r>
-        <w:t xml:space="preserve">The same notion of needing the operational environment to be a “trusted platform” applies here – deploying the TOE in a cloud platform and infrastructure that has had some sort of third-party validation is important because it helps the evaluator understand the extent to which the </w:t>
-      </w:r>
-      <w:r>
-        <w:lastRenderedPageBreak/>
-        <w:t>TOE relies on the platform and gives assurance that a vulnerable platform does not introduce any significant potential exploits of the TOE itself.</w:t>
+        <w:t>The same notion of needing the operational environment to be a “trusted platform” applies here – deploying the TOE in a cloud platform and infrastructure that has had some sort of third-party validation is important because it helps the evaluator understand the extent to which the TOE relies on the platform and gives assurance that a vulnerable platform does not introduce any significant potential exploits of the TOE itself.</w:t>
       </w:r>
     </w:p>
     <w:p>
@@ -3973,9 +4484,9 @@
         <w:spacing w:line="240" w:lineRule="auto"/>
         <w:contextualSpacing w:val="0"/>
         <w:rPr>
-          <w:del w:id="393" w:author="Fisher, Justin M. [US-US]" w:date="2023-10-27T14:57:00Z"/>
-        </w:rPr>
-        <w:pPrChange w:id="394" w:author="Fisher, Justin M. [US-US]" w:date="2023-10-27T12:42:00Z">
+          <w:del w:id="468" w:author="Fisher, Justin M. [US-US]" w:date="2023-10-27T14:57:00Z"/>
+        </w:rPr>
+        <w:pPrChange w:id="469" w:author="Fisher, Justin M. [US-US]" w:date="2023-10-27T12:42:00Z">
           <w:pPr>
             <w:pStyle w:val="ListParagraph"/>
             <w:numPr>
@@ -3985,7 +4496,7 @@
           </w:pPr>
         </w:pPrChange>
       </w:pPr>
-      <w:del w:id="395" w:author="Fisher, Justin M. [US-US]" w:date="2023-10-27T14:57:00Z">
+      <w:del w:id="470" w:author="Fisher, Justin M. [US-US]" w:date="2023-10-27T14:57:00Z">
         <w:r>
           <w:delText>Validating the TOE itself against some sort of third-party cloud scheme, while useful, likely does not allow for significant re-use of duplicate evidence as much of what the CC requires is specific to the CC standard.</w:delText>
         </w:r>
@@ -4000,7 +4511,7 @@
         </w:numPr>
         <w:spacing w:line="240" w:lineRule="auto"/>
         <w:contextualSpacing w:val="0"/>
-        <w:pPrChange w:id="396" w:author="Fisher, Justin M. [US-US]" w:date="2023-10-27T12:42:00Z">
+        <w:pPrChange w:id="471" w:author="Fisher, Justin M. [US-US]" w:date="2023-10-27T12:42:00Z">
           <w:pPr>
             <w:pStyle w:val="ListParagraph"/>
             <w:numPr>
@@ -4025,7 +4536,7 @@
     <w:p>
       <w:pPr>
         <w:spacing w:line="240" w:lineRule="auto"/>
-        <w:pPrChange w:id="397" w:author="Fisher, Justin M. [US-US]" w:date="2023-10-27T12:42:00Z">
+        <w:pPrChange w:id="472" w:author="Fisher, Justin M. [US-US]" w:date="2023-10-27T12:42:00Z">
           <w:pPr/>
         </w:pPrChange>
       </w:pPr>
@@ -4043,7 +4554,7 @@
           <w:b/>
           <w:bCs/>
         </w:rPr>
-        <w:pPrChange w:id="398" w:author="Fisher, Justin M. [US-US]" w:date="2023-10-27T12:42:00Z">
+        <w:pPrChange w:id="473" w:author="Fisher, Justin M. [US-US]" w:date="2023-10-27T12:42:00Z">
           <w:pPr>
             <w:pStyle w:val="ListParagraph"/>
             <w:numPr>
@@ -4064,11 +4575,11 @@
     <w:p>
       <w:pPr>
         <w:spacing w:line="240" w:lineRule="auto"/>
-        <w:pPrChange w:id="399" w:author="Fisher, Justin M. [US-US]" w:date="2023-10-27T12:42:00Z">
+        <w:pPrChange w:id="474" w:author="Fisher, Justin M. [US-US]" w:date="2023-10-27T12:42:00Z">
           <w:pPr/>
         </w:pPrChange>
       </w:pPr>
-      <w:commentRangeStart w:id="400"/>
+      <w:commentRangeStart w:id="475"/>
       <w:r>
         <w:t xml:space="preserve">Depending on the PP or PP-Module, it may be required for the TSF to implement </w:t>
       </w:r>
@@ -4087,7 +4598,7 @@
     <w:p>
       <w:pPr>
         <w:spacing w:line="240" w:lineRule="auto"/>
-        <w:pPrChange w:id="401" w:author="Fisher, Justin M. [US-US]" w:date="2023-10-27T12:42:00Z">
+        <w:pPrChange w:id="476" w:author="Fisher, Justin M. [US-US]" w:date="2023-10-27T12:42:00Z">
           <w:pPr/>
         </w:pPrChange>
       </w:pPr>
@@ -4110,22 +4621,22 @@
       <w:r>
         <w:t xml:space="preserve"> the hardware used by the cloud service provider for the desired cloud to be provided to the evaluator. Low-level protocol testing may also be affected if a given cloud service provider implements network boundary protection that either requires special permission to disable or cannot be disabled altogether.</w:t>
       </w:r>
-      <w:commentRangeEnd w:id="400"/>
+      <w:commentRangeEnd w:id="475"/>
       <w:r>
         <w:rPr>
           <w:rStyle w:val="CommentReference"/>
         </w:rPr>
-        <w:commentReference w:id="400"/>
-      </w:r>
-    </w:p>
-    <w:p>
-      <w:pPr>
-        <w:spacing w:line="240" w:lineRule="auto"/>
-        <w:pPrChange w:id="402" w:author="Fisher, Justin M. [US-US]" w:date="2023-10-27T12:42:00Z">
+        <w:commentReference w:id="475"/>
+      </w:r>
+    </w:p>
+    <w:p>
+      <w:pPr>
+        <w:spacing w:line="240" w:lineRule="auto"/>
+        <w:pPrChange w:id="477" w:author="Fisher, Justin M. [US-US]" w:date="2023-10-27T12:42:00Z">
           <w:pPr/>
         </w:pPrChange>
       </w:pPr>
-      <w:commentRangeStart w:id="403"/>
+      <w:commentRangeStart w:id="478"/>
       <w:r>
         <w:t>To determine how a PP or PP-Module can fit in with a cloud environment, it is necessary for technical subject matter experts to review the evaluation activities for each SFR to determine whether:</w:t>
       </w:r>
@@ -4139,7 +4650,7 @@
         </w:numPr>
         <w:spacing w:line="240" w:lineRule="auto"/>
         <w:contextualSpacing w:val="0"/>
-        <w:pPrChange w:id="404" w:author="Fisher, Justin M. [US-US]" w:date="2023-10-27T12:42:00Z">
+        <w:pPrChange w:id="479" w:author="Fisher, Justin M. [US-US]" w:date="2023-10-27T12:42:00Z">
           <w:pPr>
             <w:pStyle w:val="ListParagraph"/>
             <w:numPr>
@@ -4173,7 +4684,7 @@
         </w:numPr>
         <w:spacing w:line="240" w:lineRule="auto"/>
         <w:contextualSpacing w:val="0"/>
-        <w:pPrChange w:id="405" w:author="Fisher, Justin M. [US-US]" w:date="2023-10-27T12:42:00Z">
+        <w:pPrChange w:id="480" w:author="Fisher, Justin M. [US-US]" w:date="2023-10-27T12:42:00Z">
           <w:pPr>
             <w:pStyle w:val="ListParagraph"/>
             <w:numPr>
@@ -4196,7 +4707,7 @@
         </w:numPr>
         <w:spacing w:line="240" w:lineRule="auto"/>
         <w:contextualSpacing w:val="0"/>
-        <w:pPrChange w:id="406" w:author="Fisher, Justin M. [US-US]" w:date="2023-10-27T12:42:00Z">
+        <w:pPrChange w:id="481" w:author="Fisher, Justin M. [US-US]" w:date="2023-10-27T12:42:00Z">
           <w:pPr>
             <w:pStyle w:val="ListParagraph"/>
             <w:numPr>
@@ -4220,7 +4731,7 @@
         </w:numPr>
         <w:spacing w:line="240" w:lineRule="auto"/>
         <w:contextualSpacing w:val="0"/>
-        <w:pPrChange w:id="407" w:author="Fisher, Justin M. [US-US]" w:date="2023-10-27T12:42:00Z">
+        <w:pPrChange w:id="482" w:author="Fisher, Justin M. [US-US]" w:date="2023-10-27T12:42:00Z">
           <w:pPr>
             <w:pStyle w:val="ListParagraph"/>
             <w:numPr>
@@ -4243,7 +4754,7 @@
         </w:numPr>
         <w:spacing w:line="240" w:lineRule="auto"/>
         <w:contextualSpacing w:val="0"/>
-        <w:pPrChange w:id="408" w:author="Fisher, Justin M. [US-US]" w:date="2023-10-27T12:42:00Z">
+        <w:pPrChange w:id="483" w:author="Fisher, Justin M. [US-US]" w:date="2023-10-27T12:42:00Z">
           <w:pPr>
             <w:pStyle w:val="ListParagraph"/>
             <w:numPr>
@@ -4261,7 +4772,7 @@
     <w:p>
       <w:pPr>
         <w:spacing w:line="240" w:lineRule="auto"/>
-        <w:pPrChange w:id="409" w:author="Fisher, Justin M. [US-US]" w:date="2023-10-27T12:42:00Z">
+        <w:pPrChange w:id="484" w:author="Fisher, Justin M. [US-US]" w:date="2023-10-27T12:42:00Z">
           <w:pPr/>
         </w:pPrChange>
       </w:pPr>
@@ -4279,26 +4790,27 @@
       <w:r>
         <w:t>approve of this; it should not be assumed that any such changes are automatically acceptable.</w:t>
       </w:r>
-      <w:commentRangeEnd w:id="403"/>
+      <w:commentRangeEnd w:id="478"/>
       <w:r>
         <w:rPr>
           <w:rStyle w:val="CommentReference"/>
         </w:rPr>
-        <w:commentReference w:id="403"/>
-      </w:r>
-    </w:p>
-    <w:p>
-      <w:pPr>
-        <w:spacing w:line="240" w:lineRule="auto"/>
-        <w:rPr>
-          <w:del w:id="410" w:author="Fisher, Justin M. [US-US]" w:date="2023-10-27T12:42:00Z"/>
-        </w:rPr>
-        <w:pPrChange w:id="411" w:author="Fisher, Justin M. [US-US]" w:date="2023-10-27T12:42:00Z">
+        <w:commentReference w:id="478"/>
+      </w:r>
+    </w:p>
+    <w:p>
+      <w:pPr>
+        <w:spacing w:line="240" w:lineRule="auto"/>
+        <w:rPr>
+          <w:del w:id="485" w:author="Fisher, Justin M. [US-US]" w:date="2023-10-27T12:42:00Z"/>
+        </w:rPr>
+        <w:pPrChange w:id="486" w:author="Fisher, Justin M. [US-US]" w:date="2023-10-27T12:42:00Z">
           <w:pPr/>
         </w:pPrChange>
       </w:pPr>
-      <w:commentRangeStart w:id="412"/>
-      <w:r>
+      <w:commentRangeStart w:id="487"/>
+      <w:r>
+        <w:lastRenderedPageBreak/>
         <w:t>Note that mappings to the desired cloud validation baseline is not critical here</w:t>
       </w:r>
       <w:r>
@@ -4310,18 +4822,18 @@
       <w:r>
         <w:t>there will be minimal re-use of existing validation evidence because of how tailored the CC requirements are to specific tests. There may be some value to vendors pursuing cloud certification *after* a CC evaluation because the specific evidence could be reusable in a more general context, but the relationship likely does not flow both ways.</w:t>
       </w:r>
-      <w:commentRangeEnd w:id="412"/>
+      <w:commentRangeEnd w:id="487"/>
       <w:r>
         <w:rPr>
           <w:rStyle w:val="CommentReference"/>
         </w:rPr>
-        <w:commentReference w:id="412"/>
-      </w:r>
-    </w:p>
-    <w:p>
-      <w:pPr>
-        <w:spacing w:line="240" w:lineRule="auto"/>
-        <w:pPrChange w:id="413" w:author="Fisher, Justin M. [US-US]" w:date="2023-10-27T12:42:00Z">
+        <w:commentReference w:id="487"/>
+      </w:r>
+    </w:p>
+    <w:p>
+      <w:pPr>
+        <w:spacing w:line="240" w:lineRule="auto"/>
+        <w:pPrChange w:id="488" w:author="Fisher, Justin M. [US-US]" w:date="2023-10-27T12:42:00Z">
           <w:pPr/>
         </w:pPrChange>
       </w:pPr>
@@ -4339,7 +4851,7 @@
           <w:b/>
           <w:bCs/>
         </w:rPr>
-        <w:pPrChange w:id="414" w:author="Fisher, Justin M. [US-US]" w:date="2023-10-27T12:42:00Z">
+        <w:pPrChange w:id="489" w:author="Fisher, Justin M. [US-US]" w:date="2023-10-27T12:42:00Z">
           <w:pPr>
             <w:pStyle w:val="ListParagraph"/>
             <w:numPr>
@@ -4349,7 +4861,7 @@
           </w:pPr>
         </w:pPrChange>
       </w:pPr>
-      <w:commentRangeStart w:id="415"/>
+      <w:commentRangeStart w:id="490"/>
       <w:r>
         <w:rPr>
           <w:b/>
@@ -4368,12 +4880,11 @@
     <w:p>
       <w:pPr>
         <w:spacing w:line="240" w:lineRule="auto"/>
-        <w:pPrChange w:id="416" w:author="Fisher, Justin M. [US-US]" w:date="2023-10-27T12:42:00Z">
+        <w:pPrChange w:id="491" w:author="Fisher, Justin M. [US-US]" w:date="2023-10-27T12:42:00Z">
           <w:pPr/>
         </w:pPrChange>
       </w:pPr>
       <w:r>
-        <w:lastRenderedPageBreak/>
         <w:t>There is no guarantee that the existing PP or PP-Module SFRs are sufficient to cover the required security functionality</w:t>
       </w:r>
       <w:r>
@@ -4405,12 +4916,12 @@
       <w:r>
         <w:t xml:space="preserve"> </w:t>
       </w:r>
-      <w:commentRangeEnd w:id="415"/>
+      <w:commentRangeEnd w:id="490"/>
       <w:r>
         <w:rPr>
           <w:rStyle w:val="CommentReference"/>
         </w:rPr>
-        <w:commentReference w:id="415"/>
+        <w:commentReference w:id="490"/>
       </w:r>
     </w:p>
     <w:p>
@@ -4422,7 +4933,7 @@
           <w:b/>
           <w:bCs/>
         </w:rPr>
-        <w:pPrChange w:id="417" w:author="Fisher, Justin M. [US-US]" w:date="2023-10-27T12:42:00Z">
+        <w:pPrChange w:id="492" w:author="Fisher, Justin M. [US-US]" w:date="2023-10-27T12:42:00Z">
           <w:pPr>
             <w:pStyle w:val="ListParagraph"/>
           </w:pPr>
@@ -4442,7 +4953,7 @@
           <w:b/>
           <w:bCs/>
         </w:rPr>
-        <w:pPrChange w:id="418" w:author="Fisher, Justin M. [US-US]" w:date="2023-10-27T12:42:00Z">
+        <w:pPrChange w:id="493" w:author="Fisher, Justin M. [US-US]" w:date="2023-10-27T12:42:00Z">
           <w:pPr>
             <w:pStyle w:val="ListParagraph"/>
             <w:numPr>
@@ -4463,19 +4974,19 @@
     <w:p>
       <w:pPr>
         <w:spacing w:line="240" w:lineRule="auto"/>
-        <w:pPrChange w:id="419" w:author="Fisher, Justin M. [US-US]" w:date="2023-10-27T12:42:00Z">
+        <w:pPrChange w:id="494" w:author="Fisher, Justin M. [US-US]" w:date="2023-10-27T12:42:00Z">
           <w:pPr/>
         </w:pPrChange>
       </w:pPr>
       <w:r>
         <w:t xml:space="preserve">One the assumptions for the TOE’s operational environment are mapped to the </w:t>
       </w:r>
-      <w:ins w:id="420" w:author="Fisher, Justin M. [US-US]" w:date="2023-10-27T14:19:00Z">
+      <w:ins w:id="495" w:author="Fisher, Justin M. [US-US]" w:date="2023-10-27T14:19:00Z">
         <w:r>
           <w:t xml:space="preserve">referenced </w:t>
         </w:r>
       </w:ins>
-      <w:del w:id="421" w:author="Fisher, Justin M. [US-US]" w:date="2023-10-27T14:19:00Z">
+      <w:del w:id="496" w:author="Fisher, Justin M. [US-US]" w:date="2023-10-27T14:19:00Z">
         <w:r>
           <w:delText xml:space="preserve">baseline </w:delText>
         </w:r>
@@ -4487,7 +4998,7 @@
     <w:p>
       <w:pPr>
         <w:spacing w:line="240" w:lineRule="auto"/>
-        <w:pPrChange w:id="422" w:author="Fisher, Justin M. [US-US]" w:date="2023-10-27T12:42:00Z">
+        <w:pPrChange w:id="497" w:author="Fisher, Justin M. [US-US]" w:date="2023-10-27T12:42:00Z">
           <w:pPr/>
         </w:pPrChange>
       </w:pPr>
@@ -4498,7 +5009,7 @@
     <w:p>
       <w:pPr>
         <w:spacing w:line="240" w:lineRule="auto"/>
-        <w:pPrChange w:id="423" w:author="Fisher, Justin M. [US-US]" w:date="2023-10-27T12:42:00Z">
+        <w:pPrChange w:id="498" w:author="Fisher, Justin M. [US-US]" w:date="2023-10-27T12:42:00Z">
           <w:pPr/>
         </w:pPrChange>
       </w:pPr>
@@ -4518,7 +5029,7 @@
     <w:p>
       <w:pPr>
         <w:spacing w:line="240" w:lineRule="auto"/>
-        <w:pPrChange w:id="424" w:author="Fisher, Justin M. [US-US]" w:date="2023-10-27T12:42:00Z">
+        <w:pPrChange w:id="499" w:author="Fisher, Justin M. [US-US]" w:date="2023-10-27T12:42:00Z">
           <w:pPr/>
         </w:pPrChange>
       </w:pPr>
@@ -4536,7 +5047,7 @@
           <w:b/>
           <w:bCs/>
         </w:rPr>
-        <w:pPrChange w:id="425" w:author="Fisher, Justin M. [US-US]" w:date="2023-10-27T12:42:00Z">
+        <w:pPrChange w:id="500" w:author="Fisher, Justin M. [US-US]" w:date="2023-10-27T12:42:00Z">
           <w:pPr>
             <w:pStyle w:val="ListParagraph"/>
             <w:numPr>
@@ -4557,7 +5068,7 @@
     <w:p>
       <w:pPr>
         <w:spacing w:line="240" w:lineRule="auto"/>
-        <w:pPrChange w:id="426" w:author="Fisher, Justin M. [US-US]" w:date="2023-10-27T12:42:00Z">
+        <w:pPrChange w:id="501" w:author="Fisher, Justin M. [US-US]" w:date="2023-10-27T12:42:00Z">
           <w:pPr/>
         </w:pPrChange>
       </w:pPr>
@@ -4568,7 +5079,7 @@
     <w:p>
       <w:pPr>
         <w:spacing w:line="240" w:lineRule="auto"/>
-        <w:pPrChange w:id="427" w:author="Fisher, Justin M. [US-US]" w:date="2023-10-27T12:42:00Z">
+        <w:pPrChange w:id="502" w:author="Fisher, Justin M. [US-US]" w:date="2023-10-27T12:42:00Z">
           <w:pPr/>
         </w:pPrChange>
       </w:pPr>
@@ -4582,7 +5093,7 @@
     <w:p>
       <w:pPr>
         <w:spacing w:line="240" w:lineRule="auto"/>
-        <w:pPrChange w:id="428" w:author="Fisher, Justin M. [US-US]" w:date="2023-10-27T12:42:00Z">
+        <w:pPrChange w:id="503" w:author="Fisher, Justin M. [US-US]" w:date="2023-10-27T12:42:00Z">
           <w:pPr/>
         </w:pPrChange>
       </w:pPr>
@@ -4593,7 +5104,7 @@
     <w:p>
       <w:pPr>
         <w:spacing w:line="240" w:lineRule="auto"/>
-        <w:pPrChange w:id="429" w:author="Fisher, Justin M. [US-US]" w:date="2023-10-27T12:42:00Z">
+        <w:pPrChange w:id="504" w:author="Fisher, Justin M. [US-US]" w:date="2023-10-27T12:42:00Z">
           <w:pPr/>
         </w:pPrChange>
       </w:pPr>
@@ -4604,12 +5115,16 @@
     <w:p>
       <w:pPr>
         <w:spacing w:line="240" w:lineRule="auto"/>
-        <w:pPrChange w:id="430" w:author="Fisher, Justin M. [US-US]" w:date="2023-10-27T12:42:00Z">
+        <w:pPrChange w:id="505" w:author="Fisher, Justin M. [US-US]" w:date="2023-10-27T12:42:00Z">
           <w:pPr/>
         </w:pPrChange>
       </w:pPr>
       <w:r>
-        <w:t>On a per-PP level, it will be necessary for technical communities to determine the underlying assumptions that the TOE relies on a cloud service provider to satisfy, the extent to which existing SFRs can be tested in a cloud setting, any workarounds or updates to the required activities for those tests that cannot be done strictly as written, and any cloud-specific SFRs that need to be added as implementation-dependent requirements to ensure that cloud-specific threats are adequately mitigated. This information may also depend on the specific cloud service provider being used, so consultation with a wide variety of software vendors, cloud service providers, an</w:t>
+        <w:t xml:space="preserve">On a per-PP level, it will be necessary for technical communities to determine the underlying assumptions that the TOE relies on a cloud service provider to satisfy, the extent to which existing SFRs </w:t>
+      </w:r>
+      <w:r>
+        <w:lastRenderedPageBreak/>
+        <w:t>can be tested in a cloud setting, any workarounds or updates to the required activities for those tests that cannot be done strictly as written, and any cloud-specific SFRs that need to be added as implementation-dependent requirements to ensure that cloud-specific threats are adequately mitigated. This information may also depend on the specific cloud service provider being used, so consultation with a wide variety of software vendors, cloud service providers, an</w:t>
       </w:r>
       <w:r>
         <w:t>d end users is recommended to ensure the broadest possible set of use cases are being considered.</w:t>
@@ -4618,20 +5133,19 @@
     <w:p>
       <w:pPr>
         <w:spacing w:line="240" w:lineRule="auto"/>
-        <w:pPrChange w:id="431" w:author="Fisher, Justin M. [US-US]" w:date="2023-10-27T12:42:00Z">
+        <w:pPrChange w:id="506" w:author="Fisher, Justin M. [US-US]" w:date="2023-10-27T12:42:00Z">
           <w:pPr/>
         </w:pPrChange>
       </w:pPr>
       <w:r>
-        <w:lastRenderedPageBreak/>
         <w:t xml:space="preserve">Security best practices are well-established principles and the cloud validation schemes used by different nations should have significant overlap. Once the applicability of one validation scheme is assessed as a </w:t>
       </w:r>
-      <w:del w:id="432" w:author="Fisher, Justin M. [US-US]" w:date="2023-10-27T14:19:00Z">
+      <w:del w:id="507" w:author="Fisher, Justin M. [US-US]" w:date="2023-10-27T14:19:00Z">
         <w:r>
           <w:delText>baseline</w:delText>
         </w:r>
       </w:del>
-      <w:ins w:id="433" w:author="Fisher, Justin M. [US-US]" w:date="2023-10-27T14:19:00Z">
+      <w:ins w:id="508" w:author="Fisher, Justin M. [US-US]" w:date="2023-10-27T14:19:00Z">
         <w:r>
           <w:t>reference</w:t>
         </w:r>
@@ -4671,7 +5185,7 @@
       </w:r>
     </w:p>
   </w:comment>
-  <w:comment w:id="82" w:author="Fisher, Justin M. [US-US]" w:date="2023-10-27T12:39:00Z" w:initials="FJM[U">
+  <w:comment w:id="83" w:author="Fisher, Justin M. [US-US]" w:date="2023-10-27T12:39:00Z" w:initials="FJM[U">
     <w:p>
       <w:pPr>
         <w:pStyle w:val="CommentText"/>
@@ -4711,7 +5225,7 @@
       </w:r>
     </w:p>
   </w:comment>
-  <w:comment w:id="101" w:author="Fisher, Justin M. [US-US]" w:date="2023-10-27T11:55:00Z" w:initials="FJM[U">
+  <w:comment w:id="102" w:author="Fisher, Justin M. [US-US]" w:date="2023-10-27T11:55:00Z" w:initials="FJM[U">
     <w:p>
       <w:pPr>
         <w:pStyle w:val="CommentText"/>
@@ -4727,7 +5241,7 @@
       </w:r>
     </w:p>
   </w:comment>
-  <w:comment w:id="336" w:author="Fisher, Justin M. [US-US]" w:date="2023-10-27T14:36:00Z" w:initials="FJM[U">
+  <w:comment w:id="342" w:author="Fisher, Justin M. [US-US]" w:date="2023-10-27T14:36:00Z" w:initials="FJM[U">
     <w:p>
       <w:pPr>
         <w:pStyle w:val="CommentText"/>
@@ -4743,7 +5257,7 @@
       </w:r>
     </w:p>
   </w:comment>
-  <w:comment w:id="375" w:author="Fisher, Justin M. [US-US]" w:date="2023-10-27T14:56:00Z" w:initials="FJM[U">
+  <w:comment w:id="450" w:author="Fisher, Justin M. [US-US]" w:date="2023-10-30T09:09:00Z" w:initials="FJM[U">
     <w:p>
       <w:pPr>
         <w:pStyle w:val="CommentText"/>
@@ -4755,11 +5269,11 @@
         <w:annotationRef/>
       </w:r>
       <w:r>
-        <w:t>TBD</w:t>
+        <w:t>Not sure if this is actually needed or useful when compared to the updated guidance to PP authors</w:t>
       </w:r>
     </w:p>
   </w:comment>
-  <w:comment w:id="380" w:author="Fisher, Justin M. [US-US]" w:date="2023-10-27T14:56:00Z" w:initials="FJM[U">
+  <w:comment w:id="475" w:author="Fisher, Justin M. [US-US]" w:date="2023-10-27T12:38:00Z" w:initials="FJM[U">
     <w:p>
       <w:pPr>
         <w:pStyle w:val="CommentText"/>
@@ -4771,11 +5285,11 @@
         <w:annotationRef/>
       </w:r>
       <w:r>
-        <w:t>Consider moving this to an appendix showing what was done specifically for this effort vs general guidance to other PP authors</w:t>
+        <w:t>Propose for deletion - all covered up above in section 5</w:t>
       </w:r>
     </w:p>
   </w:comment>
-  <w:comment w:id="400" w:author="Fisher, Justin M. [US-US]" w:date="2023-10-27T12:38:00Z" w:initials="FJM[U">
+  <w:comment w:id="478" w:author="Fisher, Justin M. [US-US]" w:date="2023-10-27T13:46:00Z" w:initials="FJM[U">
     <w:p>
       <w:pPr>
         <w:pStyle w:val="CommentText"/>
@@ -4787,11 +5301,11 @@
         <w:annotationRef/>
       </w:r>
       <w:r>
-        <w:t>Propose for deletion - all covered up above in section 5</w:t>
+        <w:t>All of this is covered in section 5 to some extent (with minimal modifications) so propose deleting this</w:t>
       </w:r>
     </w:p>
   </w:comment>
-  <w:comment w:id="403" w:author="Fisher, Justin M. [US-US]" w:date="2023-10-27T13:46:00Z" w:initials="FJM[U">
+  <w:comment w:id="487" w:author="Fisher, Justin M. [US-US]" w:date="2023-10-27T13:45:00Z" w:initials="FJM[U">
     <w:p>
       <w:pPr>
         <w:pStyle w:val="CommentText"/>
@@ -4803,27 +5317,11 @@
         <w:annotationRef/>
       </w:r>
       <w:r>
-        <w:t>All of this is covered in section 5 to some extent (with minimal modifications) so propose deleting this</w:t>
+        <w:t>Moving this up to section 5 now that the cloud baseline stuff comes before it and the remainder of this section is also redundant</w:t>
       </w:r>
     </w:p>
   </w:comment>
-  <w:comment w:id="412" w:author="Fisher, Justin M. [US-US]" w:date="2023-10-27T13:45:00Z" w:initials="FJM[U">
-    <w:p>
-      <w:pPr>
-        <w:pStyle w:val="CommentText"/>
-      </w:pPr>
-      <w:r>
-        <w:rPr>
-          <w:rStyle w:val="CommentReference"/>
-        </w:rPr>
-        <w:annotationRef/>
-      </w:r>
-      <w:r>
-        <w:t>Moving this up to section 5 now that the cloud baseline stuff comes before it and the remainder of this section is also redundant</w:t>
-      </w:r>
-    </w:p>
-  </w:comment>
-  <w:comment w:id="415" w:author="Fisher, Justin M. [US-US]" w:date="2023-10-27T12:35:00Z" w:initials="FJM[U">
+  <w:comment w:id="490" w:author="Fisher, Justin M. [US-US]" w:date="2023-10-27T12:35:00Z" w:initials="FJM[U">
     <w:p>
       <w:pPr>
         <w:pStyle w:val="CommentText"/>
@@ -4848,8 +5346,7 @@
   <w15:commentEx w15:paraId="7227CAE1" w15:done="0"/>
   <w15:commentEx w15:paraId="0C711C8F" w15:done="0"/>
   <w15:commentEx w15:paraId="2224E563" w15:done="0"/>
-  <w15:commentEx w15:paraId="318867BB" w15:done="0"/>
-  <w15:commentEx w15:paraId="23A9FB8A" w15:done="0"/>
+  <w15:commentEx w15:paraId="18CB3305" w15:done="0"/>
   <w15:commentEx w15:paraId="6F5D1047" w15:done="0"/>
   <w15:commentEx w15:paraId="38AD89F9" w15:done="0"/>
   <w15:commentEx w15:paraId="69C440AD" w15:done="0"/>
@@ -4863,8 +5360,7 @@
   <w16cex:commentExtensible w16cex:durableId="28E62DEF" w16cex:dateUtc="2023-10-27T16:39:00Z"/>
   <w16cex:commentExtensible w16cex:durableId="28E623A2" w16cex:dateUtc="2023-10-27T15:55:00Z"/>
   <w16cex:commentExtensible w16cex:durableId="28E64978" w16cex:dateUtc="2023-10-27T18:36:00Z"/>
-  <w16cex:commentExtensible w16cex:durableId="28E64E1F" w16cex:dateUtc="2023-10-27T18:56:00Z"/>
-  <w16cex:commentExtensible w16cex:durableId="28E64E06" w16cex:dateUtc="2023-10-27T18:56:00Z"/>
+  <w16cex:commentExtensible w16cex:durableId="28E9F12C" w16cex:dateUtc="2023-10-30T13:09:00Z"/>
   <w16cex:commentExtensible w16cex:durableId="28E62DBE" w16cex:dateUtc="2023-10-27T16:38:00Z"/>
   <w16cex:commentExtensible w16cex:durableId="28E63DAD" w16cex:dateUtc="2023-10-27T17:46:00Z"/>
   <w16cex:commentExtensible w16cex:durableId="28E63D86" w16cex:dateUtc="2023-10-27T17:45:00Z"/>
@@ -4878,8 +5374,7 @@
   <w16cid:commentId w16cid:paraId="7227CAE1" w16cid:durableId="28E62DEF"/>
   <w16cid:commentId w16cid:paraId="0C711C8F" w16cid:durableId="28E623A2"/>
   <w16cid:commentId w16cid:paraId="2224E563" w16cid:durableId="28E64978"/>
-  <w16cid:commentId w16cid:paraId="318867BB" w16cid:durableId="28E64E1F"/>
-  <w16cid:commentId w16cid:paraId="23A9FB8A" w16cid:durableId="28E64E06"/>
+  <w16cid:commentId w16cid:paraId="18CB3305" w16cid:durableId="28E9F12C"/>
   <w16cid:commentId w16cid:paraId="6F5D1047" w16cid:durableId="28E62DBE"/>
   <w16cid:commentId w16cid:paraId="38AD89F9" w16cid:durableId="28E63DAD"/>
   <w16cid:commentId w16cid:paraId="69C440AD" w16cid:durableId="28E63D86"/>
@@ -5118,7 +5613,7 @@
   <w:abstractNum w:abstractNumId="2" w15:restartNumberingAfterBreak="0">
     <w:nsid w:val="3E016356"/>
     <w:multiLevelType w:val="hybridMultilevel"/>
-    <w:tmpl w:val="FBE8B3EA"/>
+    <w:tmpl w:val="134229BE"/>
     <w:lvl w:ilvl="0" w:tplc="04090001">
       <w:start w:val="1"/>
       <w:numFmt w:val="bullet"/>

</xml_diff>